<commit_message>
Continue working on paperwork: BP
</commit_message>
<xml_diff>
--- a/paperworks/商业计划书.docx
+++ b/paperworks/商业计划书.docx
@@ -1,6 +1,6 @@
 
 <file path=word/document.xml><?xml version="1.0" encoding="utf-8"?>
-<w:document xmlns:wpc="http://schemas.microsoft.com/office/word/2010/wordprocessingCanvas" xmlns:cx="http://schemas.microsoft.com/office/drawing/2014/chartex" xmlns:cx1="http://schemas.microsoft.com/office/drawing/2015/9/8/chartex" xmlns:cx2="http://schemas.microsoft.com/office/drawing/2015/10/21/chartex" xmlns:cx3="http://schemas.microsoft.com/office/drawing/2016/5/9/chartex" xmlns:cx4="http://schemas.microsoft.com/office/drawing/2016/5/10/chartex" xmlns:cx5="http://schemas.microsoft.com/office/drawing/2016/5/11/chartex" xmlns:cx6="http://schemas.microsoft.com/office/drawing/2016/5/12/chartex" xmlns:cx7="http://schemas.microsoft.com/office/drawing/2016/5/13/chartex" xmlns:cx8="http://schemas.microsoft.com/office/drawing/2016/5/14/chartex" xmlns:mc="http://schemas.openxmlformats.org/markup-compatibility/2006" xmlns:aink="http://schemas.microsoft.com/office/drawing/2016/ink" xmlns:am3d="http://schemas.microsoft.com/office/drawing/2017/model3d" xmlns:o="urn:schemas-microsoft-com:office:office" xmlns:oel="http://schemas.microsoft.com/office/2019/extlst" xmlns:r="http://schemas.openxmlformats.org/officeDocument/2006/relationships" xmlns:m="http://schemas.openxmlformats.org/officeDocument/2006/math" xmlns:v="urn:schemas-microsoft-com:vml" xmlns:wp14="http://schemas.microsoft.com/office/word/2010/wordprocessingDrawing" xmlns:wp="http://schemas.openxmlformats.org/drawingml/2006/wordprocessingDrawing" xmlns:w10="urn:schemas-microsoft-com:office:word" xmlns:w="http://schemas.openxmlformats.org/wordprocessingml/2006/main" xmlns:w14="http://schemas.microsoft.com/office/word/2010/wordml" xmlns:w15="http://schemas.microsoft.com/office/word/2012/wordml" xmlns:w16cex="http://schemas.microsoft.com/office/word/2018/wordml/cex" xmlns:w16cid="http://schemas.microsoft.com/office/word/2016/wordml/cid" xmlns:w16="http://schemas.microsoft.com/office/word/2018/wordml" xmlns:w16du="http://schemas.microsoft.com/office/word/2023/wordml/word16du" xmlns:w16sdtdh="http://schemas.microsoft.com/office/word/2020/wordml/sdtdatahash" xmlns:w16se="http://schemas.microsoft.com/office/word/2015/wordml/symex" xmlns:wpg="http://schemas.microsoft.com/office/word/2010/wordprocessingGroup" xmlns:wpi="http://schemas.microsoft.com/office/word/2010/wordprocessingInk" xmlns:wne="http://schemas.microsoft.com/office/word/2006/wordml" xmlns:wps="http://schemas.microsoft.com/office/word/2010/wordprocessingShape" mc:Ignorable="w14 w15 w16se w16cid w16 w16cex w16sdtdh wp14">
+<w:document xmlns:wpc="http://schemas.microsoft.com/office/word/2010/wordprocessingCanvas" xmlns:cx="http://schemas.microsoft.com/office/drawing/2014/chartex" xmlns:cx1="http://schemas.microsoft.com/office/drawing/2015/9/8/chartex" xmlns:cx2="http://schemas.microsoft.com/office/drawing/2015/10/21/chartex" xmlns:cx3="http://schemas.microsoft.com/office/drawing/2016/5/9/chartex" xmlns:cx4="http://schemas.microsoft.com/office/drawing/2016/5/10/chartex" xmlns:cx5="http://schemas.microsoft.com/office/drawing/2016/5/11/chartex" xmlns:cx6="http://schemas.microsoft.com/office/drawing/2016/5/12/chartex" xmlns:cx7="http://schemas.microsoft.com/office/drawing/2016/5/13/chartex" xmlns:cx8="http://schemas.microsoft.com/office/drawing/2016/5/14/chartex" xmlns:mc="http://schemas.openxmlformats.org/markup-compatibility/2006" xmlns:aink="http://schemas.microsoft.com/office/drawing/2016/ink" xmlns:am3d="http://schemas.microsoft.com/office/drawing/2017/model3d" xmlns:o="urn:schemas-microsoft-com:office:office" xmlns:oel="http://schemas.microsoft.com/office/2019/extlst" xmlns:r="http://schemas.openxmlformats.org/officeDocument/2006/relationships" xmlns:m="http://schemas.openxmlformats.org/officeDocument/2006/math" xmlns:v="urn:schemas-microsoft-com:vml" xmlns:wp14="http://schemas.microsoft.com/office/word/2010/wordprocessingDrawing" xmlns:wp="http://schemas.openxmlformats.org/drawingml/2006/wordprocessingDrawing" xmlns:w10="urn:schemas-microsoft-com:office:word" xmlns:w="http://schemas.openxmlformats.org/wordprocessingml/2006/main" xmlns:w14="http://schemas.microsoft.com/office/word/2010/wordml" xmlns:w15="http://schemas.microsoft.com/office/word/2012/wordml" xmlns:w16cex="http://schemas.microsoft.com/office/word/2018/wordml/cex" xmlns:w16cid="http://schemas.microsoft.com/office/word/2016/wordml/cid" xmlns:w16="http://schemas.microsoft.com/office/word/2018/wordml" xmlns:w16sdtdh="http://schemas.microsoft.com/office/word/2020/wordml/sdtdatahash" xmlns:w16se="http://schemas.microsoft.com/office/word/2015/wordml/symex" xmlns:wpg="http://schemas.microsoft.com/office/word/2010/wordprocessingGroup" xmlns:wpi="http://schemas.microsoft.com/office/word/2010/wordprocessingInk" xmlns:wne="http://schemas.microsoft.com/office/word/2006/wordml" xmlns:wps="http://schemas.microsoft.com/office/word/2010/wordprocessingShape" mc:Ignorable="w14 w15 w16se w16cid w16 w16cex w16sdtdh wp14">
   <w:body>
     <w:p>
       <w:pPr>
@@ -16,6 +16,15 @@
     </w:p>
     <w:sdt>
       <w:sdtPr>
+        <w:rPr>
+          <w:rFonts w:asciiTheme="minorHAnsi" w:eastAsiaTheme="minorEastAsia" w:hAnsiTheme="minorHAnsi" w:cstheme="minorBidi"/>
+          <w:color w:val="auto"/>
+          <w:kern w:val="2"/>
+          <w:sz w:val="22"/>
+          <w:szCs w:val="22"/>
+          <w:lang w:eastAsia="zh-CN"/>
+          <w14:ligatures w14:val="standardContextual"/>
+        </w:rPr>
         <w:id w:val="214477007"/>
         <w:docPartObj>
           <w:docPartGallery w:val="Table of Contents"/>
@@ -24,16 +33,9 @@
       </w:sdtPr>
       <w:sdtEndPr>
         <w:rPr>
-          <w:rFonts w:asciiTheme="minorHAnsi" w:eastAsiaTheme="minorEastAsia" w:hAnsiTheme="minorHAnsi" w:cstheme="minorBidi"/>
           <w:b/>
           <w:bCs/>
           <w:noProof/>
-          <w:color w:val="auto"/>
-          <w:kern w:val="2"/>
-          <w:sz w:val="22"/>
-          <w:szCs w:val="22"/>
-          <w:lang w:eastAsia="zh-CN"/>
-          <w14:ligatures w14:val="standardContextual"/>
         </w:rPr>
       </w:sdtEndPr>
       <w:sdtContent>
@@ -70,7 +72,7 @@
           <w:r>
             <w:fldChar w:fldCharType="separate"/>
           </w:r>
-          <w:hyperlink w:anchor="_Toc132232483" w:history="1">
+          <w:hyperlink w:anchor="_Toc132269413" w:history="1">
             <w:r>
               <w:rPr>
                 <w:rStyle w:val="Hyperlink"/>
@@ -98,7 +100,7 @@
                 <w:noProof/>
                 <w:webHidden/>
               </w:rPr>
-              <w:instrText xml:space="preserve"> PAGEREF _Toc132232483 \h </w:instrText>
+              <w:instrText xml:space="preserve"> PAGEREF _Toc132269413 \h </w:instrText>
             </w:r>
             <w:r>
               <w:rPr>
@@ -141,7 +143,7 @@
               <w14:ligatures w14:val="none"/>
             </w:rPr>
           </w:pPr>
-          <w:hyperlink w:anchor="_Toc132232484" w:history="1">
+          <w:hyperlink w:anchor="_Toc132269414" w:history="1">
             <w:r>
               <w:rPr>
                 <w:rStyle w:val="Hyperlink"/>
@@ -169,7 +171,7 @@
                 <w:noProof/>
                 <w:webHidden/>
               </w:rPr>
-              <w:instrText xml:space="preserve"> PAGEREF _Toc132232484 \h </w:instrText>
+              <w:instrText xml:space="preserve"> PAGEREF _Toc132269414 \h </w:instrText>
             </w:r>
             <w:r>
               <w:rPr>
@@ -212,7 +214,7 @@
               <w14:ligatures w14:val="none"/>
             </w:rPr>
           </w:pPr>
-          <w:hyperlink w:anchor="_Toc132232485" w:history="1">
+          <w:hyperlink w:anchor="_Toc132269415" w:history="1">
             <w:r>
               <w:rPr>
                 <w:rStyle w:val="Hyperlink"/>
@@ -240,7 +242,7 @@
                 <w:noProof/>
                 <w:webHidden/>
               </w:rPr>
-              <w:instrText xml:space="preserve"> PAGEREF _Toc132232485 \h </w:instrText>
+              <w:instrText xml:space="preserve"> PAGEREF _Toc132269415 \h </w:instrText>
             </w:r>
             <w:r>
               <w:rPr>
@@ -283,7 +285,7 @@
               <w14:ligatures w14:val="none"/>
             </w:rPr>
           </w:pPr>
-          <w:hyperlink w:anchor="_Toc132232486" w:history="1">
+          <w:hyperlink w:anchor="_Toc132269416" w:history="1">
             <w:r>
               <w:rPr>
                 <w:rStyle w:val="Hyperlink"/>
@@ -311,7 +313,7 @@
                 <w:noProof/>
                 <w:webHidden/>
               </w:rPr>
-              <w:instrText xml:space="preserve"> PAGEREF _Toc132232486 \h </w:instrText>
+              <w:instrText xml:space="preserve"> PAGEREF _Toc132269416 \h </w:instrText>
             </w:r>
             <w:r>
               <w:rPr>
@@ -354,7 +356,7 @@
               <w14:ligatures w14:val="none"/>
             </w:rPr>
           </w:pPr>
-          <w:hyperlink w:anchor="_Toc132232487" w:history="1">
+          <w:hyperlink w:anchor="_Toc132269417" w:history="1">
             <w:r>
               <w:rPr>
                 <w:rStyle w:val="Hyperlink"/>
@@ -382,7 +384,7 @@
                 <w:noProof/>
                 <w:webHidden/>
               </w:rPr>
-              <w:instrText xml:space="preserve"> PAGEREF _Toc132232487 \h </w:instrText>
+              <w:instrText xml:space="preserve"> PAGEREF _Toc132269417 \h </w:instrText>
             </w:r>
             <w:r>
               <w:rPr>
@@ -425,7 +427,7 @@
               <w14:ligatures w14:val="none"/>
             </w:rPr>
           </w:pPr>
-          <w:hyperlink w:anchor="_Toc132232488" w:history="1">
+          <w:hyperlink w:anchor="_Toc132269418" w:history="1">
             <w:r>
               <w:rPr>
                 <w:rStyle w:val="Hyperlink"/>
@@ -453,7 +455,7 @@
                 <w:noProof/>
                 <w:webHidden/>
               </w:rPr>
-              <w:instrText xml:space="preserve"> PAGEREF _Toc132232488 \h </w:instrText>
+              <w:instrText xml:space="preserve"> PAGEREF _Toc132269418 \h </w:instrText>
             </w:r>
             <w:r>
               <w:rPr>
@@ -496,7 +498,7 @@
               <w14:ligatures w14:val="none"/>
             </w:rPr>
           </w:pPr>
-          <w:hyperlink w:anchor="_Toc132232489" w:history="1">
+          <w:hyperlink w:anchor="_Toc132269419" w:history="1">
             <w:r>
               <w:rPr>
                 <w:rStyle w:val="Hyperlink"/>
@@ -524,7 +526,7 @@
                 <w:noProof/>
                 <w:webHidden/>
               </w:rPr>
-              <w:instrText xml:space="preserve"> PAGEREF _Toc132232489 \h </w:instrText>
+              <w:instrText xml:space="preserve"> PAGEREF _Toc132269419 \h </w:instrText>
             </w:r>
             <w:r>
               <w:rPr>
@@ -544,7 +546,583 @@
                 <w:noProof/>
                 <w:webHidden/>
               </w:rPr>
-              <w:t>3</w:t>
+              <w:t>4</w:t>
+            </w:r>
+            <w:r>
+              <w:rPr>
+                <w:noProof/>
+                <w:webHidden/>
+              </w:rPr>
+              <w:fldChar w:fldCharType="end"/>
+            </w:r>
+          </w:hyperlink>
+        </w:p>
+        <w:p>
+          <w:pPr>
+            <w:pStyle w:val="TOC1"/>
+            <w:tabs>
+              <w:tab w:val="right" w:leader="dot" w:pos="9350"/>
+            </w:tabs>
+            <w:rPr>
+              <w:noProof/>
+              <w:kern w:val="0"/>
+              <w14:ligatures w14:val="none"/>
+            </w:rPr>
+          </w:pPr>
+          <w:hyperlink w:anchor="_Toc132269420" w:history="1">
+            <w:r>
+              <w:rPr>
+                <w:rStyle w:val="Hyperlink"/>
+                <w:rFonts w:hint="eastAsia"/>
+                <w:noProof/>
+              </w:rPr>
+              <w:t>商业模式</w:t>
+            </w:r>
+            <w:r>
+              <w:rPr>
+                <w:noProof/>
+                <w:webHidden/>
+              </w:rPr>
+              <w:tab/>
+            </w:r>
+            <w:r>
+              <w:rPr>
+                <w:noProof/>
+                <w:webHidden/>
+              </w:rPr>
+              <w:fldChar w:fldCharType="begin"/>
+            </w:r>
+            <w:r>
+              <w:rPr>
+                <w:noProof/>
+                <w:webHidden/>
+              </w:rPr>
+              <w:instrText xml:space="preserve"> PAGEREF _Toc132269420 \h </w:instrText>
+            </w:r>
+            <w:r>
+              <w:rPr>
+                <w:noProof/>
+                <w:webHidden/>
+              </w:rPr>
+            </w:r>
+            <w:r>
+              <w:rPr>
+                <w:noProof/>
+                <w:webHidden/>
+              </w:rPr>
+              <w:fldChar w:fldCharType="separate"/>
+            </w:r>
+            <w:r>
+              <w:rPr>
+                <w:noProof/>
+                <w:webHidden/>
+              </w:rPr>
+              <w:t>4</w:t>
+            </w:r>
+            <w:r>
+              <w:rPr>
+                <w:noProof/>
+                <w:webHidden/>
+              </w:rPr>
+              <w:fldChar w:fldCharType="end"/>
+            </w:r>
+          </w:hyperlink>
+        </w:p>
+        <w:p>
+          <w:pPr>
+            <w:pStyle w:val="TOC2"/>
+            <w:tabs>
+              <w:tab w:val="right" w:leader="dot" w:pos="9350"/>
+            </w:tabs>
+            <w:rPr>
+              <w:noProof/>
+              <w:kern w:val="0"/>
+              <w14:ligatures w14:val="none"/>
+            </w:rPr>
+          </w:pPr>
+          <w:hyperlink w:anchor="_Toc132269421" w:history="1">
+            <w:r>
+              <w:rPr>
+                <w:rStyle w:val="Hyperlink"/>
+                <w:rFonts w:hint="eastAsia"/>
+                <w:noProof/>
+              </w:rPr>
+              <w:t>平台盈利模式</w:t>
+            </w:r>
+            <w:r>
+              <w:rPr>
+                <w:noProof/>
+                <w:webHidden/>
+              </w:rPr>
+              <w:tab/>
+            </w:r>
+            <w:r>
+              <w:rPr>
+                <w:noProof/>
+                <w:webHidden/>
+              </w:rPr>
+              <w:fldChar w:fldCharType="begin"/>
+            </w:r>
+            <w:r>
+              <w:rPr>
+                <w:noProof/>
+                <w:webHidden/>
+              </w:rPr>
+              <w:instrText xml:space="preserve"> PAGEREF _Toc132269421 \h </w:instrText>
+            </w:r>
+            <w:r>
+              <w:rPr>
+                <w:noProof/>
+                <w:webHidden/>
+              </w:rPr>
+            </w:r>
+            <w:r>
+              <w:rPr>
+                <w:noProof/>
+                <w:webHidden/>
+              </w:rPr>
+              <w:fldChar w:fldCharType="separate"/>
+            </w:r>
+            <w:r>
+              <w:rPr>
+                <w:noProof/>
+                <w:webHidden/>
+              </w:rPr>
+              <w:t>4</w:t>
+            </w:r>
+            <w:r>
+              <w:rPr>
+                <w:noProof/>
+                <w:webHidden/>
+              </w:rPr>
+              <w:fldChar w:fldCharType="end"/>
+            </w:r>
+          </w:hyperlink>
+        </w:p>
+        <w:p>
+          <w:pPr>
+            <w:pStyle w:val="TOC3"/>
+            <w:tabs>
+              <w:tab w:val="right" w:leader="dot" w:pos="9350"/>
+            </w:tabs>
+            <w:rPr>
+              <w:noProof/>
+              <w:kern w:val="0"/>
+              <w14:ligatures w14:val="none"/>
+            </w:rPr>
+          </w:pPr>
+          <w:hyperlink w:anchor="_Toc132269422" w:history="1">
+            <w:r>
+              <w:rPr>
+                <w:rStyle w:val="Hyperlink"/>
+                <w:rFonts w:hint="eastAsia"/>
+                <w:noProof/>
+              </w:rPr>
+              <w:t>广告</w:t>
+            </w:r>
+            <w:r>
+              <w:rPr>
+                <w:noProof/>
+                <w:webHidden/>
+              </w:rPr>
+              <w:tab/>
+            </w:r>
+            <w:r>
+              <w:rPr>
+                <w:noProof/>
+                <w:webHidden/>
+              </w:rPr>
+              <w:fldChar w:fldCharType="begin"/>
+            </w:r>
+            <w:r>
+              <w:rPr>
+                <w:noProof/>
+                <w:webHidden/>
+              </w:rPr>
+              <w:instrText xml:space="preserve"> PAGEREF _Toc132269422 \h </w:instrText>
+            </w:r>
+            <w:r>
+              <w:rPr>
+                <w:noProof/>
+                <w:webHidden/>
+              </w:rPr>
+            </w:r>
+            <w:r>
+              <w:rPr>
+                <w:noProof/>
+                <w:webHidden/>
+              </w:rPr>
+              <w:fldChar w:fldCharType="separate"/>
+            </w:r>
+            <w:r>
+              <w:rPr>
+                <w:noProof/>
+                <w:webHidden/>
+              </w:rPr>
+              <w:t>4</w:t>
+            </w:r>
+            <w:r>
+              <w:rPr>
+                <w:noProof/>
+                <w:webHidden/>
+              </w:rPr>
+              <w:fldChar w:fldCharType="end"/>
+            </w:r>
+          </w:hyperlink>
+        </w:p>
+        <w:p>
+          <w:pPr>
+            <w:pStyle w:val="TOC3"/>
+            <w:tabs>
+              <w:tab w:val="right" w:leader="dot" w:pos="9350"/>
+            </w:tabs>
+            <w:rPr>
+              <w:noProof/>
+              <w:kern w:val="0"/>
+              <w14:ligatures w14:val="none"/>
+            </w:rPr>
+          </w:pPr>
+          <w:hyperlink w:anchor="_Toc132269423" w:history="1">
+            <w:r>
+              <w:rPr>
+                <w:rStyle w:val="Hyperlink"/>
+                <w:rFonts w:hint="eastAsia"/>
+                <w:noProof/>
+              </w:rPr>
+              <w:t>动画制作者会员</w:t>
+            </w:r>
+            <w:r>
+              <w:rPr>
+                <w:noProof/>
+                <w:webHidden/>
+              </w:rPr>
+              <w:tab/>
+            </w:r>
+            <w:r>
+              <w:rPr>
+                <w:noProof/>
+                <w:webHidden/>
+              </w:rPr>
+              <w:fldChar w:fldCharType="begin"/>
+            </w:r>
+            <w:r>
+              <w:rPr>
+                <w:noProof/>
+                <w:webHidden/>
+              </w:rPr>
+              <w:instrText xml:space="preserve"> PAGEREF _Toc132269423 \h </w:instrText>
+            </w:r>
+            <w:r>
+              <w:rPr>
+                <w:noProof/>
+                <w:webHidden/>
+              </w:rPr>
+            </w:r>
+            <w:r>
+              <w:rPr>
+                <w:noProof/>
+                <w:webHidden/>
+              </w:rPr>
+              <w:fldChar w:fldCharType="separate"/>
+            </w:r>
+            <w:r>
+              <w:rPr>
+                <w:noProof/>
+                <w:webHidden/>
+              </w:rPr>
+              <w:t>4</w:t>
+            </w:r>
+            <w:r>
+              <w:rPr>
+                <w:noProof/>
+                <w:webHidden/>
+              </w:rPr>
+              <w:fldChar w:fldCharType="end"/>
+            </w:r>
+          </w:hyperlink>
+        </w:p>
+        <w:p>
+          <w:pPr>
+            <w:pStyle w:val="TOC3"/>
+            <w:tabs>
+              <w:tab w:val="right" w:leader="dot" w:pos="9350"/>
+            </w:tabs>
+            <w:rPr>
+              <w:noProof/>
+              <w:kern w:val="0"/>
+              <w14:ligatures w14:val="none"/>
+            </w:rPr>
+          </w:pPr>
+          <w:hyperlink w:anchor="_Toc132269424" w:history="1">
+            <w:r>
+              <w:rPr>
+                <w:rStyle w:val="Hyperlink"/>
+                <w:rFonts w:hint="eastAsia"/>
+                <w:noProof/>
+              </w:rPr>
+              <w:t>终端用户会员</w:t>
+            </w:r>
+            <w:r>
+              <w:rPr>
+                <w:noProof/>
+                <w:webHidden/>
+              </w:rPr>
+              <w:tab/>
+            </w:r>
+            <w:r>
+              <w:rPr>
+                <w:noProof/>
+                <w:webHidden/>
+              </w:rPr>
+              <w:fldChar w:fldCharType="begin"/>
+            </w:r>
+            <w:r>
+              <w:rPr>
+                <w:noProof/>
+                <w:webHidden/>
+              </w:rPr>
+              <w:instrText xml:space="preserve"> PAGEREF _Toc132269424 \h </w:instrText>
+            </w:r>
+            <w:r>
+              <w:rPr>
+                <w:noProof/>
+                <w:webHidden/>
+              </w:rPr>
+            </w:r>
+            <w:r>
+              <w:rPr>
+                <w:noProof/>
+                <w:webHidden/>
+              </w:rPr>
+              <w:fldChar w:fldCharType="separate"/>
+            </w:r>
+            <w:r>
+              <w:rPr>
+                <w:noProof/>
+                <w:webHidden/>
+              </w:rPr>
+              <w:t>5</w:t>
+            </w:r>
+            <w:r>
+              <w:rPr>
+                <w:noProof/>
+                <w:webHidden/>
+              </w:rPr>
+              <w:fldChar w:fldCharType="end"/>
+            </w:r>
+          </w:hyperlink>
+        </w:p>
+        <w:p>
+          <w:pPr>
+            <w:pStyle w:val="TOC2"/>
+            <w:tabs>
+              <w:tab w:val="right" w:leader="dot" w:pos="9350"/>
+            </w:tabs>
+            <w:rPr>
+              <w:noProof/>
+              <w:kern w:val="0"/>
+              <w14:ligatures w14:val="none"/>
+            </w:rPr>
+          </w:pPr>
+          <w:hyperlink w:anchor="_Toc132269425" w:history="1">
+            <w:r>
+              <w:rPr>
+                <w:rStyle w:val="Hyperlink"/>
+                <w:rFonts w:hint="eastAsia"/>
+                <w:noProof/>
+              </w:rPr>
+              <w:t>动画制作者盈利模式</w:t>
+            </w:r>
+            <w:r>
+              <w:rPr>
+                <w:noProof/>
+                <w:webHidden/>
+              </w:rPr>
+              <w:tab/>
+            </w:r>
+            <w:r>
+              <w:rPr>
+                <w:noProof/>
+                <w:webHidden/>
+              </w:rPr>
+              <w:fldChar w:fldCharType="begin"/>
+            </w:r>
+            <w:r>
+              <w:rPr>
+                <w:noProof/>
+                <w:webHidden/>
+              </w:rPr>
+              <w:instrText xml:space="preserve"> PAGEREF _Toc132269425 \h </w:instrText>
+            </w:r>
+            <w:r>
+              <w:rPr>
+                <w:noProof/>
+                <w:webHidden/>
+              </w:rPr>
+            </w:r>
+            <w:r>
+              <w:rPr>
+                <w:noProof/>
+                <w:webHidden/>
+              </w:rPr>
+              <w:fldChar w:fldCharType="separate"/>
+            </w:r>
+            <w:r>
+              <w:rPr>
+                <w:noProof/>
+                <w:webHidden/>
+              </w:rPr>
+              <w:t>5</w:t>
+            </w:r>
+            <w:r>
+              <w:rPr>
+                <w:noProof/>
+                <w:webHidden/>
+              </w:rPr>
+              <w:fldChar w:fldCharType="end"/>
+            </w:r>
+          </w:hyperlink>
+        </w:p>
+        <w:p>
+          <w:pPr>
+            <w:pStyle w:val="TOC2"/>
+            <w:tabs>
+              <w:tab w:val="right" w:leader="dot" w:pos="9350"/>
+            </w:tabs>
+            <w:rPr>
+              <w:noProof/>
+              <w:kern w:val="0"/>
+              <w14:ligatures w14:val="none"/>
+            </w:rPr>
+          </w:pPr>
+          <w:hyperlink w:anchor="_Toc132269426" w:history="1">
+            <w:r>
+              <w:rPr>
+                <w:rStyle w:val="Hyperlink"/>
+                <w:rFonts w:hint="eastAsia"/>
+                <w:noProof/>
+              </w:rPr>
+              <w:t>平台成本</w:t>
+            </w:r>
+            <w:r>
+              <w:rPr>
+                <w:noProof/>
+                <w:webHidden/>
+              </w:rPr>
+              <w:tab/>
+            </w:r>
+            <w:r>
+              <w:rPr>
+                <w:noProof/>
+                <w:webHidden/>
+              </w:rPr>
+              <w:fldChar w:fldCharType="begin"/>
+            </w:r>
+            <w:r>
+              <w:rPr>
+                <w:noProof/>
+                <w:webHidden/>
+              </w:rPr>
+              <w:instrText xml:space="preserve"> PAGEREF _Toc132269426 \h </w:instrText>
+            </w:r>
+            <w:r>
+              <w:rPr>
+                <w:noProof/>
+                <w:webHidden/>
+              </w:rPr>
+            </w:r>
+            <w:r>
+              <w:rPr>
+                <w:noProof/>
+                <w:webHidden/>
+              </w:rPr>
+              <w:fldChar w:fldCharType="separate"/>
+            </w:r>
+            <w:r>
+              <w:rPr>
+                <w:noProof/>
+                <w:webHidden/>
+              </w:rPr>
+              <w:t>5</w:t>
+            </w:r>
+            <w:r>
+              <w:rPr>
+                <w:noProof/>
+                <w:webHidden/>
+              </w:rPr>
+              <w:fldChar w:fldCharType="end"/>
+            </w:r>
+          </w:hyperlink>
+        </w:p>
+        <w:p>
+          <w:pPr>
+            <w:pStyle w:val="TOC3"/>
+            <w:tabs>
+              <w:tab w:val="right" w:leader="dot" w:pos="9350"/>
+            </w:tabs>
+            <w:rPr>
+              <w:noProof/>
+              <w:kern w:val="0"/>
+              <w14:ligatures w14:val="none"/>
+            </w:rPr>
+          </w:pPr>
+          <w:hyperlink w:anchor="_Toc132269427" w:history="1">
+            <w:r>
+              <w:rPr>
+                <w:rStyle w:val="Hyperlink"/>
+                <w:rFonts w:hint="eastAsia"/>
+                <w:noProof/>
+              </w:rPr>
+              <w:t>人员成</w:t>
+            </w:r>
+            <w:r>
+              <w:rPr>
+                <w:rStyle w:val="Hyperlink"/>
+                <w:rFonts w:hint="eastAsia"/>
+                <w:noProof/>
+              </w:rPr>
+              <w:t>本</w:t>
+            </w:r>
+            <w:r>
+              <w:rPr>
+                <w:noProof/>
+                <w:webHidden/>
+              </w:rPr>
+              <w:tab/>
+            </w:r>
+            <w:r>
+              <w:rPr>
+                <w:noProof/>
+                <w:webHidden/>
+              </w:rPr>
+              <w:fldChar w:fldCharType="begin"/>
+            </w:r>
+            <w:r>
+              <w:rPr>
+                <w:noProof/>
+                <w:webHidden/>
+              </w:rPr>
+              <w:instrText xml:space="preserve"> PAGEREF _Toc132269427 \h </w:instrText>
+            </w:r>
+            <w:r>
+              <w:rPr>
+                <w:noProof/>
+                <w:webHidden/>
+              </w:rPr>
+            </w:r>
+            <w:r>
+              <w:rPr>
+                <w:noProof/>
+                <w:webHidden/>
+              </w:rPr>
+              <w:fldChar w:fldCharType="separate"/>
+            </w:r>
+            <w:r>
+              <w:rPr>
+                <w:noProof/>
+                <w:webHidden/>
+              </w:rPr>
+              <w:t>5</w:t>
             </w:r>
             <w:r>
               <w:rPr>
@@ -571,16 +1149,13 @@
       <w:pPr>
         <w:spacing w:before="240"/>
         <w:jc w:val="center"/>
-        <w:rPr>
-          <w:rFonts w:hint="eastAsia"/>
-        </w:rPr>
       </w:pPr>
     </w:p>
     <w:p>
       <w:pPr>
         <w:pStyle w:val="Heading1"/>
       </w:pPr>
-      <w:bookmarkStart w:id="0" w:name="_Toc132232483"/>
+      <w:bookmarkStart w:id="0" w:name="_Toc132269413"/>
       <w:r>
         <w:rPr>
           <w:rFonts w:hint="eastAsia"/>
@@ -593,7 +1168,7 @@
       <w:pPr>
         <w:pStyle w:val="Heading2"/>
       </w:pPr>
-      <w:bookmarkStart w:id="1" w:name="_Toc132232484"/>
+      <w:bookmarkStart w:id="1" w:name="_Toc132269414"/>
       <w:r>
         <w:rPr>
           <w:rFonts w:hint="eastAsia"/>
@@ -631,16 +1206,44 @@
             <w:tcW w:w="7465" w:type="dxa"/>
           </w:tcPr>
           <w:p>
-            <w:pPr>
-              <w:rPr>
-                <w:rFonts w:hint="eastAsia"/>
-              </w:rPr>
-            </w:pPr>
+            <w:r>
+              <w:rPr>
+                <w:rFonts w:hint="eastAsia"/>
+              </w:rPr>
+              <w:t>基于</w:t>
+            </w:r>
+            <w:r>
+              <w:rPr>
+                <w:rFonts w:hint="eastAsia"/>
+              </w:rPr>
+              <w:t>A</w:t>
+            </w:r>
+            <w:r>
+              <w:t>IGC</w:t>
+            </w:r>
+            <w:r>
+              <w:rPr>
+                <w:rFonts w:hint="eastAsia"/>
+              </w:rPr>
+              <w:t>的在线动画制作分享平台</w:t>
+            </w:r>
+            <w:r>
+              <w:rPr>
+                <w:rFonts w:hint="eastAsia"/>
+              </w:rPr>
+              <w:t>(</w:t>
+            </w:r>
             <w:r>
               <w:rPr>
                 <w:rFonts w:hint="eastAsia"/>
               </w:rPr>
               <w:t>花火网</w:t>
+            </w:r>
+            <w:r>
+              <w:rPr>
+                <w:rFonts w:hint="eastAsia"/>
+              </w:rPr>
+              <w:t>)</w:t>
             </w:r>
           </w:p>
         </w:tc>
@@ -664,6 +1267,9 @@
             <w:tcW w:w="7465" w:type="dxa"/>
           </w:tcPr>
           <w:p>
+            <w:r>
+              <w:t>Generative AI based online animation making and publishing platform(</w:t>
+            </w:r>
             <w:proofErr w:type="spellStart"/>
             <w:proofErr w:type="gramStart"/>
             <w:r>
@@ -671,6 +1277,9 @@
             </w:r>
             <w:proofErr w:type="spellEnd"/>
             <w:proofErr w:type="gramEnd"/>
+            <w:r>
+              <w:t>)</w:t>
+            </w:r>
           </w:p>
         </w:tc>
       </w:tr>
@@ -680,11 +1289,6 @@
             <w:tcW w:w="1885" w:type="dxa"/>
           </w:tcPr>
           <w:p>
-            <w:pPr>
-              <w:rPr>
-                <w:rFonts w:hint="eastAsia"/>
-              </w:rPr>
-            </w:pPr>
             <w:r>
               <w:rPr>
                 <w:rFonts w:hint="eastAsia"/>
@@ -702,33 +1306,10 @@
               <w:rPr>
                 <w:rFonts w:hint="eastAsia"/>
               </w:rPr>
-              <w:t>本项目的特点是，用户能制作出如花般</w:t>
-            </w:r>
-            <w:r>
-              <w:rPr>
-                <w:rFonts w:hint="eastAsia"/>
-              </w:rPr>
-              <w:t>美丽，如火般动态的动画。同时，也可以</w:t>
-            </w:r>
-            <w:r>
-              <w:rPr>
-                <w:rFonts w:hint="eastAsia"/>
-              </w:rPr>
-              <w:t>谐音</w:t>
-            </w:r>
-            <w:r>
-              <w:rPr>
-                <w:rFonts w:hint="eastAsia"/>
-              </w:rPr>
-              <w:t>花活，寓意用户可以随意玩各种花活。</w:t>
+              <w:t>本项目的特点是，用户能制作出如花般美丽，如火般动态的动画。同时，也可以谐音花活，寓意用户可以随意玩各种花活。</w:t>
             </w:r>
           </w:p>
           <w:p>
-            <w:pPr>
-              <w:rPr>
-                <w:rFonts w:hint="eastAsia"/>
-              </w:rPr>
-            </w:pPr>
             <w:r>
               <w:rPr>
                 <w:rFonts w:hint="eastAsia"/>
@@ -767,18 +1348,12 @@
       <w:pPr>
         <w:pStyle w:val="Heading2"/>
       </w:pPr>
-      <w:bookmarkStart w:id="2" w:name="_Toc132232485"/>
-      <w:r>
-        <w:rPr>
-          <w:rFonts w:hint="eastAsia"/>
-        </w:rPr>
-        <w:t>项目</w:t>
-      </w:r>
-      <w:r>
-        <w:rPr>
-          <w:rFonts w:hint="eastAsia"/>
-        </w:rPr>
-        <w:t>简介</w:t>
+      <w:bookmarkStart w:id="2" w:name="_Toc132269415"/>
+      <w:r>
+        <w:rPr>
+          <w:rFonts w:hint="eastAsia"/>
+        </w:rPr>
+        <w:t>项目简介</w:t>
       </w:r>
       <w:bookmarkEnd w:id="2"/>
     </w:p>
@@ -786,7 +1361,7 @@
       <w:pPr>
         <w:pStyle w:val="Heading3"/>
       </w:pPr>
-      <w:bookmarkStart w:id="3" w:name="_Toc132232486"/>
+      <w:bookmarkStart w:id="3" w:name="_Toc132269416"/>
       <w:r>
         <w:rPr>
           <w:rFonts w:hint="eastAsia"/>
@@ -838,6 +1413,7 @@
         <w:rPr>
           <w:rFonts w:hint="eastAsia"/>
         </w:rPr>
+        <w:lastRenderedPageBreak/>
         <w:t>通过该编辑器，可以用比较直观，图形化，傻瓜化的方式制作基于时间轴的</w:t>
       </w:r>
       <w:r>
@@ -853,19 +1429,7 @@
         <w:rPr>
           <w:rFonts w:hint="eastAsia"/>
         </w:rPr>
-        <w:t>矢量动画。动画编辑器的主要特点</w:t>
-      </w:r>
-      <w:r>
-        <w:rPr>
-          <w:rFonts w:hint="eastAsia"/>
-        </w:rPr>
-        <w:t>和功能</w:t>
-      </w:r>
-      <w:r>
-        <w:rPr>
-          <w:rFonts w:hint="eastAsia"/>
-        </w:rPr>
-        <w:t>如下：</w:t>
+        <w:t>矢量动画。动画编辑器的主要特点和功能如下：</w:t>
       </w:r>
     </w:p>
     <w:p>
@@ -986,7 +1550,6 @@
         <w:rPr>
           <w:noProof/>
         </w:rPr>
-        <w:lastRenderedPageBreak/>
         <w:drawing>
           <wp:inline distT="0" distB="0" distL="0" distR="0" wp14:anchorId="4F3F3F25" wp14:editId="4F6683D1">
             <wp:extent cx="657225" cy="1066267"/>
@@ -1115,7 +1678,74 @@
         <w:rPr>
           <w:rFonts w:hint="eastAsia"/>
         </w:rPr>
-        <w:t>编辑器还支持其他很多方便的功能，例如骨骼动画，粒子系统，遮罩动画等等。同时也将支持常见的编辑器操作，例如</w:t>
+        <w:t>编辑器还支持其他很多方便的功能，例如骨骼动画，粒子系统，遮罩动画</w:t>
+      </w:r>
+      <w:r>
+        <w:rPr>
+          <w:rFonts w:hint="eastAsia"/>
+        </w:rPr>
+        <w:t>,</w:t>
+      </w:r>
+      <w:r>
+        <w:rPr>
+          <w:rFonts w:hint="eastAsia"/>
+          <w:highlight w:val="lightGray"/>
+        </w:rPr>
+        <w:t>物理系统</w:t>
+      </w:r>
+      <w:r>
+        <w:rPr>
+          <w:rFonts w:hint="eastAsia"/>
+          <w:highlight w:val="lightGray"/>
+        </w:rPr>
+        <w:t>(</w:t>
+      </w:r>
+      <w:r>
+        <w:rPr>
+          <w:rFonts w:hint="eastAsia"/>
+          <w:highlight w:val="lightGray"/>
+        </w:rPr>
+        <w:t>刚体</w:t>
+      </w:r>
+      <w:r>
+        <w:rPr>
+          <w:rFonts w:hint="eastAsia"/>
+          <w:highlight w:val="lightGray"/>
+        </w:rPr>
+        <w:t>+</w:t>
+      </w:r>
+      <w:r>
+        <w:rPr>
+          <w:rFonts w:hint="eastAsia"/>
+          <w:highlight w:val="lightGray"/>
+        </w:rPr>
+        <w:t>流体</w:t>
+      </w:r>
+      <w:r>
+        <w:rPr>
+          <w:rFonts w:hint="eastAsia"/>
+          <w:highlight w:val="lightGray"/>
+        </w:rPr>
+        <w:t>+</w:t>
+      </w:r>
+      <w:r>
+        <w:rPr>
+          <w:rFonts w:hint="eastAsia"/>
+          <w:highlight w:val="lightGray"/>
+        </w:rPr>
+        <w:t>软体</w:t>
+      </w:r>
+      <w:r>
+        <w:rPr>
+          <w:highlight w:val="lightGray"/>
+        </w:rPr>
+        <w:t>)</w:t>
+      </w:r>
+      <w:r>
+        <w:rPr>
+          <w:rFonts w:hint="eastAsia"/>
+        </w:rPr>
+        <w:t>等等。同时也将支持常见的编辑器操作，例如</w:t>
       </w:r>
       <w:r>
         <w:rPr>
@@ -1538,26 +2168,35 @@
           <w:ilvl w:val="0"/>
           <w:numId w:val="1"/>
         </w:numPr>
-      </w:pPr>
-      <w:r>
-        <w:rPr>
-          <w:rFonts w:hint="eastAsia"/>
+        <w:rPr>
+          <w:highlight w:val="lightGray"/>
+        </w:rPr>
+      </w:pPr>
+      <w:r>
+        <w:rPr>
+          <w:rFonts w:hint="eastAsia"/>
+          <w:highlight w:val="lightGray"/>
         </w:rPr>
         <w:t>动画播放</w:t>
       </w:r>
       <w:r>
         <w:rPr>
           <w:rFonts w:hint="eastAsia"/>
+          <w:highlight w:val="lightGray"/>
         </w:rPr>
         <w:t>端</w:t>
       </w:r>
       <w:r>
         <w:rPr>
           <w:rFonts w:hint="eastAsia"/>
+          <w:highlight w:val="lightGray"/>
         </w:rPr>
         <w:t>(</w:t>
       </w:r>
       <w:r>
+        <w:rPr>
+          <w:highlight w:val="lightGray"/>
+        </w:rPr>
         <w:t>Player)</w:t>
       </w:r>
     </w:p>
@@ -1569,6 +2208,7 @@
         <w:rPr>
           <w:rFonts w:hint="eastAsia"/>
         </w:rPr>
+        <w:lastRenderedPageBreak/>
         <w:t>该模块的主要功能是让</w:t>
       </w:r>
       <w:r>
@@ -1707,7 +2347,130 @@
         <w:rPr>
           <w:rFonts w:hint="eastAsia"/>
         </w:rPr>
-        <w:lastRenderedPageBreak/>
+        <w:t>素材库</w:t>
+      </w:r>
+    </w:p>
+    <w:p>
+      <w:pPr>
+        <w:pStyle w:val="ListParagraph"/>
+        <w:rPr>
+          <w:rFonts w:hint="eastAsia"/>
+        </w:rPr>
+      </w:pPr>
+      <w:r>
+        <w:rPr>
+          <w:rFonts w:hint="eastAsia"/>
+        </w:rPr>
+        <w:t>素材库将由第一方素材库和第三方素材库组成。第一方素材库是由本平台自己制作的素材，第三方素材库由用户自行上传发布。</w:t>
+      </w:r>
+      <w:r>
+        <w:rPr>
+          <w:rFonts w:hint="eastAsia"/>
+        </w:rPr>
+        <w:t>用户在上传发布的时候，可以自行选择该素材是否收费，或者是否允许二次编辑。</w:t>
+      </w:r>
+    </w:p>
+    <w:p>
+      <w:pPr>
+        <w:pStyle w:val="ListParagraph"/>
+      </w:pPr>
+      <w:r>
+        <w:rPr>
+          <w:rFonts w:hint="eastAsia"/>
+        </w:rPr>
+        <w:t>素材库中的素材可以有多种：</w:t>
+      </w:r>
+    </w:p>
+    <w:p>
+      <w:pPr>
+        <w:pStyle w:val="ListParagraph"/>
+        <w:numPr>
+          <w:ilvl w:val="0"/>
+          <w:numId w:val="9"/>
+        </w:numPr>
+      </w:pPr>
+      <w:r>
+        <w:rPr>
+          <w:rFonts w:hint="eastAsia"/>
+        </w:rPr>
+        <w:t>动画模板</w:t>
+      </w:r>
+    </w:p>
+    <w:p>
+      <w:pPr>
+        <w:pStyle w:val="ListParagraph"/>
+        <w:numPr>
+          <w:ilvl w:val="0"/>
+          <w:numId w:val="9"/>
+        </w:numPr>
+      </w:pPr>
+      <w:r>
+        <w:rPr>
+          <w:rFonts w:hint="eastAsia"/>
+        </w:rPr>
+        <w:t>动画组件</w:t>
+      </w:r>
+    </w:p>
+    <w:p>
+      <w:pPr>
+        <w:pStyle w:val="ListParagraph"/>
+        <w:numPr>
+          <w:ilvl w:val="0"/>
+          <w:numId w:val="9"/>
+        </w:numPr>
+      </w:pPr>
+      <w:r>
+        <w:rPr>
+          <w:rFonts w:hint="eastAsia"/>
+        </w:rPr>
+        <w:t>字体</w:t>
+      </w:r>
+    </w:p>
+    <w:p>
+      <w:pPr>
+        <w:pStyle w:val="ListParagraph"/>
+        <w:numPr>
+          <w:ilvl w:val="0"/>
+          <w:numId w:val="9"/>
+        </w:numPr>
+      </w:pPr>
+      <w:r>
+        <w:rPr>
+          <w:rFonts w:hint="eastAsia"/>
+        </w:rPr>
+        <w:t>粒子特效</w:t>
+      </w:r>
+    </w:p>
+    <w:p>
+      <w:pPr>
+        <w:pStyle w:val="ListParagraph"/>
+        <w:numPr>
+          <w:ilvl w:val="0"/>
+          <w:numId w:val="9"/>
+        </w:numPr>
+        <w:rPr>
+          <w:rFonts w:hint="eastAsia"/>
+        </w:rPr>
+      </w:pPr>
+      <w:r>
+        <w:rPr>
+          <w:rFonts w:hint="eastAsia"/>
+        </w:rPr>
+        <w:t>精灵动画</w:t>
+      </w:r>
+    </w:p>
+    <w:p>
+      <w:pPr>
+        <w:pStyle w:val="ListParagraph"/>
+        <w:numPr>
+          <w:ilvl w:val="0"/>
+          <w:numId w:val="1"/>
+        </w:numPr>
+      </w:pPr>
+      <w:r>
+        <w:rPr>
+          <w:rFonts w:hint="eastAsia"/>
+        </w:rPr>
         <w:t>后台</w:t>
       </w:r>
     </w:p>
@@ -1738,7 +2501,7 @@
       <w:pPr>
         <w:pStyle w:val="Heading3"/>
       </w:pPr>
-      <w:bookmarkStart w:id="4" w:name="_Toc132232487"/>
+      <w:bookmarkStart w:id="4" w:name="_Toc132269417"/>
       <w:r>
         <w:rPr>
           <w:rFonts w:hint="eastAsia"/>
@@ -1755,7 +2518,19 @@
         <w:rPr>
           <w:rFonts w:hint="eastAsia"/>
         </w:rPr>
-        <w:t>本系统的用户，主要分为动画制作者</w:t>
+        <w:t>本系统的用户，</w:t>
+      </w:r>
+      <w:r>
+        <w:rPr>
+          <w:rFonts w:hint="eastAsia"/>
+        </w:rPr>
+        <w:t>可以</w:t>
+      </w:r>
+      <w:r>
+        <w:rPr>
+          <w:rFonts w:hint="eastAsia"/>
+        </w:rPr>
+        <w:t>分为动画制作者</w:t>
       </w:r>
       <w:r>
         <w:rPr>
@@ -1808,15 +2583,10 @@
         <w:rPr>
           <w:rFonts w:hint="eastAsia"/>
         </w:rPr>
-        <w:t>普通终端用户可以是任何喜欢看小动画或者玩小游戏的任何人。</w:t>
-      </w:r>
-    </w:p>
-    <w:p>
-      <w:pPr>
-        <w:rPr>
-          <w:rFonts w:hint="eastAsia"/>
-        </w:rPr>
-      </w:pPr>
+        <w:t>普通终端用户可以是任何喜欢看小动画或者玩小游戏的人。</w:t>
+      </w:r>
+    </w:p>
+    <w:p>
       <w:r>
         <w:t xml:space="preserve">        </w:t>
       </w:r>
@@ -1830,14 +2600,26 @@
         <w:rPr>
           <w:rFonts w:hint="eastAsia"/>
         </w:rPr>
-        <w:t>请注意，专业的动画制作者或者专业的游戏开发者不是本平台的目标客户，他们可以用更好地工具制作动画。</w:t>
+        <w:t>请注意，专业的动画制作者或者专业的游戏开发者不是本平台的目标客户，他们可以用更好地工具制作</w:t>
+      </w:r>
+      <w:r>
+        <w:rPr>
+          <w:rFonts w:hint="eastAsia"/>
+        </w:rPr>
+        <w:t>更为专业的</w:t>
+      </w:r>
+      <w:r>
+        <w:rPr>
+          <w:rFonts w:hint="eastAsia"/>
+        </w:rPr>
+        <w:t>动画。</w:t>
       </w:r>
     </w:p>
     <w:p>
       <w:pPr>
         <w:pStyle w:val="Heading3"/>
       </w:pPr>
-      <w:bookmarkStart w:id="5" w:name="_Toc132232488"/>
+      <w:bookmarkStart w:id="5" w:name="_Toc132269418"/>
       <w:r>
         <w:rPr>
           <w:rFonts w:hint="eastAsia"/>
@@ -1951,6 +2733,7 @@
         <w:rPr>
           <w:rFonts w:hint="eastAsia"/>
         </w:rPr>
+        <w:lastRenderedPageBreak/>
         <w:t>中小学的各种小报，海报。目前大部分都是用</w:t>
       </w:r>
       <w:r>
@@ -2011,15 +2794,51 @@
         <w:rPr>
           <w:rFonts w:hint="eastAsia"/>
         </w:rPr>
+        <w:t>本平台因为集成了物理系统和逻辑模块，因此也可以制作一些类似</w:t>
+      </w:r>
+      <w:r>
+        <w:rPr>
+          <w:rFonts w:hint="eastAsia"/>
+        </w:rPr>
+        <w:t>C</w:t>
+      </w:r>
+      <w:r>
+        <w:t xml:space="preserve">andy Crash, </w:t>
+      </w:r>
+      <w:r>
+        <w:rPr>
+          <w:rFonts w:hint="eastAsia"/>
+        </w:rPr>
+        <w:t>F</w:t>
+      </w:r>
+      <w:r>
+        <w:t>lappy Birds</w:t>
+      </w:r>
+      <w:r>
+        <w:rPr>
+          <w:rFonts w:hint="eastAsia"/>
+        </w:rPr>
+        <w:t>，疯狂的萝卜等的三消类、塔防类、物理类的小游戏。</w:t>
+      </w:r>
+    </w:p>
+    <w:p>
+      <w:pPr>
+        <w:pStyle w:val="ListParagraph"/>
+        <w:numPr>
+          <w:ilvl w:val="0"/>
+          <w:numId w:val="2"/>
+        </w:numPr>
+      </w:pPr>
+      <w:r>
+        <w:rPr>
+          <w:rFonts w:hint="eastAsia"/>
+        </w:rPr>
         <w:t>由于本平台有基于事件节点图的逻辑编辑功能，因此一些小朋友也可以借助本平台进行一些编程和逻辑思维的简单学习。</w:t>
       </w:r>
     </w:p>
     <w:p>
       <w:pPr>
         <w:ind w:left="360"/>
-        <w:rPr>
-          <w:rFonts w:hint="eastAsia"/>
-        </w:rPr>
       </w:pPr>
       <w:r>
         <w:rPr>
@@ -2044,7 +2863,7 @@
       <w:pPr>
         <w:pStyle w:val="Heading3"/>
       </w:pPr>
-      <w:bookmarkStart w:id="6" w:name="_Toc132232489"/>
+      <w:bookmarkStart w:id="6" w:name="_Toc132269419"/>
       <w:r>
         <w:rPr>
           <w:rFonts w:hint="eastAsia"/>
@@ -2054,11 +2873,6 @@
       <w:bookmarkEnd w:id="6"/>
     </w:p>
     <w:p>
-      <w:pPr>
-        <w:rPr>
-          <w:rFonts w:hint="eastAsia"/>
-        </w:rPr>
-      </w:pPr>
       <w:r>
         <w:t xml:space="preserve">         </w:t>
       </w:r>
@@ -2188,7 +3002,6 @@
     </w:p>
     <w:p>
       <w:r>
-        <w:lastRenderedPageBreak/>
         <w:t xml:space="preserve">        </w:t>
       </w:r>
       <w:r>
@@ -2285,26 +3098,2571 @@
     <w:p>
       <w:pPr>
         <w:pStyle w:val="Heading1"/>
-        <w:rPr>
-          <w:rFonts w:hint="eastAsia"/>
-        </w:rPr>
-      </w:pPr>
+      </w:pPr>
+      <w:bookmarkStart w:id="7" w:name="_Toc132269420"/>
       <w:r>
         <w:rPr>
           <w:rFonts w:hint="eastAsia"/>
         </w:rPr>
         <w:t>商业模式</w:t>
       </w:r>
-    </w:p>
-    <w:p>
-      <w:pPr>
-        <w:rPr>
-          <w:rFonts w:hint="eastAsia"/>
-        </w:rPr>
-      </w:pPr>
-    </w:p>
-    <w:p>
-      <w:pPr>
+      <w:bookmarkEnd w:id="7"/>
+    </w:p>
+    <w:p/>
+    <w:p>
+      <w:pPr>
+        <w:pStyle w:val="Heading2"/>
+      </w:pPr>
+      <w:bookmarkStart w:id="8" w:name="_Toc132269421"/>
+      <w:r>
+        <w:rPr>
+          <w:rFonts w:hint="eastAsia"/>
+        </w:rPr>
+        <w:t>平台</w:t>
+      </w:r>
+      <w:r>
+        <w:rPr>
+          <w:rFonts w:hint="eastAsia"/>
+        </w:rPr>
+        <w:t>收费</w:t>
+      </w:r>
+      <w:r>
+        <w:rPr>
+          <w:rFonts w:hint="eastAsia"/>
+        </w:rPr>
+        <w:t>模式</w:t>
+      </w:r>
+      <w:bookmarkEnd w:id="8"/>
+    </w:p>
+    <w:p>
+      <w:bookmarkStart w:id="9" w:name="_Toc132269422"/>
+      <w:r>
+        <w:rPr>
+          <w:rStyle w:val="Heading3Char"/>
+        </w:rPr>
+        <w:t>广告</w:t>
+      </w:r>
+      <w:bookmarkEnd w:id="9"/>
+    </w:p>
+    <w:p>
+      <w:pPr>
+        <w:ind w:firstLine="720"/>
+      </w:pPr>
+      <w:r>
+        <w:rPr>
+          <w:rFonts w:hint="eastAsia"/>
+        </w:rPr>
+        <w:t>本产品因为有动画播放端，因此可以尽量吸引各种人群消费内容。所以播放端本身就可以集成类似</w:t>
+      </w:r>
+      <w:r>
+        <w:rPr>
+          <w:rFonts w:hint="eastAsia"/>
+        </w:rPr>
+        <w:t>G</w:t>
+      </w:r>
+      <w:r>
+        <w:t>oogle AdSense</w:t>
+      </w:r>
+      <w:r>
+        <w:rPr>
+          <w:rFonts w:hint="eastAsia"/>
+        </w:rPr>
+        <w:t>或者其他平台的的嵌入式广告。同时，也可以引入类似</w:t>
+      </w:r>
+      <w:proofErr w:type="spellStart"/>
+      <w:r>
+        <w:rPr>
+          <w:rFonts w:hint="eastAsia"/>
+        </w:rPr>
+        <w:t>Y</w:t>
+      </w:r>
+      <w:r>
+        <w:t>outube</w:t>
+      </w:r>
+      <w:proofErr w:type="spellEnd"/>
+      <w:r>
+        <w:rPr>
+          <w:rFonts w:hint="eastAsia"/>
+        </w:rPr>
+        <w:t>的片头广告，根据动画时长，添加一些合适长度的片头广告。</w:t>
+      </w:r>
+    </w:p>
+    <w:p>
+      <w:pPr>
+        <w:pStyle w:val="Heading3"/>
+      </w:pPr>
+      <w:bookmarkStart w:id="10" w:name="_Toc132269423"/>
+      <w:r>
+        <w:rPr>
+          <w:rFonts w:hint="eastAsia"/>
+        </w:rPr>
+        <w:t>动画制作者</w:t>
+      </w:r>
+      <w:r>
+        <w:rPr>
+          <w:rFonts w:hint="eastAsia"/>
+        </w:rPr>
+        <w:t>会员</w:t>
+      </w:r>
+      <w:bookmarkEnd w:id="10"/>
+    </w:p>
+    <w:p>
+      <w:r>
+        <w:tab/>
+      </w:r>
+      <w:r>
+        <w:rPr>
+          <w:rFonts w:hint="eastAsia"/>
+        </w:rPr>
+        <w:t>对于动画制作者，</w:t>
+      </w:r>
+      <w:r>
+        <w:rPr>
+          <w:rFonts w:hint="eastAsia"/>
+        </w:rPr>
+        <w:t>未注册的情况下可以制作动画、可以保存在本地、可以导出</w:t>
+      </w:r>
+      <w:r>
+        <w:rPr>
+          <w:rFonts w:hint="eastAsia"/>
+        </w:rPr>
+        <w:t>g</w:t>
+      </w:r>
+      <w:r>
+        <w:t>if</w:t>
+      </w:r>
+      <w:r>
+        <w:rPr>
+          <w:rFonts w:hint="eastAsia"/>
+        </w:rPr>
+        <w:t>或者</w:t>
+      </w:r>
+      <w:r>
+        <w:rPr>
+          <w:rFonts w:hint="eastAsia"/>
+        </w:rPr>
+        <w:t>v</w:t>
+      </w:r>
+      <w:r>
+        <w:t>ideo</w:t>
+      </w:r>
+      <w:r>
+        <w:rPr>
+          <w:rFonts w:hint="eastAsia"/>
+        </w:rPr>
+        <w:t>，但是无法上传和在线分享。已注册账户，未付费的，可以免费</w:t>
+      </w:r>
+      <w:r>
+        <w:rPr>
+          <w:rFonts w:hint="eastAsia"/>
+        </w:rPr>
+        <w:t>使用最多</w:t>
+      </w:r>
+      <w:r>
+        <w:t>500M</w:t>
+      </w:r>
+      <w:r>
+        <w:rPr>
+          <w:rFonts w:hint="eastAsia"/>
+        </w:rPr>
+        <w:t>空间。如果用户</w:t>
+      </w:r>
+      <w:r>
+        <w:rPr>
+          <w:rFonts w:hint="eastAsia"/>
+        </w:rPr>
+        <w:t>空间用尽</w:t>
+      </w:r>
+      <w:r>
+        <w:rPr>
+          <w:rFonts w:hint="eastAsia"/>
+        </w:rPr>
+        <w:t>，则需要充值买会员。</w:t>
+      </w:r>
+    </w:p>
+    <w:p>
+      <w:pPr>
+        <w:rPr>
+          <w:rFonts w:hint="eastAsia"/>
+        </w:rPr>
+      </w:pPr>
+      <w:r>
+        <w:lastRenderedPageBreak/>
+        <w:tab/>
+      </w:r>
+      <w:r>
+        <w:rPr>
+          <w:rFonts w:hint="eastAsia"/>
+        </w:rPr>
+        <w:t>动画制作者会员，将采用</w:t>
+      </w:r>
+      <w:r>
+        <w:rPr>
+          <w:rFonts w:hint="eastAsia"/>
+        </w:rPr>
+        <w:t>声望积分制度</w:t>
+      </w:r>
+      <w:r>
+        <w:rPr>
+          <w:rFonts w:hint="eastAsia"/>
+        </w:rPr>
+        <w:t>。该积分由用户评价</w:t>
+      </w:r>
+      <w:r>
+        <w:rPr>
+          <w:rFonts w:hint="eastAsia"/>
+        </w:rPr>
+        <w:t>、</w:t>
+      </w:r>
+      <w:r>
+        <w:rPr>
+          <w:rFonts w:hint="eastAsia"/>
+        </w:rPr>
+        <w:t>制作者制作的动画数量</w:t>
+      </w:r>
+      <w:r>
+        <w:rPr>
+          <w:rFonts w:hint="eastAsia"/>
+        </w:rPr>
+        <w:t>、用户的播放</w:t>
+      </w:r>
+      <w:r>
+        <w:rPr>
+          <w:rFonts w:hint="eastAsia"/>
+        </w:rPr>
+        <w:t>(</w:t>
+      </w:r>
+      <w:r>
+        <w:rPr>
+          <w:rFonts w:hint="eastAsia"/>
+        </w:rPr>
+        <w:t>游玩</w:t>
+      </w:r>
+      <w:r>
+        <w:t>)</w:t>
+      </w:r>
+      <w:r>
+        <w:rPr>
+          <w:rFonts w:hint="eastAsia"/>
+        </w:rPr>
+        <w:t>时长</w:t>
+      </w:r>
+      <w:r>
+        <w:rPr>
+          <w:rFonts w:hint="eastAsia"/>
+        </w:rPr>
+        <w:t>等因素共同计算。积分越高的用户，成果被推荐在其他用户首页的概率就更高。这样，可以尽量避免重度用户拆分账号“白嫖”免费额度。</w:t>
+      </w:r>
+    </w:p>
+    <w:p>
+      <w:r>
+        <w:rPr>
+          <w:rFonts w:hint="eastAsia"/>
+        </w:rPr>
+        <w:t>动画制作者的付费和权益模式如下表所示</w:t>
+      </w:r>
+      <w:r>
+        <w:t>(</w:t>
+      </w:r>
+      <w:r>
+        <w:rPr>
+          <w:rFonts w:hint="eastAsia"/>
+        </w:rPr>
+        <w:t>高级的用户包含所有低级用户的功能</w:t>
+      </w:r>
+      <w:r>
+        <w:t>)</w:t>
+      </w:r>
+      <w:r>
+        <w:rPr>
+          <w:rFonts w:hint="eastAsia"/>
+        </w:rPr>
+        <w:t>：</w:t>
+      </w:r>
+    </w:p>
+    <w:tbl>
+      <w:tblPr>
+        <w:tblStyle w:val="TableGrid"/>
+        <w:tblW w:w="9715" w:type="dxa"/>
+        <w:tblLook w:val="04A0" w:firstRow="1" w:lastRow="0" w:firstColumn="1" w:lastColumn="0" w:noHBand="0" w:noVBand="1"/>
+      </w:tblPr>
+      <w:tblGrid>
+        <w:gridCol w:w="445"/>
+        <w:gridCol w:w="2880"/>
+        <w:gridCol w:w="2700"/>
+        <w:gridCol w:w="1890"/>
+        <w:gridCol w:w="1800"/>
+      </w:tblGrid>
+      <w:tr>
+        <w:tc>
+          <w:tcPr>
+            <w:tcW w:w="445" w:type="dxa"/>
+          </w:tcPr>
+          <w:p>
+            <w:pPr>
+              <w:rPr>
+                <w:rFonts w:hint="eastAsia"/>
+              </w:rPr>
+            </w:pPr>
+          </w:p>
+        </w:tc>
+        <w:tc>
+          <w:tcPr>
+            <w:tcW w:w="2880" w:type="dxa"/>
+          </w:tcPr>
+          <w:p>
+            <w:pPr>
+              <w:rPr>
+                <w:rFonts w:hint="eastAsia"/>
+              </w:rPr>
+            </w:pPr>
+            <w:r>
+              <w:rPr>
+                <w:rFonts w:hint="eastAsia"/>
+              </w:rPr>
+              <w:t>匿名用户</w:t>
+            </w:r>
+          </w:p>
+        </w:tc>
+        <w:tc>
+          <w:tcPr>
+            <w:tcW w:w="2700" w:type="dxa"/>
+          </w:tcPr>
+          <w:p>
+            <w:pPr>
+              <w:rPr>
+                <w:rFonts w:hint="eastAsia"/>
+              </w:rPr>
+            </w:pPr>
+            <w:r>
+              <w:rPr>
+                <w:rFonts w:hint="eastAsia"/>
+              </w:rPr>
+              <w:t>注册用户</w:t>
+            </w:r>
+          </w:p>
+        </w:tc>
+        <w:tc>
+          <w:tcPr>
+            <w:tcW w:w="1890" w:type="dxa"/>
+          </w:tcPr>
+          <w:p>
+            <w:pPr>
+              <w:rPr>
+                <w:rFonts w:hint="eastAsia"/>
+              </w:rPr>
+            </w:pPr>
+            <w:r>
+              <w:rPr>
+                <w:rFonts w:hint="eastAsia"/>
+              </w:rPr>
+              <w:t>普通会员</w:t>
+            </w:r>
+          </w:p>
+        </w:tc>
+        <w:tc>
+          <w:tcPr>
+            <w:tcW w:w="1800" w:type="dxa"/>
+          </w:tcPr>
+          <w:p>
+            <w:pPr>
+              <w:rPr>
+                <w:rFonts w:hint="eastAsia"/>
+              </w:rPr>
+            </w:pPr>
+            <w:r>
+              <w:rPr>
+                <w:rFonts w:hint="eastAsia"/>
+              </w:rPr>
+              <w:t>高级会员</w:t>
+            </w:r>
+          </w:p>
+        </w:tc>
+      </w:tr>
+      <w:tr>
+        <w:trPr>
+          <w:trHeight w:val="251"/>
+        </w:trPr>
+        <w:tc>
+          <w:tcPr>
+            <w:tcW w:w="445" w:type="dxa"/>
+            <w:vMerge w:val="restart"/>
+          </w:tcPr>
+          <w:p>
+            <w:pPr>
+              <w:rPr>
+                <w:rFonts w:hint="eastAsia"/>
+              </w:rPr>
+            </w:pPr>
+            <w:r>
+              <w:rPr>
+                <w:rFonts w:hint="eastAsia"/>
+              </w:rPr>
+              <w:t>动画制作者</w:t>
+            </w:r>
+          </w:p>
+        </w:tc>
+        <w:tc>
+          <w:tcPr>
+            <w:tcW w:w="2880" w:type="dxa"/>
+          </w:tcPr>
+          <w:p>
+            <w:pPr>
+              <w:rPr>
+                <w:rFonts w:hint="eastAsia"/>
+              </w:rPr>
+            </w:pPr>
+          </w:p>
+        </w:tc>
+        <w:tc>
+          <w:tcPr>
+            <w:tcW w:w="2700" w:type="dxa"/>
+          </w:tcPr>
+          <w:p/>
+        </w:tc>
+        <w:tc>
+          <w:tcPr>
+            <w:tcW w:w="1890" w:type="dxa"/>
+          </w:tcPr>
+          <w:p>
+            <w:pPr>
+              <w:rPr>
+                <w:rFonts w:hint="eastAsia"/>
+              </w:rPr>
+            </w:pPr>
+            <w:r>
+              <w:rPr>
+                <w:rFonts w:hint="eastAsia"/>
+              </w:rPr>
+              <w:t>3</w:t>
+            </w:r>
+            <w:r>
+              <w:t>0</w:t>
+            </w:r>
+            <w:r>
+              <w:rPr>
+                <w:rFonts w:hint="eastAsia"/>
+              </w:rPr>
+              <w:t>元</w:t>
+            </w:r>
+            <w:r>
+              <w:rPr>
+                <w:rFonts w:hint="eastAsia"/>
+              </w:rPr>
+              <w:t>/</w:t>
+            </w:r>
+            <w:r>
+              <w:rPr>
+                <w:rFonts w:hint="eastAsia"/>
+              </w:rPr>
+              <w:t>月</w:t>
+            </w:r>
+          </w:p>
+        </w:tc>
+        <w:tc>
+          <w:tcPr>
+            <w:tcW w:w="1800" w:type="dxa"/>
+          </w:tcPr>
+          <w:p>
+            <w:pPr>
+              <w:rPr>
+                <w:rFonts w:hint="eastAsia"/>
+              </w:rPr>
+            </w:pPr>
+            <w:r>
+              <w:t>100</w:t>
+            </w:r>
+            <w:r>
+              <w:rPr>
+                <w:rFonts w:hint="eastAsia"/>
+              </w:rPr>
+              <w:t>元</w:t>
+            </w:r>
+            <w:r>
+              <w:rPr>
+                <w:rFonts w:hint="eastAsia"/>
+              </w:rPr>
+              <w:t>/</w:t>
+            </w:r>
+            <w:r>
+              <w:rPr>
+                <w:rFonts w:hint="eastAsia"/>
+              </w:rPr>
+              <w:t>月</w:t>
+            </w:r>
+          </w:p>
+        </w:tc>
+      </w:tr>
+      <w:tr>
+        <w:trPr>
+          <w:trHeight w:val="204"/>
+        </w:trPr>
+        <w:tc>
+          <w:tcPr>
+            <w:tcW w:w="445" w:type="dxa"/>
+            <w:vMerge/>
+          </w:tcPr>
+          <w:p>
+            <w:pPr>
+              <w:rPr>
+                <w:rFonts w:hint="eastAsia"/>
+              </w:rPr>
+            </w:pPr>
+          </w:p>
+        </w:tc>
+        <w:tc>
+          <w:tcPr>
+            <w:tcW w:w="2880" w:type="dxa"/>
+          </w:tcPr>
+          <w:p>
+            <w:pPr>
+              <w:pStyle w:val="ListParagraph"/>
+              <w:numPr>
+                <w:ilvl w:val="0"/>
+                <w:numId w:val="3"/>
+              </w:numPr>
+            </w:pPr>
+            <w:r>
+              <w:rPr>
+                <w:rFonts w:hint="eastAsia"/>
+              </w:rPr>
+              <w:t>制作动画</w:t>
+            </w:r>
+          </w:p>
+          <w:p>
+            <w:pPr>
+              <w:pStyle w:val="ListParagraph"/>
+              <w:numPr>
+                <w:ilvl w:val="0"/>
+                <w:numId w:val="3"/>
+              </w:numPr>
+              <w:rPr>
+                <w:rFonts w:hint="eastAsia"/>
+              </w:rPr>
+            </w:pPr>
+            <w:r>
+              <w:rPr>
+                <w:rFonts w:hint="eastAsia"/>
+              </w:rPr>
+              <w:t>素材库中只能看到第一方免费素材</w:t>
+            </w:r>
+          </w:p>
+          <w:p>
+            <w:pPr>
+              <w:pStyle w:val="ListParagraph"/>
+              <w:numPr>
+                <w:ilvl w:val="0"/>
+                <w:numId w:val="3"/>
+              </w:numPr>
+            </w:pPr>
+            <w:r>
+              <w:rPr>
+                <w:rFonts w:hint="eastAsia"/>
+              </w:rPr>
+              <w:t>离线</w:t>
+            </w:r>
+            <w:r>
+              <w:rPr>
+                <w:rFonts w:hint="eastAsia"/>
+              </w:rPr>
+              <w:t>S</w:t>
+            </w:r>
+            <w:r>
+              <w:t>ave/Load</w:t>
+            </w:r>
+            <w:r>
+              <w:rPr>
+                <w:rFonts w:hint="eastAsia"/>
+              </w:rPr>
+              <w:t>工程文件</w:t>
+            </w:r>
+          </w:p>
+          <w:p>
+            <w:pPr>
+              <w:pStyle w:val="ListParagraph"/>
+              <w:numPr>
+                <w:ilvl w:val="0"/>
+                <w:numId w:val="3"/>
+              </w:numPr>
+            </w:pPr>
+            <w:r>
+              <w:rPr>
+                <w:rFonts w:hint="eastAsia"/>
+              </w:rPr>
+              <w:t>导出</w:t>
+            </w:r>
+            <w:r>
+              <w:rPr>
+                <w:rFonts w:hint="eastAsia"/>
+              </w:rPr>
+              <w:t>g</w:t>
+            </w:r>
+            <w:r>
+              <w:t>if/</w:t>
+            </w:r>
+            <w:r>
+              <w:rPr>
+                <w:rFonts w:hint="eastAsia"/>
+              </w:rPr>
+              <w:t>导出视频文件</w:t>
+            </w:r>
+          </w:p>
+          <w:p>
+            <w:pPr>
+              <w:pStyle w:val="ListParagraph"/>
+              <w:numPr>
+                <w:ilvl w:val="0"/>
+                <w:numId w:val="3"/>
+              </w:numPr>
+              <w:rPr>
+                <w:rFonts w:hint="eastAsia"/>
+              </w:rPr>
+            </w:pPr>
+            <w:r>
+              <w:rPr>
+                <w:rFonts w:hint="eastAsia"/>
+              </w:rPr>
+              <w:t>匿名用户的每段动画都会有</w:t>
+            </w:r>
+            <w:r>
+              <w:rPr>
+                <w:rFonts w:hint="eastAsia"/>
+              </w:rPr>
+              <w:t>1</w:t>
+            </w:r>
+            <w:r>
+              <w:rPr>
+                <w:rFonts w:hint="eastAsia"/>
+              </w:rPr>
+              <w:t>个月的有效期，过期该动画将被删除</w:t>
+            </w:r>
+          </w:p>
+        </w:tc>
+        <w:tc>
+          <w:tcPr>
+            <w:tcW w:w="2700" w:type="dxa"/>
+          </w:tcPr>
+          <w:p>
+            <w:pPr>
+              <w:pStyle w:val="ListParagraph"/>
+              <w:numPr>
+                <w:ilvl w:val="0"/>
+                <w:numId w:val="4"/>
+              </w:numPr>
+            </w:pPr>
+            <w:r>
+              <w:rPr>
+                <w:rFonts w:hint="eastAsia"/>
+              </w:rPr>
+              <w:t>上传</w:t>
+            </w:r>
+            <w:r>
+              <w:rPr>
+                <w:rFonts w:hint="eastAsia"/>
+              </w:rPr>
+              <w:t>/</w:t>
+            </w:r>
+            <w:r>
+              <w:rPr>
+                <w:rFonts w:hint="eastAsia"/>
+              </w:rPr>
+              <w:t>发布</w:t>
+            </w:r>
+          </w:p>
+          <w:p>
+            <w:pPr>
+              <w:pStyle w:val="ListParagraph"/>
+              <w:numPr>
+                <w:ilvl w:val="0"/>
+                <w:numId w:val="4"/>
+              </w:numPr>
+            </w:pPr>
+            <w:r>
+              <w:t>500M</w:t>
+            </w:r>
+            <w:r>
+              <w:rPr>
+                <w:rFonts w:hint="eastAsia"/>
+              </w:rPr>
+              <w:t>磁盘空间</w:t>
+            </w:r>
+          </w:p>
+          <w:p>
+            <w:pPr>
+              <w:pStyle w:val="ListParagraph"/>
+              <w:numPr>
+                <w:ilvl w:val="0"/>
+                <w:numId w:val="4"/>
+              </w:numPr>
+            </w:pPr>
+            <w:r>
+              <w:rPr>
+                <w:rFonts w:hint="eastAsia"/>
+              </w:rPr>
+              <w:t>可以从素材库利用第一方和第三方的免费资源</w:t>
+            </w:r>
+          </w:p>
+          <w:p>
+            <w:pPr>
+              <w:pStyle w:val="ListParagraph"/>
+              <w:numPr>
+                <w:ilvl w:val="0"/>
+                <w:numId w:val="4"/>
+              </w:numPr>
+              <w:rPr>
+                <w:rFonts w:hint="eastAsia"/>
+              </w:rPr>
+            </w:pPr>
+            <w:r>
+              <w:rPr>
+                <w:rFonts w:hint="eastAsia"/>
+              </w:rPr>
+              <w:t>可以付费使用第一方</w:t>
+            </w:r>
+            <w:r>
+              <w:rPr>
+                <w:rFonts w:hint="eastAsia"/>
+              </w:rPr>
+              <w:t>/</w:t>
+            </w:r>
+            <w:r>
+              <w:rPr>
+                <w:rFonts w:hint="eastAsia"/>
+              </w:rPr>
+              <w:t>第三方收费资源</w:t>
+            </w:r>
+          </w:p>
+          <w:p>
+            <w:pPr>
+              <w:pStyle w:val="ListParagraph"/>
+              <w:numPr>
+                <w:ilvl w:val="0"/>
+                <w:numId w:val="4"/>
+              </w:numPr>
+            </w:pPr>
+            <w:r>
+              <w:rPr>
+                <w:rFonts w:hint="eastAsia"/>
+              </w:rPr>
+              <w:t>可以上传免费素材到素材库</w:t>
+            </w:r>
+          </w:p>
+          <w:p>
+            <w:pPr>
+              <w:pStyle w:val="ListParagraph"/>
+              <w:numPr>
+                <w:ilvl w:val="0"/>
+                <w:numId w:val="4"/>
+              </w:numPr>
+              <w:rPr>
+                <w:rFonts w:hint="eastAsia"/>
+              </w:rPr>
+            </w:pPr>
+            <w:r>
+              <w:rPr>
+                <w:rFonts w:hint="eastAsia"/>
+              </w:rPr>
+              <w:t>注册用户的动画将被永久保存</w:t>
+            </w:r>
+          </w:p>
+        </w:tc>
+        <w:tc>
+          <w:tcPr>
+            <w:tcW w:w="1890" w:type="dxa"/>
+          </w:tcPr>
+          <w:p>
+            <w:pPr>
+              <w:pStyle w:val="ListParagraph"/>
+              <w:numPr>
+                <w:ilvl w:val="0"/>
+                <w:numId w:val="5"/>
+              </w:numPr>
+            </w:pPr>
+            <w:r>
+              <w:t>2.5</w:t>
+            </w:r>
+            <w:r>
+              <w:rPr>
+                <w:rFonts w:hint="eastAsia"/>
+              </w:rPr>
+              <w:t>G</w:t>
+            </w:r>
+            <w:r>
+              <w:rPr>
+                <w:rFonts w:hint="eastAsia"/>
+              </w:rPr>
+              <w:t>磁盘空间</w:t>
+            </w:r>
+          </w:p>
+          <w:p>
+            <w:pPr>
+              <w:pStyle w:val="ListParagraph"/>
+              <w:numPr>
+                <w:ilvl w:val="0"/>
+                <w:numId w:val="5"/>
+              </w:numPr>
+            </w:pPr>
+            <w:r>
+              <w:rPr>
+                <w:rFonts w:hint="eastAsia"/>
+              </w:rPr>
+              <w:t>第一方的收费资源全部免费</w:t>
+            </w:r>
+          </w:p>
+          <w:p>
+            <w:pPr>
+              <w:pStyle w:val="ListParagraph"/>
+              <w:numPr>
+                <w:ilvl w:val="0"/>
+                <w:numId w:val="5"/>
+              </w:numPr>
+            </w:pPr>
+            <w:r>
+              <w:rPr>
+                <w:rFonts w:hint="eastAsia"/>
+              </w:rPr>
+              <w:t>可以上传收费资源到素材库</w:t>
+            </w:r>
+          </w:p>
+          <w:p>
+            <w:pPr>
+              <w:pStyle w:val="ListParagraph"/>
+              <w:numPr>
+                <w:ilvl w:val="0"/>
+                <w:numId w:val="5"/>
+              </w:numPr>
+              <w:rPr>
+                <w:rFonts w:hint="eastAsia"/>
+              </w:rPr>
+            </w:pPr>
+            <w:r>
+              <w:rPr>
+                <w:rFonts w:hint="eastAsia"/>
+              </w:rPr>
+              <w:t>第三方的收费资源</w:t>
+            </w:r>
+            <w:r>
+              <w:rPr>
+                <w:rFonts w:hint="eastAsia"/>
+              </w:rPr>
+              <w:t>9</w:t>
+            </w:r>
+            <w:r>
+              <w:t>5</w:t>
+            </w:r>
+            <w:r>
+              <w:rPr>
+                <w:rFonts w:hint="eastAsia"/>
+              </w:rPr>
+              <w:t>折</w:t>
+            </w:r>
+          </w:p>
+        </w:tc>
+        <w:tc>
+          <w:tcPr>
+            <w:tcW w:w="1800" w:type="dxa"/>
+          </w:tcPr>
+          <w:p>
+            <w:pPr>
+              <w:pStyle w:val="ListParagraph"/>
+              <w:numPr>
+                <w:ilvl w:val="0"/>
+                <w:numId w:val="5"/>
+              </w:numPr>
+            </w:pPr>
+            <w:r>
+              <w:rPr>
+                <w:rFonts w:hint="eastAsia"/>
+              </w:rPr>
+              <w:t>无发布动画数量限制</w:t>
+            </w:r>
+            <w:r>
+              <w:rPr>
+                <w:rFonts w:hint="eastAsia"/>
+              </w:rPr>
+              <w:t>/</w:t>
+            </w:r>
+            <w:r>
+              <w:rPr>
+                <w:rFonts w:hint="eastAsia"/>
+              </w:rPr>
+              <w:t>无磁盘空间限制</w:t>
+            </w:r>
+          </w:p>
+          <w:p>
+            <w:pPr>
+              <w:pStyle w:val="ListParagraph"/>
+              <w:numPr>
+                <w:ilvl w:val="0"/>
+                <w:numId w:val="5"/>
+              </w:numPr>
+            </w:pPr>
+            <w:r>
+              <w:rPr>
+                <w:rFonts w:hint="eastAsia"/>
+              </w:rPr>
+              <w:t>第三方的收费资源</w:t>
+            </w:r>
+            <w:r>
+              <w:rPr>
+                <w:rFonts w:hint="eastAsia"/>
+              </w:rPr>
+              <w:t>8</w:t>
+            </w:r>
+            <w:r>
+              <w:rPr>
+                <w:rFonts w:hint="eastAsia"/>
+              </w:rPr>
+              <w:t>折</w:t>
+            </w:r>
+          </w:p>
+          <w:p>
+            <w:pPr>
+              <w:pStyle w:val="ListParagraph"/>
+              <w:numPr>
+                <w:ilvl w:val="0"/>
+                <w:numId w:val="5"/>
+              </w:numPr>
+              <w:rPr>
+                <w:rFonts w:hint="eastAsia"/>
+              </w:rPr>
+            </w:pPr>
+            <w:r>
+              <w:rPr>
+                <w:rFonts w:hint="eastAsia"/>
+              </w:rPr>
+              <w:t>可以利用</w:t>
+            </w:r>
+            <w:r>
+              <w:rPr>
+                <w:rFonts w:hint="eastAsia"/>
+              </w:rPr>
+              <w:t>平台提供的</w:t>
+            </w:r>
+            <w:r>
+              <w:rPr>
+                <w:rFonts w:hint="eastAsia"/>
+              </w:rPr>
+              <w:t>A</w:t>
+            </w:r>
+            <w:r>
+              <w:t>IGC</w:t>
+            </w:r>
+            <w:r>
+              <w:rPr>
+                <w:rFonts w:hint="eastAsia"/>
+              </w:rPr>
+              <w:t>工具</w:t>
+            </w:r>
+            <w:r>
+              <w:rPr>
+                <w:rFonts w:hint="eastAsia"/>
+              </w:rPr>
+              <w:t>生成资源</w:t>
+            </w:r>
+          </w:p>
+        </w:tc>
+      </w:tr>
+    </w:tbl>
+    <w:p>
+      <w:r>
+        <w:rPr>
+          <w:rFonts w:hint="eastAsia"/>
+        </w:rPr>
+        <w:t>当用户选择不续费，从而发生账号降级的情况时，该用户如果额度不够，那么就不能再上传分享新的动画</w:t>
+      </w:r>
+      <w:r>
+        <w:rPr>
+          <w:rFonts w:hint="eastAsia"/>
+        </w:rPr>
+        <w:t>(</w:t>
+      </w:r>
+      <w:r>
+        <w:rPr>
+          <w:rFonts w:hint="eastAsia"/>
+        </w:rPr>
+        <w:t>除非用户自行删除到额度以下</w:t>
+      </w:r>
+      <w:r>
+        <w:t>)</w:t>
+      </w:r>
+      <w:r>
+        <w:rPr>
+          <w:rFonts w:hint="eastAsia"/>
+        </w:rPr>
+        <w:t>。但是用户已经制作的动画将不会被删除。</w:t>
+      </w:r>
+    </w:p>
+    <w:p>
+      <w:pPr>
+        <w:pStyle w:val="Heading3"/>
+      </w:pPr>
+      <w:bookmarkStart w:id="11" w:name="_Toc132269424"/>
+      <w:r>
+        <w:rPr>
+          <w:rFonts w:hint="eastAsia"/>
+        </w:rPr>
+        <w:t>终端用户会员</w:t>
+      </w:r>
+      <w:bookmarkEnd w:id="11"/>
+    </w:p>
+    <w:tbl>
+      <w:tblPr>
+        <w:tblStyle w:val="TableGrid"/>
+        <w:tblW w:w="0" w:type="auto"/>
+        <w:tblLook w:val="04A0" w:firstRow="1" w:lastRow="0" w:firstColumn="1" w:lastColumn="0" w:noHBand="0" w:noVBand="1"/>
+      </w:tblPr>
+      <w:tblGrid>
+        <w:gridCol w:w="583"/>
+        <w:gridCol w:w="2292"/>
+        <w:gridCol w:w="3510"/>
+        <w:gridCol w:w="2965"/>
+      </w:tblGrid>
+      <w:tr>
+        <w:tc>
+          <w:tcPr>
+            <w:tcW w:w="583" w:type="dxa"/>
+          </w:tcPr>
+          <w:p>
+            <w:pPr>
+              <w:rPr>
+                <w:rFonts w:hint="eastAsia"/>
+              </w:rPr>
+            </w:pPr>
+          </w:p>
+        </w:tc>
+        <w:tc>
+          <w:tcPr>
+            <w:tcW w:w="2292" w:type="dxa"/>
+          </w:tcPr>
+          <w:p>
+            <w:pPr>
+              <w:rPr>
+                <w:rFonts w:hint="eastAsia"/>
+              </w:rPr>
+            </w:pPr>
+            <w:r>
+              <w:rPr>
+                <w:rFonts w:hint="eastAsia"/>
+              </w:rPr>
+              <w:t>匿名用户</w:t>
+            </w:r>
+          </w:p>
+        </w:tc>
+        <w:tc>
+          <w:tcPr>
+            <w:tcW w:w="3510" w:type="dxa"/>
+          </w:tcPr>
+          <w:p>
+            <w:pPr>
+              <w:rPr>
+                <w:rFonts w:hint="eastAsia"/>
+              </w:rPr>
+            </w:pPr>
+            <w:r>
+              <w:rPr>
+                <w:rFonts w:hint="eastAsia"/>
+              </w:rPr>
+              <w:t>注册用户</w:t>
+            </w:r>
+          </w:p>
+        </w:tc>
+        <w:tc>
+          <w:tcPr>
+            <w:tcW w:w="2965" w:type="dxa"/>
+          </w:tcPr>
+          <w:p>
+            <w:pPr>
+              <w:rPr>
+                <w:rFonts w:hint="eastAsia"/>
+              </w:rPr>
+            </w:pPr>
+            <w:r>
+              <w:rPr>
+                <w:rFonts w:hint="eastAsia"/>
+              </w:rPr>
+              <w:t>会员用户</w:t>
+            </w:r>
+          </w:p>
+        </w:tc>
+      </w:tr>
+      <w:tr>
+        <w:tc>
+          <w:tcPr>
+            <w:tcW w:w="583" w:type="dxa"/>
+          </w:tcPr>
+          <w:p>
+            <w:pPr>
+              <w:rPr>
+                <w:rFonts w:hint="eastAsia"/>
+              </w:rPr>
+            </w:pPr>
+          </w:p>
+        </w:tc>
+        <w:tc>
+          <w:tcPr>
+            <w:tcW w:w="2292" w:type="dxa"/>
+          </w:tcPr>
+          <w:p>
+            <w:pPr>
+              <w:rPr>
+                <w:rFonts w:hint="eastAsia"/>
+              </w:rPr>
+            </w:pPr>
+          </w:p>
+        </w:tc>
+        <w:tc>
+          <w:tcPr>
+            <w:tcW w:w="3510" w:type="dxa"/>
+          </w:tcPr>
+          <w:p>
+            <w:pPr>
+              <w:rPr>
+                <w:rFonts w:hint="eastAsia"/>
+              </w:rPr>
+            </w:pPr>
+          </w:p>
+        </w:tc>
+        <w:tc>
+          <w:tcPr>
+            <w:tcW w:w="2965" w:type="dxa"/>
+          </w:tcPr>
+          <w:p>
+            <w:pPr>
+              <w:rPr>
+                <w:rFonts w:hint="eastAsia"/>
+              </w:rPr>
+            </w:pPr>
+            <w:r>
+              <w:t>10</w:t>
+            </w:r>
+            <w:r>
+              <w:rPr>
+                <w:rFonts w:hint="eastAsia"/>
+              </w:rPr>
+              <w:t>元</w:t>
+            </w:r>
+            <w:r>
+              <w:rPr>
+                <w:rFonts w:hint="eastAsia"/>
+              </w:rPr>
+              <w:t>/</w:t>
+            </w:r>
+            <w:r>
+              <w:rPr>
+                <w:rFonts w:hint="eastAsia"/>
+              </w:rPr>
+              <w:t>月</w:t>
+            </w:r>
+          </w:p>
+        </w:tc>
+      </w:tr>
+      <w:tr>
+        <w:tc>
+          <w:tcPr>
+            <w:tcW w:w="583" w:type="dxa"/>
+          </w:tcPr>
+          <w:p>
+            <w:pPr>
+              <w:rPr>
+                <w:rFonts w:hint="eastAsia"/>
+              </w:rPr>
+            </w:pPr>
+            <w:r>
+              <w:rPr>
+                <w:rFonts w:hint="eastAsia"/>
+              </w:rPr>
+              <w:t>终端用户</w:t>
+            </w:r>
+          </w:p>
+        </w:tc>
+        <w:tc>
+          <w:tcPr>
+            <w:tcW w:w="2292" w:type="dxa"/>
+          </w:tcPr>
+          <w:p>
+            <w:pPr>
+              <w:pStyle w:val="ListParagraph"/>
+              <w:numPr>
+                <w:ilvl w:val="0"/>
+                <w:numId w:val="10"/>
+              </w:numPr>
+            </w:pPr>
+            <w:r>
+              <w:rPr>
+                <w:rFonts w:hint="eastAsia"/>
+              </w:rPr>
+              <w:t>可以浏览播放首页推荐动画</w:t>
+            </w:r>
+          </w:p>
+          <w:p>
+            <w:pPr>
+              <w:pStyle w:val="ListParagraph"/>
+              <w:numPr>
+                <w:ilvl w:val="0"/>
+                <w:numId w:val="10"/>
+              </w:numPr>
+            </w:pPr>
+            <w:r>
+              <w:rPr>
+                <w:rFonts w:hint="eastAsia"/>
+              </w:rPr>
+              <w:t>片头广告</w:t>
+            </w:r>
+          </w:p>
+          <w:p>
+            <w:pPr>
+              <w:pStyle w:val="ListParagraph"/>
+              <w:numPr>
+                <w:ilvl w:val="0"/>
+                <w:numId w:val="10"/>
+              </w:numPr>
+            </w:pPr>
+            <w:r>
+              <w:t>App</w:t>
+            </w:r>
+            <w:r>
+              <w:rPr>
+                <w:rFonts w:hint="eastAsia"/>
+              </w:rPr>
+              <w:t>广告</w:t>
+            </w:r>
+          </w:p>
+          <w:p>
+            <w:pPr>
+              <w:pStyle w:val="ListParagraph"/>
+              <w:numPr>
+                <w:ilvl w:val="0"/>
+                <w:numId w:val="10"/>
+              </w:numPr>
+            </w:pPr>
+            <w:r>
+              <w:rPr>
+                <w:rFonts w:hint="eastAsia"/>
+              </w:rPr>
+              <w:t>无法参与排行榜</w:t>
+            </w:r>
+          </w:p>
+          <w:p>
+            <w:pPr>
+              <w:pStyle w:val="ListParagraph"/>
+              <w:numPr>
+                <w:ilvl w:val="0"/>
+                <w:numId w:val="10"/>
+              </w:numPr>
+              <w:rPr>
+                <w:rFonts w:hint="eastAsia"/>
+              </w:rPr>
+            </w:pPr>
+            <w:r>
+              <w:rPr>
+                <w:rFonts w:hint="eastAsia"/>
+              </w:rPr>
+              <w:t>无法</w:t>
+            </w:r>
+            <w:r>
+              <w:rPr>
+                <w:rFonts w:hint="eastAsia"/>
+              </w:rPr>
+              <w:t>订阅、</w:t>
+            </w:r>
+            <w:r>
+              <w:rPr>
+                <w:rFonts w:hint="eastAsia"/>
+              </w:rPr>
+              <w:t>评价</w:t>
+            </w:r>
+            <w:r>
+              <w:rPr>
+                <w:rFonts w:hint="eastAsia"/>
+              </w:rPr>
+              <w:t>、</w:t>
+            </w:r>
+            <w:r>
+              <w:rPr>
+                <w:rFonts w:hint="eastAsia"/>
+              </w:rPr>
+              <w:t>打分</w:t>
+            </w:r>
+            <w:r>
+              <w:rPr>
+                <w:rFonts w:hint="eastAsia"/>
+              </w:rPr>
+              <w:t>、</w:t>
+            </w:r>
+            <w:r>
+              <w:rPr>
+                <w:rFonts w:hint="eastAsia"/>
+              </w:rPr>
+              <w:t>弹幕</w:t>
+            </w:r>
+          </w:p>
+        </w:tc>
+        <w:tc>
+          <w:tcPr>
+            <w:tcW w:w="3510" w:type="dxa"/>
+          </w:tcPr>
+          <w:p>
+            <w:pPr>
+              <w:pStyle w:val="ListParagraph"/>
+              <w:numPr>
+                <w:ilvl w:val="0"/>
+                <w:numId w:val="10"/>
+              </w:numPr>
+            </w:pPr>
+            <w:r>
+              <w:rPr>
+                <w:rFonts w:hint="eastAsia"/>
+              </w:rPr>
+              <w:t>更精准的首页推荐</w:t>
+            </w:r>
+          </w:p>
+          <w:p>
+            <w:pPr>
+              <w:pStyle w:val="ListParagraph"/>
+              <w:numPr>
+                <w:ilvl w:val="0"/>
+                <w:numId w:val="10"/>
+              </w:numPr>
+            </w:pPr>
+            <w:r>
+              <w:rPr>
+                <w:rFonts w:hint="eastAsia"/>
+              </w:rPr>
+              <w:t>可以参与排行榜</w:t>
+            </w:r>
+          </w:p>
+          <w:p>
+            <w:pPr>
+              <w:pStyle w:val="ListParagraph"/>
+              <w:numPr>
+                <w:ilvl w:val="0"/>
+                <w:numId w:val="10"/>
+              </w:numPr>
+            </w:pPr>
+            <w:r>
+              <w:rPr>
+                <w:rFonts w:hint="eastAsia"/>
+              </w:rPr>
+              <w:t>可以评价</w:t>
+            </w:r>
+            <w:r>
+              <w:rPr>
+                <w:rFonts w:hint="eastAsia"/>
+              </w:rPr>
+              <w:t>、</w:t>
+            </w:r>
+            <w:r>
+              <w:rPr>
+                <w:rFonts w:hint="eastAsia"/>
+              </w:rPr>
+              <w:t>打分</w:t>
+            </w:r>
+            <w:r>
+              <w:rPr>
+                <w:rFonts w:hint="eastAsia"/>
+              </w:rPr>
+              <w:t>、</w:t>
+            </w:r>
+            <w:r>
+              <w:rPr>
+                <w:rFonts w:hint="eastAsia"/>
+              </w:rPr>
+              <w:t>弹幕</w:t>
+            </w:r>
+          </w:p>
+          <w:p>
+            <w:pPr>
+              <w:pStyle w:val="ListParagraph"/>
+              <w:numPr>
+                <w:ilvl w:val="0"/>
+                <w:numId w:val="10"/>
+              </w:numPr>
+            </w:pPr>
+            <w:r>
+              <w:rPr>
+                <w:rFonts w:hint="eastAsia"/>
+              </w:rPr>
+              <w:t>片头广告</w:t>
+            </w:r>
+          </w:p>
+          <w:p>
+            <w:pPr>
+              <w:pStyle w:val="ListParagraph"/>
+              <w:numPr>
+                <w:ilvl w:val="0"/>
+                <w:numId w:val="10"/>
+              </w:numPr>
+              <w:rPr>
+                <w:rFonts w:hint="eastAsia"/>
+              </w:rPr>
+            </w:pPr>
+            <w:r>
+              <w:rPr>
+                <w:rFonts w:hint="eastAsia"/>
+              </w:rPr>
+              <w:t>可以把动画设置为待机背景动画</w:t>
+            </w:r>
+            <w:r>
+              <w:rPr>
+                <w:rFonts w:hint="eastAsia"/>
+              </w:rPr>
+              <w:t>(</w:t>
+            </w:r>
+            <w:r>
+              <w:rPr>
+                <w:rFonts w:hint="eastAsia"/>
+              </w:rPr>
+              <w:t>限定安卓</w:t>
+            </w:r>
+            <w:r>
+              <w:t>)</w:t>
+            </w:r>
+          </w:p>
+        </w:tc>
+        <w:tc>
+          <w:tcPr>
+            <w:tcW w:w="2965" w:type="dxa"/>
+          </w:tcPr>
+          <w:p>
+            <w:pPr>
+              <w:pStyle w:val="ListParagraph"/>
+              <w:numPr>
+                <w:ilvl w:val="0"/>
+                <w:numId w:val="10"/>
+              </w:numPr>
+            </w:pPr>
+            <w:r>
+              <w:rPr>
+                <w:rFonts w:hint="eastAsia"/>
+              </w:rPr>
+              <w:t>去除所有广告</w:t>
+            </w:r>
+          </w:p>
+          <w:p>
+            <w:pPr>
+              <w:pStyle w:val="ListParagraph"/>
+              <w:numPr>
+                <w:ilvl w:val="0"/>
+                <w:numId w:val="10"/>
+              </w:numPr>
+              <w:rPr>
+                <w:rFonts w:hint="eastAsia"/>
+              </w:rPr>
+            </w:pPr>
+            <w:r>
+              <w:rPr>
+                <w:rFonts w:hint="eastAsia"/>
+              </w:rPr>
+              <w:t>可以下载动画，离线播放</w:t>
+            </w:r>
+          </w:p>
+        </w:tc>
+      </w:tr>
+    </w:tbl>
+    <w:p>
+      <w:pPr>
+        <w:pStyle w:val="Heading2"/>
+      </w:pPr>
+      <w:bookmarkStart w:id="12" w:name="_Toc132269425"/>
+      <w:r>
+        <w:rPr>
+          <w:rFonts w:hint="eastAsia"/>
+        </w:rPr>
+        <w:t>动画制作者</w:t>
+      </w:r>
+      <w:r>
+        <w:rPr>
+          <w:rFonts w:hint="eastAsia"/>
+        </w:rPr>
+        <w:t>盈利模式</w:t>
+      </w:r>
+      <w:bookmarkEnd w:id="12"/>
+    </w:p>
+    <w:p>
+      <w:pPr>
+        <w:ind w:firstLine="720"/>
+      </w:pPr>
+      <w:r>
+        <w:rPr>
+          <w:rFonts w:hint="eastAsia"/>
+        </w:rPr>
+        <w:t>本平台鼓励动画制作者尽量贡献素材给平台素材库，动画制作者上传素材会提升自身的声望值。对于收费素材，平台将与制作者</w:t>
+      </w:r>
+      <w:r>
+        <w:t>2:8</w:t>
+      </w:r>
+      <w:r>
+        <w:rPr>
+          <w:rFonts w:hint="eastAsia"/>
+        </w:rPr>
+        <w:t>分成。同时，如果该素材被很多人用，提升了平台的播放量，平台将测算该素材对广告收入的提升，并与动画制作者进一步分成。从而让动画制作者有更长久的收入，增加动画制作者的粘性。</w:t>
+      </w:r>
+    </w:p>
+    <w:p>
+      <w:pPr>
+        <w:pStyle w:val="Heading2"/>
+      </w:pPr>
+      <w:bookmarkStart w:id="13" w:name="_Toc132269426"/>
+      <w:r>
+        <w:rPr>
+          <w:rFonts w:hint="eastAsia"/>
+        </w:rPr>
+        <w:t>平台</w:t>
+      </w:r>
+      <w:r>
+        <w:rPr>
+          <w:rFonts w:hint="eastAsia"/>
+        </w:rPr>
+        <w:t>成本</w:t>
+      </w:r>
+      <w:bookmarkEnd w:id="13"/>
+    </w:p>
+    <w:p>
+      <w:pPr>
+        <w:pStyle w:val="Heading3"/>
+      </w:pPr>
+      <w:bookmarkStart w:id="14" w:name="_Toc132269427"/>
+      <w:r>
+        <w:rPr>
+          <w:rFonts w:hint="eastAsia"/>
+        </w:rPr>
+        <w:t>人员成本</w:t>
+      </w:r>
+      <w:bookmarkEnd w:id="14"/>
+    </w:p>
+    <w:p>
+      <w:pPr>
+        <w:rPr>
+          <w:rFonts w:hint="eastAsia"/>
+        </w:rPr>
+      </w:pPr>
+      <w:r>
+        <w:rPr>
+          <w:rFonts w:hint="eastAsia"/>
+        </w:rPr>
+        <w:t>人员成本是本平台成本的最大组成部分，但是对于早期加入的员工，可以采用股权、期权等方式进行摊薄，下面的计算是基于目前</w:t>
+      </w:r>
+      <w:r>
+        <w:rPr>
+          <w:rFonts w:hint="eastAsia"/>
+        </w:rPr>
+        <w:t>市场行情进行的初步估算。</w:t>
+      </w:r>
+    </w:p>
+    <w:p>
+      <w:pPr>
+        <w:pStyle w:val="Heading4"/>
+      </w:pPr>
+      <w:r>
+        <w:rPr>
+          <w:rFonts w:hint="eastAsia"/>
+        </w:rPr>
+        <w:lastRenderedPageBreak/>
+        <w:t>软件开发成本</w:t>
+      </w:r>
+    </w:p>
+    <w:p>
+      <w:pPr>
+        <w:ind w:firstLine="720"/>
+      </w:pPr>
+      <w:r>
+        <w:rPr>
+          <w:rFonts w:hint="eastAsia"/>
+        </w:rPr>
+        <w:t>本平台预计需要</w:t>
+      </w:r>
+      <w:r>
+        <w:t>2</w:t>
+      </w:r>
+      <w:r>
+        <w:rPr>
+          <w:rFonts w:hint="eastAsia"/>
+        </w:rPr>
+        <w:t>个高级软件工程师，</w:t>
+      </w:r>
+      <w:r>
+        <w:t>2</w:t>
+      </w:r>
+      <w:r>
+        <w:rPr>
+          <w:rFonts w:hint="eastAsia"/>
+        </w:rPr>
+        <w:t>个初级软件工程师开发一年。目前高级软件开发工程师的年包成本大约在</w:t>
+      </w:r>
+      <w:r>
+        <w:rPr>
+          <w:rFonts w:hint="eastAsia"/>
+        </w:rPr>
+        <w:t>1</w:t>
+      </w:r>
+      <w:r>
+        <w:t>00</w:t>
+      </w:r>
+      <w:r>
+        <w:rPr>
+          <w:rFonts w:hint="eastAsia"/>
+        </w:rPr>
+        <w:t>万人民币左右，初级软件工程师</w:t>
+      </w:r>
+      <w:r>
+        <w:rPr>
+          <w:rFonts w:hint="eastAsia"/>
+        </w:rPr>
+        <w:t>年薪</w:t>
+      </w:r>
+      <w:r>
+        <w:rPr>
+          <w:rFonts w:hint="eastAsia"/>
+        </w:rPr>
+        <w:t>大约在</w:t>
+      </w:r>
+      <w:r>
+        <w:rPr>
+          <w:rFonts w:hint="eastAsia"/>
+        </w:rPr>
+        <w:t>3</w:t>
+      </w:r>
+      <w:r>
+        <w:t>5</w:t>
+      </w:r>
+      <w:r>
+        <w:rPr>
+          <w:rFonts w:hint="eastAsia"/>
+        </w:rPr>
+        <w:t>万左右，一年的成本总计：</w:t>
+      </w:r>
+      <w:r>
+        <w:t>270</w:t>
+      </w:r>
+      <w:r>
+        <w:rPr>
+          <w:rFonts w:hint="eastAsia"/>
+        </w:rPr>
+        <w:t>万。</w:t>
+      </w:r>
+    </w:p>
+    <w:p>
+      <w:pPr>
+        <w:pStyle w:val="Heading4"/>
+      </w:pPr>
+      <w:r>
+        <w:rPr>
+          <w:rFonts w:hint="eastAsia"/>
+        </w:rPr>
+        <w:t>美术开发成本</w:t>
+      </w:r>
+    </w:p>
+    <w:p>
+      <w:r>
+        <w:tab/>
+      </w:r>
+      <w:r>
+        <w:rPr>
+          <w:rFonts w:hint="eastAsia"/>
+        </w:rPr>
+        <w:t>本平台预计需要</w:t>
+      </w:r>
+      <w:r>
+        <w:rPr>
+          <w:rFonts w:hint="eastAsia"/>
+        </w:rPr>
+        <w:t>2</w:t>
+      </w:r>
+      <w:r>
+        <w:rPr>
+          <w:rFonts w:hint="eastAsia"/>
+        </w:rPr>
+        <w:t>个美术参与第一方素材库的建设。</w:t>
+      </w:r>
+      <w:r>
+        <w:rPr>
+          <w:rFonts w:hint="eastAsia"/>
+        </w:rPr>
+        <w:t>目前初级的美术，年薪大约在</w:t>
+      </w:r>
+      <w:r>
+        <w:rPr>
+          <w:rFonts w:hint="eastAsia"/>
+        </w:rPr>
+        <w:t>2</w:t>
+      </w:r>
+      <w:r>
+        <w:t>4</w:t>
+      </w:r>
+      <w:r>
+        <w:rPr>
+          <w:rFonts w:hint="eastAsia"/>
+        </w:rPr>
+        <w:t>万左右，一年成本总计：</w:t>
+      </w:r>
+      <w:r>
+        <w:rPr>
+          <w:rFonts w:hint="eastAsia"/>
+        </w:rPr>
+        <w:t>4</w:t>
+      </w:r>
+      <w:r>
+        <w:t>8</w:t>
+      </w:r>
+      <w:r>
+        <w:rPr>
+          <w:rFonts w:hint="eastAsia"/>
+        </w:rPr>
+        <w:t>万</w:t>
+      </w:r>
+      <w:r>
+        <w:rPr>
+          <w:rFonts w:hint="eastAsia"/>
+        </w:rPr>
+        <w:t>。</w:t>
+      </w:r>
+    </w:p>
+    <w:p>
+      <w:pPr>
+        <w:pStyle w:val="Heading4"/>
+      </w:pPr>
+      <w:r>
+        <w:rPr>
+          <w:rFonts w:hint="eastAsia"/>
+        </w:rPr>
+        <w:t>其他支持部门人员成本</w:t>
+      </w:r>
+    </w:p>
+    <w:p>
+      <w:pPr>
+        <w:rPr>
+          <w:rFonts w:hint="eastAsia"/>
+        </w:rPr>
+      </w:pPr>
+      <w:r>
+        <w:tab/>
+      </w:r>
+      <w:r>
+        <w:rPr>
+          <w:rFonts w:hint="eastAsia"/>
+        </w:rPr>
+        <w:t>公司还需要</w:t>
+      </w:r>
+      <w:r>
+        <w:rPr>
+          <w:rFonts w:hint="eastAsia"/>
+        </w:rPr>
+        <w:t>项目经理、财务、人事、市场、售后、客服等行政人员。前期可以由管理层搭配实习生兼职，预计成本：</w:t>
+      </w:r>
+      <w:r>
+        <w:t>20</w:t>
+      </w:r>
+      <w:r>
+        <w:rPr>
+          <w:rFonts w:hint="eastAsia"/>
+        </w:rPr>
+        <w:t>万元。</w:t>
+      </w:r>
+    </w:p>
+    <w:p>
+      <w:pPr>
+        <w:pStyle w:val="Heading3"/>
+      </w:pPr>
+      <w:r>
+        <w:rPr>
+          <w:rFonts w:hint="eastAsia"/>
+        </w:rPr>
+        <w:t>用户买量推广成本</w:t>
+      </w:r>
+    </w:p>
+    <w:p>
+      <w:r>
+        <w:tab/>
+      </w:r>
+      <w:r>
+        <w:rPr>
+          <w:rFonts w:hint="eastAsia"/>
+        </w:rPr>
+        <w:t>目前</w:t>
+      </w:r>
+      <w:r>
+        <w:rPr>
+          <w:rFonts w:hint="eastAsia"/>
+        </w:rPr>
+        <w:t>各大广告平台买量成本都很高，一个用户的获客成本大概在</w:t>
+      </w:r>
+      <w:r>
+        <w:rPr>
+          <w:rFonts w:hint="eastAsia"/>
+        </w:rPr>
+        <w:t>5</w:t>
+      </w:r>
+      <w:r>
+        <w:t>0</w:t>
+      </w:r>
+      <w:r>
+        <w:rPr>
+          <w:rFonts w:hint="eastAsia"/>
+        </w:rPr>
+        <w:t>元以上，高的甚至到</w:t>
+      </w:r>
+      <w:r>
+        <w:rPr>
+          <w:rFonts w:hint="eastAsia"/>
+        </w:rPr>
+        <w:t>1</w:t>
+      </w:r>
+      <w:r>
+        <w:t>00</w:t>
+      </w:r>
+      <w:r>
+        <w:rPr>
+          <w:rFonts w:hint="eastAsia"/>
+        </w:rPr>
+        <w:t>以上。平台运营初期会稍微进行投入，以期获得初始用户和动画制作者的注意，从而使流量变成留量。</w:t>
+      </w:r>
+      <w:r>
+        <w:rPr>
+          <w:rFonts w:hint="eastAsia"/>
+        </w:rPr>
+        <w:t>但是本平台初期的运营主要以私域流量和自行直播为主，并不希望把资金大量投入到公域推广上。</w:t>
+      </w:r>
+      <w:r>
+        <w:rPr>
+          <w:rFonts w:hint="eastAsia"/>
+        </w:rPr>
+        <w:t>预计一年</w:t>
+      </w:r>
+      <w:r>
+        <w:rPr>
+          <w:rFonts w:hint="eastAsia"/>
+        </w:rPr>
+        <w:t>成本为</w:t>
+      </w:r>
+      <w:r>
+        <w:rPr>
+          <w:rFonts w:hint="eastAsia"/>
+        </w:rPr>
+        <w:t>：</w:t>
+      </w:r>
+      <w:r>
+        <w:rPr>
+          <w:rFonts w:hint="eastAsia"/>
+        </w:rPr>
+        <w:t>1</w:t>
+      </w:r>
+      <w:r>
+        <w:t>0</w:t>
+      </w:r>
+      <w:r>
+        <w:rPr>
+          <w:rFonts w:hint="eastAsia"/>
+        </w:rPr>
+        <w:t>万。</w:t>
+      </w:r>
+    </w:p>
+    <w:p>
+      <w:pPr>
+        <w:pStyle w:val="Heading3"/>
+      </w:pPr>
+      <w:r>
+        <w:rPr>
+          <w:rFonts w:hint="eastAsia"/>
+        </w:rPr>
+        <w:t>云服务器及网络流量成本</w:t>
+      </w:r>
+    </w:p>
+    <w:p>
+      <w:r>
+        <w:tab/>
+      </w:r>
+      <w:r>
+        <w:rPr>
+          <w:rFonts w:hint="eastAsia"/>
+        </w:rPr>
+        <w:t>云服务器成本主要随着用户量的增长而增长，初期不一定需要很大投入。</w:t>
+      </w:r>
+      <w:r>
+        <w:rPr>
+          <w:rFonts w:hint="eastAsia"/>
+        </w:rPr>
+        <w:t>而且本平台除了</w:t>
+      </w:r>
+      <w:r>
+        <w:rPr>
+          <w:rFonts w:hint="eastAsia"/>
+        </w:rPr>
+        <w:t>AI</w:t>
+      </w:r>
+      <w:r>
+        <w:rPr>
+          <w:rFonts w:hint="eastAsia"/>
+        </w:rPr>
+        <w:t>计算等高级功能，大部分功能都发生在用户本地，</w:t>
+      </w:r>
+      <w:r>
+        <w:rPr>
+          <w:rFonts w:hint="eastAsia"/>
+        </w:rPr>
+        <w:t>与后台的通信未必很多。目前本网站只有一台云服务器，年成本为</w:t>
+      </w:r>
+      <w:r>
+        <w:rPr>
+          <w:rFonts w:hint="eastAsia"/>
+        </w:rPr>
+        <w:t>3</w:t>
+      </w:r>
+      <w:r>
+        <w:t>00</w:t>
+      </w:r>
+      <w:r>
+        <w:rPr>
+          <w:rFonts w:hint="eastAsia"/>
+        </w:rPr>
+        <w:t>元。如果系统正式发布上线，预计初期需要十台服务器，加上</w:t>
+      </w:r>
+      <w:r>
+        <w:rPr>
+          <w:rFonts w:hint="eastAsia"/>
+        </w:rPr>
+        <w:t>C</w:t>
+      </w:r>
+      <w:r>
+        <w:t>DN</w:t>
+      </w:r>
+      <w:r>
+        <w:rPr>
+          <w:rFonts w:hint="eastAsia"/>
+        </w:rPr>
+        <w:t>等其他成本，预计初期一年成本为：</w:t>
+      </w:r>
+      <w:r>
+        <w:rPr>
+          <w:rFonts w:hint="eastAsia"/>
+        </w:rPr>
+        <w:t>5</w:t>
+      </w:r>
+      <w:r>
+        <w:t>0</w:t>
+      </w:r>
+      <w:r>
+        <w:rPr>
+          <w:rFonts w:hint="eastAsia"/>
+        </w:rPr>
+        <w:t>万</w:t>
+      </w:r>
+    </w:p>
+    <w:p>
+      <w:pPr>
+        <w:pStyle w:val="Heading3"/>
+      </w:pPr>
+      <w:r>
+        <w:rPr>
+          <w:rFonts w:hint="eastAsia"/>
+        </w:rPr>
+        <w:t>固定资产、房租及其他支出</w:t>
+      </w:r>
+    </w:p>
+    <w:p>
+      <w:pPr>
+        <w:rPr>
+          <w:rFonts w:hint="eastAsia"/>
+        </w:rPr>
+      </w:pPr>
+      <w:r>
+        <w:tab/>
+      </w:r>
+      <w:r>
+        <w:rPr>
+          <w:rFonts w:hint="eastAsia"/>
+        </w:rPr>
+        <w:t>本项目将租用</w:t>
+      </w:r>
+      <w:proofErr w:type="spellStart"/>
+      <w:r>
+        <w:rPr>
+          <w:rFonts w:hint="eastAsia"/>
+        </w:rPr>
+        <w:t>W</w:t>
+      </w:r>
+      <w:r>
+        <w:t>eWork</w:t>
+      </w:r>
+      <w:proofErr w:type="spellEnd"/>
+      <w:r>
+        <w:rPr>
+          <w:rFonts w:hint="eastAsia"/>
+        </w:rPr>
+        <w:t>等共享办公场所开展工作，目前上海</w:t>
+      </w:r>
+      <w:proofErr w:type="spellStart"/>
+      <w:r>
+        <w:rPr>
+          <w:rFonts w:hint="eastAsia"/>
+        </w:rPr>
+        <w:t>W</w:t>
+      </w:r>
+      <w:r>
+        <w:t>eWork</w:t>
+      </w:r>
+      <w:proofErr w:type="spellEnd"/>
+      <w:r>
+        <w:rPr>
+          <w:rFonts w:hint="eastAsia"/>
+        </w:rPr>
+        <w:t>固定工位费在</w:t>
+      </w:r>
+      <w:r>
+        <w:rPr>
+          <w:rFonts w:hint="eastAsia"/>
+        </w:rPr>
+        <w:t>2</w:t>
+      </w:r>
+      <w:r>
+        <w:t>500</w:t>
+      </w:r>
+      <w:r>
+        <w:rPr>
+          <w:rFonts w:hint="eastAsia"/>
+        </w:rPr>
+        <w:t>元</w:t>
+      </w:r>
+      <w:r>
+        <w:rPr>
+          <w:rFonts w:hint="eastAsia"/>
+        </w:rPr>
+        <w:t>/</w:t>
+      </w:r>
+      <w:r>
+        <w:rPr>
+          <w:rFonts w:hint="eastAsia"/>
+        </w:rPr>
+        <w:t>工位</w:t>
+      </w:r>
+      <w:r>
+        <w:rPr>
+          <w:rFonts w:hint="eastAsia"/>
+        </w:rPr>
+        <w:t>/</w:t>
+      </w:r>
+      <w:r>
+        <w:rPr>
+          <w:rFonts w:hint="eastAsia"/>
+        </w:rPr>
+        <w:t>月。本项目初期预计需要十个人，年成本在</w:t>
+      </w:r>
+      <w:r>
+        <w:t>30</w:t>
+      </w:r>
+      <w:r>
+        <w:rPr>
+          <w:rFonts w:hint="eastAsia"/>
+        </w:rPr>
+        <w:t>万元。</w:t>
+      </w:r>
+    </w:p>
+    <w:p>
+      <w:pPr>
+        <w:ind w:firstLine="720"/>
+      </w:pPr>
+      <w:r>
+        <w:rPr>
+          <w:rFonts w:hint="eastAsia"/>
+        </w:rPr>
+        <w:t>其他费用包括</w:t>
+      </w:r>
+      <w:r>
+        <w:rPr>
+          <w:rFonts w:hint="eastAsia"/>
+        </w:rPr>
+        <w:t>员工电脑、开发软件等等杂项。初期这块尽量节省，预计一年成本为：</w:t>
+      </w:r>
+      <w:r>
+        <w:t>2</w:t>
+      </w:r>
+      <w:r>
+        <w:t>0</w:t>
+      </w:r>
+      <w:r>
+        <w:rPr>
+          <w:rFonts w:hint="eastAsia"/>
+        </w:rPr>
+        <w:t>万。</w:t>
+      </w:r>
+    </w:p>
+    <w:p>
+      <w:pPr>
+        <w:pStyle w:val="Heading3"/>
+      </w:pPr>
+      <w:r>
+        <w:rPr>
+          <w:rFonts w:hint="eastAsia"/>
+        </w:rPr>
+        <w:t>总计</w:t>
+      </w:r>
+    </w:p>
+    <w:tbl>
+      <w:tblPr>
+        <w:tblStyle w:val="TableGrid"/>
+        <w:tblW w:w="0" w:type="auto"/>
+        <w:tblLook w:val="04A0" w:firstRow="1" w:lastRow="0" w:firstColumn="1" w:lastColumn="0" w:noHBand="0" w:noVBand="1"/>
+      </w:tblPr>
+      <w:tblGrid>
+        <w:gridCol w:w="4675"/>
+        <w:gridCol w:w="4675"/>
+      </w:tblGrid>
+      <w:tr>
+        <w:tc>
+          <w:tcPr>
+            <w:tcW w:w="4675" w:type="dxa"/>
+          </w:tcPr>
+          <w:p>
+            <w:pPr>
+              <w:rPr>
+                <w:rFonts w:hint="eastAsia"/>
+              </w:rPr>
+            </w:pPr>
+            <w:r>
+              <w:rPr>
+                <w:rFonts w:hint="eastAsia"/>
+              </w:rPr>
+              <w:t>软件开发人员成本</w:t>
+            </w:r>
+          </w:p>
+        </w:tc>
+        <w:tc>
+          <w:tcPr>
+            <w:tcW w:w="4675" w:type="dxa"/>
+          </w:tcPr>
+          <w:p>
+            <w:pPr>
+              <w:rPr>
+                <w:rFonts w:hint="eastAsia"/>
+              </w:rPr>
+            </w:pPr>
+            <w:r>
+              <w:t>270</w:t>
+            </w:r>
+            <w:r>
+              <w:rPr>
+                <w:rFonts w:hint="eastAsia"/>
+              </w:rPr>
+              <w:t>万</w:t>
+            </w:r>
+          </w:p>
+        </w:tc>
+      </w:tr>
+      <w:tr>
+        <w:tc>
+          <w:tcPr>
+            <w:tcW w:w="4675" w:type="dxa"/>
+          </w:tcPr>
+          <w:p>
+            <w:pPr>
+              <w:rPr>
+                <w:rFonts w:hint="eastAsia"/>
+              </w:rPr>
+            </w:pPr>
+            <w:r>
+              <w:rPr>
+                <w:rFonts w:hint="eastAsia"/>
+              </w:rPr>
+              <w:t>美术人员成本</w:t>
+            </w:r>
+          </w:p>
+        </w:tc>
+        <w:tc>
+          <w:tcPr>
+            <w:tcW w:w="4675" w:type="dxa"/>
+          </w:tcPr>
+          <w:p>
+            <w:pPr>
+              <w:rPr>
+                <w:rFonts w:hint="eastAsia"/>
+              </w:rPr>
+            </w:pPr>
+            <w:r>
+              <w:t>48</w:t>
+            </w:r>
+            <w:r>
+              <w:rPr>
+                <w:rFonts w:hint="eastAsia"/>
+              </w:rPr>
+              <w:t>万</w:t>
+            </w:r>
+          </w:p>
+        </w:tc>
+      </w:tr>
+      <w:tr>
+        <w:tc>
+          <w:tcPr>
+            <w:tcW w:w="4675" w:type="dxa"/>
+          </w:tcPr>
+          <w:p>
+            <w:pPr>
+              <w:rPr>
+                <w:rFonts w:hint="eastAsia"/>
+              </w:rPr>
+            </w:pPr>
+            <w:r>
+              <w:rPr>
+                <w:rFonts w:hint="eastAsia"/>
+              </w:rPr>
+              <w:t>推广成本</w:t>
+            </w:r>
+          </w:p>
+        </w:tc>
+        <w:tc>
+          <w:tcPr>
+            <w:tcW w:w="4675" w:type="dxa"/>
+          </w:tcPr>
+          <w:p>
+            <w:pPr>
+              <w:rPr>
+                <w:rFonts w:hint="eastAsia"/>
+              </w:rPr>
+            </w:pPr>
+            <w:r>
+              <w:t>10</w:t>
+            </w:r>
+            <w:r>
+              <w:rPr>
+                <w:rFonts w:hint="eastAsia"/>
+              </w:rPr>
+              <w:t>万</w:t>
+            </w:r>
+          </w:p>
+        </w:tc>
+      </w:tr>
+      <w:tr>
+        <w:tc>
+          <w:tcPr>
+            <w:tcW w:w="4675" w:type="dxa"/>
+          </w:tcPr>
+          <w:p>
+            <w:pPr>
+              <w:rPr>
+                <w:rFonts w:hint="eastAsia"/>
+              </w:rPr>
+            </w:pPr>
+            <w:r>
+              <w:rPr>
+                <w:rFonts w:hint="eastAsia"/>
+              </w:rPr>
+              <w:t>云服务器及网络流量成本</w:t>
+            </w:r>
+          </w:p>
+        </w:tc>
+        <w:tc>
+          <w:tcPr>
+            <w:tcW w:w="4675" w:type="dxa"/>
+          </w:tcPr>
+          <w:p>
+            <w:pPr>
+              <w:rPr>
+                <w:rFonts w:hint="eastAsia"/>
+              </w:rPr>
+            </w:pPr>
+            <w:r>
+              <w:t>50</w:t>
+            </w:r>
+            <w:r>
+              <w:rPr>
+                <w:rFonts w:hint="eastAsia"/>
+              </w:rPr>
+              <w:t>万</w:t>
+            </w:r>
+          </w:p>
+        </w:tc>
+      </w:tr>
+      <w:tr>
+        <w:tc>
+          <w:tcPr>
+            <w:tcW w:w="4675" w:type="dxa"/>
+          </w:tcPr>
+          <w:p>
+            <w:pPr>
+              <w:rPr>
+                <w:rFonts w:hint="eastAsia"/>
+              </w:rPr>
+            </w:pPr>
+            <w:r>
+              <w:rPr>
+                <w:rFonts w:hint="eastAsia"/>
+              </w:rPr>
+              <w:t>固定资产、房租及其他支出</w:t>
+            </w:r>
+          </w:p>
+        </w:tc>
+        <w:tc>
+          <w:tcPr>
+            <w:tcW w:w="4675" w:type="dxa"/>
+          </w:tcPr>
+          <w:p>
+            <w:r>
+              <w:t>50</w:t>
+            </w:r>
+            <w:r>
+              <w:rPr>
+                <w:rFonts w:hint="eastAsia"/>
+              </w:rPr>
+              <w:t>万</w:t>
+            </w:r>
+          </w:p>
+        </w:tc>
+      </w:tr>
+      <w:tr>
+        <w:tc>
+          <w:tcPr>
+            <w:tcW w:w="4675" w:type="dxa"/>
+          </w:tcPr>
+          <w:p>
+            <w:pPr>
+              <w:rPr>
+                <w:rFonts w:hint="eastAsia"/>
+              </w:rPr>
+            </w:pPr>
+            <w:r>
+              <w:rPr>
+                <w:rFonts w:hint="eastAsia"/>
+              </w:rPr>
+              <w:t>总计</w:t>
+            </w:r>
+          </w:p>
+        </w:tc>
+        <w:tc>
+          <w:tcPr>
+            <w:tcW w:w="4675" w:type="dxa"/>
+          </w:tcPr>
+          <w:p>
+            <w:r>
+              <w:t>428</w:t>
+            </w:r>
+            <w:r>
+              <w:rPr>
+                <w:rFonts w:hint="eastAsia"/>
+              </w:rPr>
+              <w:t>万</w:t>
+            </w:r>
+          </w:p>
+        </w:tc>
+      </w:tr>
+    </w:tbl>
+    <w:p>
+      <w:pPr>
+        <w:rPr>
+          <w:rFonts w:hint="eastAsia"/>
+        </w:rPr>
+      </w:pPr>
+    </w:p>
+    <w:p>
+      <w:pPr>
+        <w:pStyle w:val="Heading2"/>
+      </w:pPr>
+      <w:r>
+        <w:rPr>
+          <w:rFonts w:hint="eastAsia"/>
+        </w:rPr>
+        <w:lastRenderedPageBreak/>
+        <w:t>平台毛盈利情况</w:t>
+      </w:r>
+    </w:p>
+    <w:p>
+      <w:pPr>
+        <w:ind w:firstLine="720"/>
+      </w:pPr>
+      <w:r>
+        <w:rPr>
+          <w:rFonts w:hint="eastAsia"/>
+        </w:rPr>
+        <w:t>第一年上线运营以后，本平台希望能吸引到一万个</w:t>
+      </w:r>
+      <w:r>
+        <w:rPr>
+          <w:rFonts w:hint="eastAsia"/>
+        </w:rPr>
+        <w:t>活跃</w:t>
+      </w:r>
+      <w:r>
+        <w:rPr>
+          <w:rFonts w:hint="eastAsia"/>
+        </w:rPr>
+        <w:t>付费动画制作者和十万</w:t>
+      </w:r>
+      <w:r>
+        <w:rPr>
+          <w:rFonts w:hint="eastAsia"/>
+        </w:rPr>
+        <w:t>日活的</w:t>
+      </w:r>
+      <w:r>
+        <w:rPr>
+          <w:rFonts w:hint="eastAsia"/>
+        </w:rPr>
+        <w:t>注册普通用户。假设这十万用户每天打开本平台两次，那么</w:t>
+      </w:r>
+      <w:r>
+        <w:rPr>
+          <w:rFonts w:hint="eastAsia"/>
+        </w:rPr>
+        <w:t>月</w:t>
+      </w:r>
+      <w:r>
+        <w:rPr>
+          <w:rFonts w:hint="eastAsia"/>
+        </w:rPr>
+        <w:t>展示量为</w:t>
+      </w:r>
+      <w:r>
+        <w:rPr>
+          <w:rFonts w:hint="eastAsia"/>
+        </w:rPr>
+        <w:t>6</w:t>
+      </w:r>
+      <w:r>
+        <w:t>00</w:t>
+      </w:r>
+      <w:r>
+        <w:rPr>
+          <w:rFonts w:hint="eastAsia"/>
+        </w:rPr>
+        <w:t>万次，</w:t>
+      </w:r>
+      <w:r>
+        <w:rPr>
+          <w:rFonts w:hint="eastAsia"/>
+        </w:rPr>
+        <w:t>通过</w:t>
+      </w:r>
+      <w:r>
+        <w:rPr>
+          <w:rFonts w:hint="eastAsia"/>
+        </w:rPr>
+        <w:t>G</w:t>
+      </w:r>
+      <w:r>
+        <w:t>oogle AdSense</w:t>
+      </w:r>
+      <w:r>
+        <w:rPr>
+          <w:rFonts w:hint="eastAsia"/>
+        </w:rPr>
+        <w:t>估算，广告收入预计为</w:t>
+      </w:r>
+      <w:r>
+        <w:t>500</w:t>
+      </w:r>
+      <w:r>
+        <w:rPr>
+          <w:rFonts w:hint="eastAsia"/>
+        </w:rPr>
+        <w:t>万人民币左右。</w:t>
+      </w:r>
+    </w:p>
+    <w:p>
+      <w:pPr>
+        <w:ind w:firstLine="720"/>
+      </w:pPr>
+      <w:r>
+        <w:rPr>
+          <w:rFonts w:hint="eastAsia"/>
+        </w:rPr>
+        <w:t>付费动画制作者的会员收入，预计为：</w:t>
+      </w:r>
+      <w:r>
+        <w:rPr>
+          <w:rFonts w:hint="eastAsia"/>
+        </w:rPr>
+        <w:t>1</w:t>
+      </w:r>
+      <w:r>
+        <w:t>20</w:t>
+      </w:r>
+      <w:r>
+        <w:rPr>
+          <w:rFonts w:hint="eastAsia"/>
+        </w:rPr>
+        <w:t>万。</w:t>
+      </w:r>
+    </w:p>
+    <w:p>
+      <w:pPr>
+        <w:ind w:firstLine="720"/>
+        <w:rPr>
+          <w:rFonts w:hint="eastAsia"/>
+        </w:rPr>
+      </w:pPr>
+      <w:r>
+        <w:rPr>
+          <w:rFonts w:hint="eastAsia"/>
+        </w:rPr>
+        <w:t>普通用户会员收入，预计为：</w:t>
+      </w:r>
+      <w:r>
+        <w:rPr>
+          <w:rFonts w:hint="eastAsia"/>
+        </w:rPr>
+        <w:t>1</w:t>
+      </w:r>
+      <w:r>
+        <w:t>00</w:t>
+      </w:r>
+      <w:r>
+        <w:rPr>
+          <w:rFonts w:hint="eastAsia"/>
+        </w:rPr>
+        <w:t>万</w:t>
+      </w:r>
+    </w:p>
+    <w:p>
+      <w:pPr>
+        <w:ind w:firstLine="720"/>
+      </w:pPr>
+      <w:r>
+        <w:rPr>
+          <w:rFonts w:hint="eastAsia"/>
+        </w:rPr>
+        <w:t>总计，上线第一年收入预计为：</w:t>
+      </w:r>
+      <w:r>
+        <w:rPr>
+          <w:rFonts w:hint="eastAsia"/>
+        </w:rPr>
+        <w:t>7</w:t>
+      </w:r>
+      <w:r>
+        <w:t>20</w:t>
+      </w:r>
+      <w:r>
+        <w:rPr>
+          <w:rFonts w:hint="eastAsia"/>
+        </w:rPr>
+        <w:t>万，减去成本</w:t>
+      </w:r>
+      <w:r>
+        <w:rPr>
+          <w:rFonts w:hint="eastAsia"/>
+        </w:rPr>
+        <w:t>4</w:t>
+      </w:r>
+      <w:r>
+        <w:t>28</w:t>
+      </w:r>
+      <w:r>
+        <w:rPr>
+          <w:rFonts w:hint="eastAsia"/>
+        </w:rPr>
+        <w:t>万，预计毛盈利</w:t>
+      </w:r>
+      <w:r>
+        <w:t>292</w:t>
+      </w:r>
+      <w:r>
+        <w:rPr>
+          <w:rFonts w:hint="eastAsia"/>
+        </w:rPr>
+        <w:t>万。</w:t>
+      </w:r>
+    </w:p>
+    <w:p>
+      <w:pPr>
+        <w:ind w:firstLine="720"/>
         <w:rPr>
           <w:rFonts w:hint="eastAsia"/>
         </w:rPr>
@@ -2321,8 +5679,97 @@
 </file>
 
 <file path=word/numbering.xml><?xml version="1.0" encoding="utf-8"?>
-<w:numbering xmlns:wpc="http://schemas.microsoft.com/office/word/2010/wordprocessingCanvas" xmlns:cx="http://schemas.microsoft.com/office/drawing/2014/chartex" xmlns:cx1="http://schemas.microsoft.com/office/drawing/2015/9/8/chartex" xmlns:cx2="http://schemas.microsoft.com/office/drawing/2015/10/21/chartex" xmlns:cx3="http://schemas.microsoft.com/office/drawing/2016/5/9/chartex" xmlns:cx4="http://schemas.microsoft.com/office/drawing/2016/5/10/chartex" xmlns:cx5="http://schemas.microsoft.com/office/drawing/2016/5/11/chartex" xmlns:cx6="http://schemas.microsoft.com/office/drawing/2016/5/12/chartex" xmlns:cx7="http://schemas.microsoft.com/office/drawing/2016/5/13/chartex" xmlns:cx8="http://schemas.microsoft.com/office/drawing/2016/5/14/chartex" xmlns:mc="http://schemas.openxmlformats.org/markup-compatibility/2006" xmlns:aink="http://schemas.microsoft.com/office/drawing/2016/ink" xmlns:am3d="http://schemas.microsoft.com/office/drawing/2017/model3d" xmlns:o="urn:schemas-microsoft-com:office:office" xmlns:oel="http://schemas.microsoft.com/office/2019/extlst" xmlns:r="http://schemas.openxmlformats.org/officeDocument/2006/relationships" xmlns:m="http://schemas.openxmlformats.org/officeDocument/2006/math" xmlns:v="urn:schemas-microsoft-com:vml" xmlns:wp14="http://schemas.microsoft.com/office/word/2010/wordprocessingDrawing" xmlns:wp="http://schemas.openxmlformats.org/drawingml/2006/wordprocessingDrawing" xmlns:w10="urn:schemas-microsoft-com:office:word" xmlns:w="http://schemas.openxmlformats.org/wordprocessingml/2006/main" xmlns:w14="http://schemas.microsoft.com/office/word/2010/wordml" xmlns:w15="http://schemas.microsoft.com/office/word/2012/wordml" xmlns:w16cex="http://schemas.microsoft.com/office/word/2018/wordml/cex" xmlns:w16cid="http://schemas.microsoft.com/office/word/2016/wordml/cid" xmlns:w16="http://schemas.microsoft.com/office/word/2018/wordml" xmlns:w16du="http://schemas.microsoft.com/office/word/2023/wordml/word16du" xmlns:w16sdtdh="http://schemas.microsoft.com/office/word/2020/wordml/sdtdatahash" xmlns:w16se="http://schemas.microsoft.com/office/word/2015/wordml/symex" xmlns:wpg="http://schemas.microsoft.com/office/word/2010/wordprocessingGroup" xmlns:wpi="http://schemas.microsoft.com/office/word/2010/wordprocessingInk" xmlns:wne="http://schemas.microsoft.com/office/word/2006/wordml" xmlns:wps="http://schemas.microsoft.com/office/word/2010/wordprocessingShape" mc:Ignorable="w14 w15 w16se w16cid w16 w16cex w16sdtdh wp14">
+<w:numbering xmlns:wpc="http://schemas.microsoft.com/office/word/2010/wordprocessingCanvas" xmlns:cx="http://schemas.microsoft.com/office/drawing/2014/chartex" xmlns:cx1="http://schemas.microsoft.com/office/drawing/2015/9/8/chartex" xmlns:cx2="http://schemas.microsoft.com/office/drawing/2015/10/21/chartex" xmlns:cx3="http://schemas.microsoft.com/office/drawing/2016/5/9/chartex" xmlns:cx4="http://schemas.microsoft.com/office/drawing/2016/5/10/chartex" xmlns:cx5="http://schemas.microsoft.com/office/drawing/2016/5/11/chartex" xmlns:cx6="http://schemas.microsoft.com/office/drawing/2016/5/12/chartex" xmlns:cx7="http://schemas.microsoft.com/office/drawing/2016/5/13/chartex" xmlns:cx8="http://schemas.microsoft.com/office/drawing/2016/5/14/chartex" xmlns:mc="http://schemas.openxmlformats.org/markup-compatibility/2006" xmlns:aink="http://schemas.microsoft.com/office/drawing/2016/ink" xmlns:am3d="http://schemas.microsoft.com/office/drawing/2017/model3d" xmlns:o="urn:schemas-microsoft-com:office:office" xmlns:oel="http://schemas.microsoft.com/office/2019/extlst" xmlns:r="http://schemas.openxmlformats.org/officeDocument/2006/relationships" xmlns:m="http://schemas.openxmlformats.org/officeDocument/2006/math" xmlns:v="urn:schemas-microsoft-com:vml" xmlns:wp14="http://schemas.microsoft.com/office/word/2010/wordprocessingDrawing" xmlns:wp="http://schemas.openxmlformats.org/drawingml/2006/wordprocessingDrawing" xmlns:w10="urn:schemas-microsoft-com:office:word" xmlns:w="http://schemas.openxmlformats.org/wordprocessingml/2006/main" xmlns:w14="http://schemas.microsoft.com/office/word/2010/wordml" xmlns:w15="http://schemas.microsoft.com/office/word/2012/wordml" xmlns:w16cex="http://schemas.microsoft.com/office/word/2018/wordml/cex" xmlns:w16cid="http://schemas.microsoft.com/office/word/2016/wordml/cid" xmlns:w16="http://schemas.microsoft.com/office/word/2018/wordml" xmlns:w16sdtdh="http://schemas.microsoft.com/office/word/2020/wordml/sdtdatahash" xmlns:w16se="http://schemas.microsoft.com/office/word/2015/wordml/symex" xmlns:wpg="http://schemas.microsoft.com/office/word/2010/wordprocessingGroup" xmlns:wpi="http://schemas.microsoft.com/office/word/2010/wordprocessingInk" xmlns:wne="http://schemas.microsoft.com/office/word/2006/wordml" xmlns:wps="http://schemas.microsoft.com/office/word/2010/wordprocessingShape" mc:Ignorable="w14 w15 w16se w16cid w16 w16cex w16sdtdh wp14">
   <w:abstractNum w:abstractNumId="0" w15:restartNumberingAfterBreak="0">
+    <w:nsid w:val="3D8721FF"/>
+    <w:multiLevelType w:val="hybridMultilevel"/>
+    <w:tmpl w:val="6DAE44AE"/>
+    <w:lvl w:ilvl="0" w:tplc="3C20E180">
+      <w:start w:val="1"/>
+      <w:numFmt w:val="decimal"/>
+      <w:lvlText w:val="%1."/>
+      <w:lvlJc w:val="left"/>
+      <w:pPr>
+        <w:ind w:left="1440" w:hanging="360"/>
+      </w:pPr>
+      <w:rPr>
+        <w:rFonts w:hint="default"/>
+      </w:rPr>
+    </w:lvl>
+    <w:lvl w:ilvl="1" w:tplc="04090019" w:tentative="1">
+      <w:start w:val="1"/>
+      <w:numFmt w:val="lowerLetter"/>
+      <w:lvlText w:val="%2."/>
+      <w:lvlJc w:val="left"/>
+      <w:pPr>
+        <w:ind w:left="2160" w:hanging="360"/>
+      </w:pPr>
+    </w:lvl>
+    <w:lvl w:ilvl="2" w:tplc="0409001B" w:tentative="1">
+      <w:start w:val="1"/>
+      <w:numFmt w:val="lowerRoman"/>
+      <w:lvlText w:val="%3."/>
+      <w:lvlJc w:val="right"/>
+      <w:pPr>
+        <w:ind w:left="2880" w:hanging="180"/>
+      </w:pPr>
+    </w:lvl>
+    <w:lvl w:ilvl="3" w:tplc="0409000F" w:tentative="1">
+      <w:start w:val="1"/>
+      <w:numFmt w:val="decimal"/>
+      <w:lvlText w:val="%4."/>
+      <w:lvlJc w:val="left"/>
+      <w:pPr>
+        <w:ind w:left="3600" w:hanging="360"/>
+      </w:pPr>
+    </w:lvl>
+    <w:lvl w:ilvl="4" w:tplc="04090019" w:tentative="1">
+      <w:start w:val="1"/>
+      <w:numFmt w:val="lowerLetter"/>
+      <w:lvlText w:val="%5."/>
+      <w:lvlJc w:val="left"/>
+      <w:pPr>
+        <w:ind w:left="4320" w:hanging="360"/>
+      </w:pPr>
+    </w:lvl>
+    <w:lvl w:ilvl="5" w:tplc="0409001B" w:tentative="1">
+      <w:start w:val="1"/>
+      <w:numFmt w:val="lowerRoman"/>
+      <w:lvlText w:val="%6."/>
+      <w:lvlJc w:val="right"/>
+      <w:pPr>
+        <w:ind w:left="5040" w:hanging="180"/>
+      </w:pPr>
+    </w:lvl>
+    <w:lvl w:ilvl="6" w:tplc="0409000F" w:tentative="1">
+      <w:start w:val="1"/>
+      <w:numFmt w:val="decimal"/>
+      <w:lvlText w:val="%7."/>
+      <w:lvlJc w:val="left"/>
+      <w:pPr>
+        <w:ind w:left="5760" w:hanging="360"/>
+      </w:pPr>
+    </w:lvl>
+    <w:lvl w:ilvl="7" w:tplc="04090019" w:tentative="1">
+      <w:start w:val="1"/>
+      <w:numFmt w:val="lowerLetter"/>
+      <w:lvlText w:val="%8."/>
+      <w:lvlJc w:val="left"/>
+      <w:pPr>
+        <w:ind w:left="6480" w:hanging="360"/>
+      </w:pPr>
+    </w:lvl>
+    <w:lvl w:ilvl="8" w:tplc="0409001B" w:tentative="1">
+      <w:start w:val="1"/>
+      <w:numFmt w:val="lowerRoman"/>
+      <w:lvlText w:val="%9."/>
+      <w:lvlJc w:val="right"/>
+      <w:pPr>
+        <w:ind w:left="7200" w:hanging="180"/>
+      </w:pPr>
+    </w:lvl>
+  </w:abstractNum>
+  <w:abstractNum w:abstractNumId="1" w15:restartNumberingAfterBreak="0">
     <w:nsid w:val="3FFE2E85"/>
     <w:multiLevelType w:val="hybridMultilevel"/>
     <w:tmpl w:val="5EC62470"/>
@@ -2411,7 +5858,346 @@
       </w:pPr>
     </w:lvl>
   </w:abstractNum>
-  <w:abstractNum w:abstractNumId="1" w15:restartNumberingAfterBreak="0">
+  <w:abstractNum w:abstractNumId="2" w15:restartNumberingAfterBreak="0">
+    <w:nsid w:val="434C03FC"/>
+    <w:multiLevelType w:val="hybridMultilevel"/>
+    <w:tmpl w:val="F886F16E"/>
+    <w:lvl w:ilvl="0" w:tplc="04090001">
+      <w:start w:val="1"/>
+      <w:numFmt w:val="bullet"/>
+      <w:lvlText w:val=""/>
+      <w:lvlJc w:val="left"/>
+      <w:pPr>
+        <w:ind w:left="360" w:hanging="360"/>
+      </w:pPr>
+      <w:rPr>
+        <w:rFonts w:ascii="Symbol" w:hAnsi="Symbol" w:hint="default"/>
+      </w:rPr>
+    </w:lvl>
+    <w:lvl w:ilvl="1" w:tplc="04090003" w:tentative="1">
+      <w:start w:val="1"/>
+      <w:numFmt w:val="bullet"/>
+      <w:lvlText w:val="o"/>
+      <w:lvlJc w:val="left"/>
+      <w:pPr>
+        <w:ind w:left="1080" w:hanging="360"/>
+      </w:pPr>
+      <w:rPr>
+        <w:rFonts w:ascii="Courier New" w:hAnsi="Courier New" w:cs="Courier New" w:hint="default"/>
+      </w:rPr>
+    </w:lvl>
+    <w:lvl w:ilvl="2" w:tplc="04090005" w:tentative="1">
+      <w:start w:val="1"/>
+      <w:numFmt w:val="bullet"/>
+      <w:lvlText w:val=""/>
+      <w:lvlJc w:val="left"/>
+      <w:pPr>
+        <w:ind w:left="1800" w:hanging="360"/>
+      </w:pPr>
+      <w:rPr>
+        <w:rFonts w:ascii="Wingdings" w:hAnsi="Wingdings" w:hint="default"/>
+      </w:rPr>
+    </w:lvl>
+    <w:lvl w:ilvl="3" w:tplc="04090001" w:tentative="1">
+      <w:start w:val="1"/>
+      <w:numFmt w:val="bullet"/>
+      <w:lvlText w:val=""/>
+      <w:lvlJc w:val="left"/>
+      <w:pPr>
+        <w:ind w:left="2520" w:hanging="360"/>
+      </w:pPr>
+      <w:rPr>
+        <w:rFonts w:ascii="Symbol" w:hAnsi="Symbol" w:hint="default"/>
+      </w:rPr>
+    </w:lvl>
+    <w:lvl w:ilvl="4" w:tplc="04090003" w:tentative="1">
+      <w:start w:val="1"/>
+      <w:numFmt w:val="bullet"/>
+      <w:lvlText w:val="o"/>
+      <w:lvlJc w:val="left"/>
+      <w:pPr>
+        <w:ind w:left="3240" w:hanging="360"/>
+      </w:pPr>
+      <w:rPr>
+        <w:rFonts w:ascii="Courier New" w:hAnsi="Courier New" w:cs="Courier New" w:hint="default"/>
+      </w:rPr>
+    </w:lvl>
+    <w:lvl w:ilvl="5" w:tplc="04090005" w:tentative="1">
+      <w:start w:val="1"/>
+      <w:numFmt w:val="bullet"/>
+      <w:lvlText w:val=""/>
+      <w:lvlJc w:val="left"/>
+      <w:pPr>
+        <w:ind w:left="3960" w:hanging="360"/>
+      </w:pPr>
+      <w:rPr>
+        <w:rFonts w:ascii="Wingdings" w:hAnsi="Wingdings" w:hint="default"/>
+      </w:rPr>
+    </w:lvl>
+    <w:lvl w:ilvl="6" w:tplc="04090001" w:tentative="1">
+      <w:start w:val="1"/>
+      <w:numFmt w:val="bullet"/>
+      <w:lvlText w:val=""/>
+      <w:lvlJc w:val="left"/>
+      <w:pPr>
+        <w:ind w:left="4680" w:hanging="360"/>
+      </w:pPr>
+      <w:rPr>
+        <w:rFonts w:ascii="Symbol" w:hAnsi="Symbol" w:hint="default"/>
+      </w:rPr>
+    </w:lvl>
+    <w:lvl w:ilvl="7" w:tplc="04090003" w:tentative="1">
+      <w:start w:val="1"/>
+      <w:numFmt w:val="bullet"/>
+      <w:lvlText w:val="o"/>
+      <w:lvlJc w:val="left"/>
+      <w:pPr>
+        <w:ind w:left="5400" w:hanging="360"/>
+      </w:pPr>
+      <w:rPr>
+        <w:rFonts w:ascii="Courier New" w:hAnsi="Courier New" w:cs="Courier New" w:hint="default"/>
+      </w:rPr>
+    </w:lvl>
+    <w:lvl w:ilvl="8" w:tplc="04090005" w:tentative="1">
+      <w:start w:val="1"/>
+      <w:numFmt w:val="bullet"/>
+      <w:lvlText w:val=""/>
+      <w:lvlJc w:val="left"/>
+      <w:pPr>
+        <w:ind w:left="6120" w:hanging="360"/>
+      </w:pPr>
+      <w:rPr>
+        <w:rFonts w:ascii="Wingdings" w:hAnsi="Wingdings" w:hint="default"/>
+      </w:rPr>
+    </w:lvl>
+  </w:abstractNum>
+  <w:abstractNum w:abstractNumId="3" w15:restartNumberingAfterBreak="0">
+    <w:nsid w:val="52931EC9"/>
+    <w:multiLevelType w:val="hybridMultilevel"/>
+    <w:tmpl w:val="5A70DCA2"/>
+    <w:lvl w:ilvl="0" w:tplc="04090001">
+      <w:start w:val="1"/>
+      <w:numFmt w:val="bullet"/>
+      <w:lvlText w:val=""/>
+      <w:lvlJc w:val="left"/>
+      <w:pPr>
+        <w:ind w:left="1440" w:hanging="360"/>
+      </w:pPr>
+      <w:rPr>
+        <w:rFonts w:ascii="Symbol" w:hAnsi="Symbol" w:hint="default"/>
+      </w:rPr>
+    </w:lvl>
+    <w:lvl w:ilvl="1" w:tplc="04090003" w:tentative="1">
+      <w:start w:val="1"/>
+      <w:numFmt w:val="bullet"/>
+      <w:lvlText w:val="o"/>
+      <w:lvlJc w:val="left"/>
+      <w:pPr>
+        <w:ind w:left="2160" w:hanging="360"/>
+      </w:pPr>
+      <w:rPr>
+        <w:rFonts w:ascii="Courier New" w:hAnsi="Courier New" w:cs="Courier New" w:hint="default"/>
+      </w:rPr>
+    </w:lvl>
+    <w:lvl w:ilvl="2" w:tplc="04090005" w:tentative="1">
+      <w:start w:val="1"/>
+      <w:numFmt w:val="bullet"/>
+      <w:lvlText w:val=""/>
+      <w:lvlJc w:val="left"/>
+      <w:pPr>
+        <w:ind w:left="2880" w:hanging="360"/>
+      </w:pPr>
+      <w:rPr>
+        <w:rFonts w:ascii="Wingdings" w:hAnsi="Wingdings" w:hint="default"/>
+      </w:rPr>
+    </w:lvl>
+    <w:lvl w:ilvl="3" w:tplc="04090001" w:tentative="1">
+      <w:start w:val="1"/>
+      <w:numFmt w:val="bullet"/>
+      <w:lvlText w:val=""/>
+      <w:lvlJc w:val="left"/>
+      <w:pPr>
+        <w:ind w:left="3600" w:hanging="360"/>
+      </w:pPr>
+      <w:rPr>
+        <w:rFonts w:ascii="Symbol" w:hAnsi="Symbol" w:hint="default"/>
+      </w:rPr>
+    </w:lvl>
+    <w:lvl w:ilvl="4" w:tplc="04090003" w:tentative="1">
+      <w:start w:val="1"/>
+      <w:numFmt w:val="bullet"/>
+      <w:lvlText w:val="o"/>
+      <w:lvlJc w:val="left"/>
+      <w:pPr>
+        <w:ind w:left="4320" w:hanging="360"/>
+      </w:pPr>
+      <w:rPr>
+        <w:rFonts w:ascii="Courier New" w:hAnsi="Courier New" w:cs="Courier New" w:hint="default"/>
+      </w:rPr>
+    </w:lvl>
+    <w:lvl w:ilvl="5" w:tplc="04090005" w:tentative="1">
+      <w:start w:val="1"/>
+      <w:numFmt w:val="bullet"/>
+      <w:lvlText w:val=""/>
+      <w:lvlJc w:val="left"/>
+      <w:pPr>
+        <w:ind w:left="5040" w:hanging="360"/>
+      </w:pPr>
+      <w:rPr>
+        <w:rFonts w:ascii="Wingdings" w:hAnsi="Wingdings" w:hint="default"/>
+      </w:rPr>
+    </w:lvl>
+    <w:lvl w:ilvl="6" w:tplc="04090001" w:tentative="1">
+      <w:start w:val="1"/>
+      <w:numFmt w:val="bullet"/>
+      <w:lvlText w:val=""/>
+      <w:lvlJc w:val="left"/>
+      <w:pPr>
+        <w:ind w:left="5760" w:hanging="360"/>
+      </w:pPr>
+      <w:rPr>
+        <w:rFonts w:ascii="Symbol" w:hAnsi="Symbol" w:hint="default"/>
+      </w:rPr>
+    </w:lvl>
+    <w:lvl w:ilvl="7" w:tplc="04090003" w:tentative="1">
+      <w:start w:val="1"/>
+      <w:numFmt w:val="bullet"/>
+      <w:lvlText w:val="o"/>
+      <w:lvlJc w:val="left"/>
+      <w:pPr>
+        <w:ind w:left="6480" w:hanging="360"/>
+      </w:pPr>
+      <w:rPr>
+        <w:rFonts w:ascii="Courier New" w:hAnsi="Courier New" w:cs="Courier New" w:hint="default"/>
+      </w:rPr>
+    </w:lvl>
+    <w:lvl w:ilvl="8" w:tplc="04090005" w:tentative="1">
+      <w:start w:val="1"/>
+      <w:numFmt w:val="bullet"/>
+      <w:lvlText w:val=""/>
+      <w:lvlJc w:val="left"/>
+      <w:pPr>
+        <w:ind w:left="7200" w:hanging="360"/>
+      </w:pPr>
+      <w:rPr>
+        <w:rFonts w:ascii="Wingdings" w:hAnsi="Wingdings" w:hint="default"/>
+      </w:rPr>
+    </w:lvl>
+  </w:abstractNum>
+  <w:abstractNum w:abstractNumId="4" w15:restartNumberingAfterBreak="0">
+    <w:nsid w:val="53DA21C0"/>
+    <w:multiLevelType w:val="hybridMultilevel"/>
+    <w:tmpl w:val="0F7C5ABE"/>
+    <w:lvl w:ilvl="0" w:tplc="04090001">
+      <w:start w:val="1"/>
+      <w:numFmt w:val="bullet"/>
+      <w:lvlText w:val=""/>
+      <w:lvlJc w:val="left"/>
+      <w:pPr>
+        <w:ind w:left="360" w:hanging="360"/>
+      </w:pPr>
+      <w:rPr>
+        <w:rFonts w:ascii="Symbol" w:hAnsi="Symbol" w:hint="default"/>
+      </w:rPr>
+    </w:lvl>
+    <w:lvl w:ilvl="1" w:tplc="04090003" w:tentative="1">
+      <w:start w:val="1"/>
+      <w:numFmt w:val="bullet"/>
+      <w:lvlText w:val="o"/>
+      <w:lvlJc w:val="left"/>
+      <w:pPr>
+        <w:ind w:left="1080" w:hanging="360"/>
+      </w:pPr>
+      <w:rPr>
+        <w:rFonts w:ascii="Courier New" w:hAnsi="Courier New" w:cs="Courier New" w:hint="default"/>
+      </w:rPr>
+    </w:lvl>
+    <w:lvl w:ilvl="2" w:tplc="04090005" w:tentative="1">
+      <w:start w:val="1"/>
+      <w:numFmt w:val="bullet"/>
+      <w:lvlText w:val=""/>
+      <w:lvlJc w:val="left"/>
+      <w:pPr>
+        <w:ind w:left="1800" w:hanging="360"/>
+      </w:pPr>
+      <w:rPr>
+        <w:rFonts w:ascii="Wingdings" w:hAnsi="Wingdings" w:hint="default"/>
+      </w:rPr>
+    </w:lvl>
+    <w:lvl w:ilvl="3" w:tplc="04090001" w:tentative="1">
+      <w:start w:val="1"/>
+      <w:numFmt w:val="bullet"/>
+      <w:lvlText w:val=""/>
+      <w:lvlJc w:val="left"/>
+      <w:pPr>
+        <w:ind w:left="2520" w:hanging="360"/>
+      </w:pPr>
+      <w:rPr>
+        <w:rFonts w:ascii="Symbol" w:hAnsi="Symbol" w:hint="default"/>
+      </w:rPr>
+    </w:lvl>
+    <w:lvl w:ilvl="4" w:tplc="04090003" w:tentative="1">
+      <w:start w:val="1"/>
+      <w:numFmt w:val="bullet"/>
+      <w:lvlText w:val="o"/>
+      <w:lvlJc w:val="left"/>
+      <w:pPr>
+        <w:ind w:left="3240" w:hanging="360"/>
+      </w:pPr>
+      <w:rPr>
+        <w:rFonts w:ascii="Courier New" w:hAnsi="Courier New" w:cs="Courier New" w:hint="default"/>
+      </w:rPr>
+    </w:lvl>
+    <w:lvl w:ilvl="5" w:tplc="04090005" w:tentative="1">
+      <w:start w:val="1"/>
+      <w:numFmt w:val="bullet"/>
+      <w:lvlText w:val=""/>
+      <w:lvlJc w:val="left"/>
+      <w:pPr>
+        <w:ind w:left="3960" w:hanging="360"/>
+      </w:pPr>
+      <w:rPr>
+        <w:rFonts w:ascii="Wingdings" w:hAnsi="Wingdings" w:hint="default"/>
+      </w:rPr>
+    </w:lvl>
+    <w:lvl w:ilvl="6" w:tplc="04090001" w:tentative="1">
+      <w:start w:val="1"/>
+      <w:numFmt w:val="bullet"/>
+      <w:lvlText w:val=""/>
+      <w:lvlJc w:val="left"/>
+      <w:pPr>
+        <w:ind w:left="4680" w:hanging="360"/>
+      </w:pPr>
+      <w:rPr>
+        <w:rFonts w:ascii="Symbol" w:hAnsi="Symbol" w:hint="default"/>
+      </w:rPr>
+    </w:lvl>
+    <w:lvl w:ilvl="7" w:tplc="04090003" w:tentative="1">
+      <w:start w:val="1"/>
+      <w:numFmt w:val="bullet"/>
+      <w:lvlText w:val="o"/>
+      <w:lvlJc w:val="left"/>
+      <w:pPr>
+        <w:ind w:left="5400" w:hanging="360"/>
+      </w:pPr>
+      <w:rPr>
+        <w:rFonts w:ascii="Courier New" w:hAnsi="Courier New" w:cs="Courier New" w:hint="default"/>
+      </w:rPr>
+    </w:lvl>
+    <w:lvl w:ilvl="8" w:tplc="04090005" w:tentative="1">
+      <w:start w:val="1"/>
+      <w:numFmt w:val="bullet"/>
+      <w:lvlText w:val=""/>
+      <w:lvlJc w:val="left"/>
+      <w:pPr>
+        <w:ind w:left="6120" w:hanging="360"/>
+      </w:pPr>
+      <w:rPr>
+        <w:rFonts w:ascii="Wingdings" w:hAnsi="Wingdings" w:hint="default"/>
+      </w:rPr>
+    </w:lvl>
+  </w:abstractNum>
+  <w:abstractNum w:abstractNumId="5" w15:restartNumberingAfterBreak="0">
     <w:nsid w:val="5D2775FA"/>
     <w:multiLevelType w:val="hybridMultilevel"/>
     <w:tmpl w:val="CC7653D8"/>
@@ -2500,11 +6286,439 @@
       </w:pPr>
     </w:lvl>
   </w:abstractNum>
+  <w:abstractNum w:abstractNumId="6" w15:restartNumberingAfterBreak="0">
+    <w:nsid w:val="72881DDA"/>
+    <w:multiLevelType w:val="hybridMultilevel"/>
+    <w:tmpl w:val="EE20E8D8"/>
+    <w:lvl w:ilvl="0" w:tplc="04090001">
+      <w:start w:val="1"/>
+      <w:numFmt w:val="bullet"/>
+      <w:lvlText w:val=""/>
+      <w:lvlJc w:val="left"/>
+      <w:pPr>
+        <w:ind w:left="360" w:hanging="360"/>
+      </w:pPr>
+      <w:rPr>
+        <w:rFonts w:ascii="Symbol" w:hAnsi="Symbol" w:hint="default"/>
+      </w:rPr>
+    </w:lvl>
+    <w:lvl w:ilvl="1" w:tplc="04090003" w:tentative="1">
+      <w:start w:val="1"/>
+      <w:numFmt w:val="bullet"/>
+      <w:lvlText w:val="o"/>
+      <w:lvlJc w:val="left"/>
+      <w:pPr>
+        <w:ind w:left="1080" w:hanging="360"/>
+      </w:pPr>
+      <w:rPr>
+        <w:rFonts w:ascii="Courier New" w:hAnsi="Courier New" w:cs="Courier New" w:hint="default"/>
+      </w:rPr>
+    </w:lvl>
+    <w:lvl w:ilvl="2" w:tplc="04090005" w:tentative="1">
+      <w:start w:val="1"/>
+      <w:numFmt w:val="bullet"/>
+      <w:lvlText w:val=""/>
+      <w:lvlJc w:val="left"/>
+      <w:pPr>
+        <w:ind w:left="1800" w:hanging="360"/>
+      </w:pPr>
+      <w:rPr>
+        <w:rFonts w:ascii="Wingdings" w:hAnsi="Wingdings" w:hint="default"/>
+      </w:rPr>
+    </w:lvl>
+    <w:lvl w:ilvl="3" w:tplc="04090001" w:tentative="1">
+      <w:start w:val="1"/>
+      <w:numFmt w:val="bullet"/>
+      <w:lvlText w:val=""/>
+      <w:lvlJc w:val="left"/>
+      <w:pPr>
+        <w:ind w:left="2520" w:hanging="360"/>
+      </w:pPr>
+      <w:rPr>
+        <w:rFonts w:ascii="Symbol" w:hAnsi="Symbol" w:hint="default"/>
+      </w:rPr>
+    </w:lvl>
+    <w:lvl w:ilvl="4" w:tplc="04090003" w:tentative="1">
+      <w:start w:val="1"/>
+      <w:numFmt w:val="bullet"/>
+      <w:lvlText w:val="o"/>
+      <w:lvlJc w:val="left"/>
+      <w:pPr>
+        <w:ind w:left="3240" w:hanging="360"/>
+      </w:pPr>
+      <w:rPr>
+        <w:rFonts w:ascii="Courier New" w:hAnsi="Courier New" w:cs="Courier New" w:hint="default"/>
+      </w:rPr>
+    </w:lvl>
+    <w:lvl w:ilvl="5" w:tplc="04090005" w:tentative="1">
+      <w:start w:val="1"/>
+      <w:numFmt w:val="bullet"/>
+      <w:lvlText w:val=""/>
+      <w:lvlJc w:val="left"/>
+      <w:pPr>
+        <w:ind w:left="3960" w:hanging="360"/>
+      </w:pPr>
+      <w:rPr>
+        <w:rFonts w:ascii="Wingdings" w:hAnsi="Wingdings" w:hint="default"/>
+      </w:rPr>
+    </w:lvl>
+    <w:lvl w:ilvl="6" w:tplc="04090001" w:tentative="1">
+      <w:start w:val="1"/>
+      <w:numFmt w:val="bullet"/>
+      <w:lvlText w:val=""/>
+      <w:lvlJc w:val="left"/>
+      <w:pPr>
+        <w:ind w:left="4680" w:hanging="360"/>
+      </w:pPr>
+      <w:rPr>
+        <w:rFonts w:ascii="Symbol" w:hAnsi="Symbol" w:hint="default"/>
+      </w:rPr>
+    </w:lvl>
+    <w:lvl w:ilvl="7" w:tplc="04090003" w:tentative="1">
+      <w:start w:val="1"/>
+      <w:numFmt w:val="bullet"/>
+      <w:lvlText w:val="o"/>
+      <w:lvlJc w:val="left"/>
+      <w:pPr>
+        <w:ind w:left="5400" w:hanging="360"/>
+      </w:pPr>
+      <w:rPr>
+        <w:rFonts w:ascii="Courier New" w:hAnsi="Courier New" w:cs="Courier New" w:hint="default"/>
+      </w:rPr>
+    </w:lvl>
+    <w:lvl w:ilvl="8" w:tplc="04090005" w:tentative="1">
+      <w:start w:val="1"/>
+      <w:numFmt w:val="bullet"/>
+      <w:lvlText w:val=""/>
+      <w:lvlJc w:val="left"/>
+      <w:pPr>
+        <w:ind w:left="6120" w:hanging="360"/>
+      </w:pPr>
+      <w:rPr>
+        <w:rFonts w:ascii="Wingdings" w:hAnsi="Wingdings" w:hint="default"/>
+      </w:rPr>
+    </w:lvl>
+  </w:abstractNum>
+  <w:abstractNum w:abstractNumId="7" w15:restartNumberingAfterBreak="0">
+    <w:nsid w:val="766546E5"/>
+    <w:multiLevelType w:val="hybridMultilevel"/>
+    <w:tmpl w:val="3886C644"/>
+    <w:lvl w:ilvl="0" w:tplc="3E86E70C">
+      <w:start w:val="1"/>
+      <w:numFmt w:val="decimal"/>
+      <w:lvlText w:val="%1."/>
+      <w:lvlJc w:val="left"/>
+      <w:pPr>
+        <w:ind w:left="1080" w:hanging="360"/>
+      </w:pPr>
+      <w:rPr>
+        <w:rFonts w:hint="default"/>
+      </w:rPr>
+    </w:lvl>
+    <w:lvl w:ilvl="1" w:tplc="04090019" w:tentative="1">
+      <w:start w:val="1"/>
+      <w:numFmt w:val="lowerLetter"/>
+      <w:lvlText w:val="%2."/>
+      <w:lvlJc w:val="left"/>
+      <w:pPr>
+        <w:ind w:left="1800" w:hanging="360"/>
+      </w:pPr>
+    </w:lvl>
+    <w:lvl w:ilvl="2" w:tplc="0409001B" w:tentative="1">
+      <w:start w:val="1"/>
+      <w:numFmt w:val="lowerRoman"/>
+      <w:lvlText w:val="%3."/>
+      <w:lvlJc w:val="right"/>
+      <w:pPr>
+        <w:ind w:left="2520" w:hanging="180"/>
+      </w:pPr>
+    </w:lvl>
+    <w:lvl w:ilvl="3" w:tplc="0409000F" w:tentative="1">
+      <w:start w:val="1"/>
+      <w:numFmt w:val="decimal"/>
+      <w:lvlText w:val="%4."/>
+      <w:lvlJc w:val="left"/>
+      <w:pPr>
+        <w:ind w:left="3240" w:hanging="360"/>
+      </w:pPr>
+    </w:lvl>
+    <w:lvl w:ilvl="4" w:tplc="04090019" w:tentative="1">
+      <w:start w:val="1"/>
+      <w:numFmt w:val="lowerLetter"/>
+      <w:lvlText w:val="%5."/>
+      <w:lvlJc w:val="left"/>
+      <w:pPr>
+        <w:ind w:left="3960" w:hanging="360"/>
+      </w:pPr>
+    </w:lvl>
+    <w:lvl w:ilvl="5" w:tplc="0409001B" w:tentative="1">
+      <w:start w:val="1"/>
+      <w:numFmt w:val="lowerRoman"/>
+      <w:lvlText w:val="%6."/>
+      <w:lvlJc w:val="right"/>
+      <w:pPr>
+        <w:ind w:left="4680" w:hanging="180"/>
+      </w:pPr>
+    </w:lvl>
+    <w:lvl w:ilvl="6" w:tplc="0409000F" w:tentative="1">
+      <w:start w:val="1"/>
+      <w:numFmt w:val="decimal"/>
+      <w:lvlText w:val="%7."/>
+      <w:lvlJc w:val="left"/>
+      <w:pPr>
+        <w:ind w:left="5400" w:hanging="360"/>
+      </w:pPr>
+    </w:lvl>
+    <w:lvl w:ilvl="7" w:tplc="04090019" w:tentative="1">
+      <w:start w:val="1"/>
+      <w:numFmt w:val="lowerLetter"/>
+      <w:lvlText w:val="%8."/>
+      <w:lvlJc w:val="left"/>
+      <w:pPr>
+        <w:ind w:left="6120" w:hanging="360"/>
+      </w:pPr>
+    </w:lvl>
+    <w:lvl w:ilvl="8" w:tplc="0409001B" w:tentative="1">
+      <w:start w:val="1"/>
+      <w:numFmt w:val="lowerRoman"/>
+      <w:lvlText w:val="%9."/>
+      <w:lvlJc w:val="right"/>
+      <w:pPr>
+        <w:ind w:left="6840" w:hanging="180"/>
+      </w:pPr>
+    </w:lvl>
+  </w:abstractNum>
+  <w:abstractNum w:abstractNumId="8" w15:restartNumberingAfterBreak="0">
+    <w:nsid w:val="79F632B2"/>
+    <w:multiLevelType w:val="hybridMultilevel"/>
+    <w:tmpl w:val="BACA718E"/>
+    <w:lvl w:ilvl="0" w:tplc="AD1EF8EA">
+      <w:start w:val="1"/>
+      <w:numFmt w:val="decimal"/>
+      <w:lvlText w:val="%1."/>
+      <w:lvlJc w:val="left"/>
+      <w:pPr>
+        <w:ind w:left="1080" w:hanging="360"/>
+      </w:pPr>
+      <w:rPr>
+        <w:rFonts w:hint="default"/>
+      </w:rPr>
+    </w:lvl>
+    <w:lvl w:ilvl="1" w:tplc="04090019" w:tentative="1">
+      <w:start w:val="1"/>
+      <w:numFmt w:val="lowerLetter"/>
+      <w:lvlText w:val="%2."/>
+      <w:lvlJc w:val="left"/>
+      <w:pPr>
+        <w:ind w:left="1800" w:hanging="360"/>
+      </w:pPr>
+    </w:lvl>
+    <w:lvl w:ilvl="2" w:tplc="0409001B" w:tentative="1">
+      <w:start w:val="1"/>
+      <w:numFmt w:val="lowerRoman"/>
+      <w:lvlText w:val="%3."/>
+      <w:lvlJc w:val="right"/>
+      <w:pPr>
+        <w:ind w:left="2520" w:hanging="180"/>
+      </w:pPr>
+    </w:lvl>
+    <w:lvl w:ilvl="3" w:tplc="0409000F" w:tentative="1">
+      <w:start w:val="1"/>
+      <w:numFmt w:val="decimal"/>
+      <w:lvlText w:val="%4."/>
+      <w:lvlJc w:val="left"/>
+      <w:pPr>
+        <w:ind w:left="3240" w:hanging="360"/>
+      </w:pPr>
+    </w:lvl>
+    <w:lvl w:ilvl="4" w:tplc="04090019" w:tentative="1">
+      <w:start w:val="1"/>
+      <w:numFmt w:val="lowerLetter"/>
+      <w:lvlText w:val="%5."/>
+      <w:lvlJc w:val="left"/>
+      <w:pPr>
+        <w:ind w:left="3960" w:hanging="360"/>
+      </w:pPr>
+    </w:lvl>
+    <w:lvl w:ilvl="5" w:tplc="0409001B" w:tentative="1">
+      <w:start w:val="1"/>
+      <w:numFmt w:val="lowerRoman"/>
+      <w:lvlText w:val="%6."/>
+      <w:lvlJc w:val="right"/>
+      <w:pPr>
+        <w:ind w:left="4680" w:hanging="180"/>
+      </w:pPr>
+    </w:lvl>
+    <w:lvl w:ilvl="6" w:tplc="0409000F" w:tentative="1">
+      <w:start w:val="1"/>
+      <w:numFmt w:val="decimal"/>
+      <w:lvlText w:val="%7."/>
+      <w:lvlJc w:val="left"/>
+      <w:pPr>
+        <w:ind w:left="5400" w:hanging="360"/>
+      </w:pPr>
+    </w:lvl>
+    <w:lvl w:ilvl="7" w:tplc="04090019" w:tentative="1">
+      <w:start w:val="1"/>
+      <w:numFmt w:val="lowerLetter"/>
+      <w:lvlText w:val="%8."/>
+      <w:lvlJc w:val="left"/>
+      <w:pPr>
+        <w:ind w:left="6120" w:hanging="360"/>
+      </w:pPr>
+    </w:lvl>
+    <w:lvl w:ilvl="8" w:tplc="0409001B" w:tentative="1">
+      <w:start w:val="1"/>
+      <w:numFmt w:val="lowerRoman"/>
+      <w:lvlText w:val="%9."/>
+      <w:lvlJc w:val="right"/>
+      <w:pPr>
+        <w:ind w:left="6840" w:hanging="180"/>
+      </w:pPr>
+    </w:lvl>
+  </w:abstractNum>
+  <w:abstractNum w:abstractNumId="9" w15:restartNumberingAfterBreak="0">
+    <w:nsid w:val="7C0A4E6D"/>
+    <w:multiLevelType w:val="hybridMultilevel"/>
+    <w:tmpl w:val="FC5C13D0"/>
+    <w:lvl w:ilvl="0" w:tplc="04090001">
+      <w:start w:val="1"/>
+      <w:numFmt w:val="bullet"/>
+      <w:lvlText w:val=""/>
+      <w:lvlJc w:val="left"/>
+      <w:pPr>
+        <w:ind w:left="360" w:hanging="360"/>
+      </w:pPr>
+      <w:rPr>
+        <w:rFonts w:ascii="Symbol" w:hAnsi="Symbol" w:hint="default"/>
+      </w:rPr>
+    </w:lvl>
+    <w:lvl w:ilvl="1" w:tplc="04090003" w:tentative="1">
+      <w:start w:val="1"/>
+      <w:numFmt w:val="bullet"/>
+      <w:lvlText w:val="o"/>
+      <w:lvlJc w:val="left"/>
+      <w:pPr>
+        <w:ind w:left="1080" w:hanging="360"/>
+      </w:pPr>
+      <w:rPr>
+        <w:rFonts w:ascii="Courier New" w:hAnsi="Courier New" w:cs="Courier New" w:hint="default"/>
+      </w:rPr>
+    </w:lvl>
+    <w:lvl w:ilvl="2" w:tplc="04090005" w:tentative="1">
+      <w:start w:val="1"/>
+      <w:numFmt w:val="bullet"/>
+      <w:lvlText w:val=""/>
+      <w:lvlJc w:val="left"/>
+      <w:pPr>
+        <w:ind w:left="1800" w:hanging="360"/>
+      </w:pPr>
+      <w:rPr>
+        <w:rFonts w:ascii="Wingdings" w:hAnsi="Wingdings" w:hint="default"/>
+      </w:rPr>
+    </w:lvl>
+    <w:lvl w:ilvl="3" w:tplc="04090001" w:tentative="1">
+      <w:start w:val="1"/>
+      <w:numFmt w:val="bullet"/>
+      <w:lvlText w:val=""/>
+      <w:lvlJc w:val="left"/>
+      <w:pPr>
+        <w:ind w:left="2520" w:hanging="360"/>
+      </w:pPr>
+      <w:rPr>
+        <w:rFonts w:ascii="Symbol" w:hAnsi="Symbol" w:hint="default"/>
+      </w:rPr>
+    </w:lvl>
+    <w:lvl w:ilvl="4" w:tplc="04090003" w:tentative="1">
+      <w:start w:val="1"/>
+      <w:numFmt w:val="bullet"/>
+      <w:lvlText w:val="o"/>
+      <w:lvlJc w:val="left"/>
+      <w:pPr>
+        <w:ind w:left="3240" w:hanging="360"/>
+      </w:pPr>
+      <w:rPr>
+        <w:rFonts w:ascii="Courier New" w:hAnsi="Courier New" w:cs="Courier New" w:hint="default"/>
+      </w:rPr>
+    </w:lvl>
+    <w:lvl w:ilvl="5" w:tplc="04090005" w:tentative="1">
+      <w:start w:val="1"/>
+      <w:numFmt w:val="bullet"/>
+      <w:lvlText w:val=""/>
+      <w:lvlJc w:val="left"/>
+      <w:pPr>
+        <w:ind w:left="3960" w:hanging="360"/>
+      </w:pPr>
+      <w:rPr>
+        <w:rFonts w:ascii="Wingdings" w:hAnsi="Wingdings" w:hint="default"/>
+      </w:rPr>
+    </w:lvl>
+    <w:lvl w:ilvl="6" w:tplc="04090001" w:tentative="1">
+      <w:start w:val="1"/>
+      <w:numFmt w:val="bullet"/>
+      <w:lvlText w:val=""/>
+      <w:lvlJc w:val="left"/>
+      <w:pPr>
+        <w:ind w:left="4680" w:hanging="360"/>
+      </w:pPr>
+      <w:rPr>
+        <w:rFonts w:ascii="Symbol" w:hAnsi="Symbol" w:hint="default"/>
+      </w:rPr>
+    </w:lvl>
+    <w:lvl w:ilvl="7" w:tplc="04090003" w:tentative="1">
+      <w:start w:val="1"/>
+      <w:numFmt w:val="bullet"/>
+      <w:lvlText w:val="o"/>
+      <w:lvlJc w:val="left"/>
+      <w:pPr>
+        <w:ind w:left="5400" w:hanging="360"/>
+      </w:pPr>
+      <w:rPr>
+        <w:rFonts w:ascii="Courier New" w:hAnsi="Courier New" w:cs="Courier New" w:hint="default"/>
+      </w:rPr>
+    </w:lvl>
+    <w:lvl w:ilvl="8" w:tplc="04090005" w:tentative="1">
+      <w:start w:val="1"/>
+      <w:numFmt w:val="bullet"/>
+      <w:lvlText w:val=""/>
+      <w:lvlJc w:val="left"/>
+      <w:pPr>
+        <w:ind w:left="6120" w:hanging="360"/>
+      </w:pPr>
+      <w:rPr>
+        <w:rFonts w:ascii="Wingdings" w:hAnsi="Wingdings" w:hint="default"/>
+      </w:rPr>
+    </w:lvl>
+  </w:abstractNum>
   <w:num w:numId="1" w16cid:durableId="784618023">
+    <w:abstractNumId w:val="5"/>
+  </w:num>
+  <w:num w:numId="2" w16cid:durableId="1569420446">
     <w:abstractNumId w:val="1"/>
   </w:num>
-  <w:num w:numId="2" w16cid:durableId="1569420446">
+  <w:num w:numId="3" w16cid:durableId="662856088">
+    <w:abstractNumId w:val="2"/>
+  </w:num>
+  <w:num w:numId="4" w16cid:durableId="1106192505">
+    <w:abstractNumId w:val="4"/>
+  </w:num>
+  <w:num w:numId="5" w16cid:durableId="230696054">
+    <w:abstractNumId w:val="6"/>
+  </w:num>
+  <w:num w:numId="6" w16cid:durableId="408774337">
+    <w:abstractNumId w:val="8"/>
+  </w:num>
+  <w:num w:numId="7" w16cid:durableId="1938900416">
+    <w:abstractNumId w:val="7"/>
+  </w:num>
+  <w:num w:numId="8" w16cid:durableId="719401467">
     <w:abstractNumId w:val="0"/>
+  </w:num>
+  <w:num w:numId="9" w16cid:durableId="1250848460">
+    <w:abstractNumId w:val="3"/>
+  </w:num>
+  <w:num w:numId="10" w16cid:durableId="1461606779">
+    <w:abstractNumId w:val="9"/>
   </w:num>
 </w:numbering>
 </file>
@@ -2975,9 +7189,32 @@
       <w:szCs w:val="24"/>
     </w:rPr>
   </w:style>
+  <w:style w:type="paragraph" w:styleId="Heading4">
+    <w:name w:val="heading 4"/>
+    <w:basedOn w:val="Normal"/>
+    <w:next w:val="Normal"/>
+    <w:link w:val="Heading4Char"/>
+    <w:uiPriority w:val="9"/>
+    <w:unhideWhenUsed/>
+    <w:qFormat/>
+    <w:rsid w:val="00AA7775"/>
+    <w:pPr>
+      <w:keepNext/>
+      <w:keepLines/>
+      <w:spacing w:before="40" w:after="0"/>
+      <w:outlineLvl w:val="3"/>
+    </w:pPr>
+    <w:rPr>
+      <w:rFonts w:asciiTheme="majorHAnsi" w:eastAsiaTheme="majorEastAsia" w:hAnsiTheme="majorHAnsi" w:cstheme="majorBidi"/>
+      <w:i/>
+      <w:iCs/>
+      <w:color w:val="2F5496" w:themeColor="accent1" w:themeShade="BF"/>
+    </w:rPr>
+  </w:style>
   <w:style w:type="character" w:default="1" w:styleId="DefaultParagraphFont">
     <w:name w:val="Default Paragraph Font"/>
     <w:uiPriority w:val="1"/>
+    <w:semiHidden/>
     <w:unhideWhenUsed/>
   </w:style>
   <w:style w:type="table" w:default="1" w:styleId="TableNormal">
@@ -3146,6 +7383,19 @@
     <w:rPr>
       <w:color w:val="605E5C"/>
       <w:shd w:val="clear" w:color="auto" w:fill="E1DFDD"/>
+    </w:rPr>
+  </w:style>
+  <w:style w:type="character" w:customStyle="1" w:styleId="Heading4Char">
+    <w:name w:val="Heading 4 Char"/>
+    <w:basedOn w:val="DefaultParagraphFont"/>
+    <w:link w:val="Heading4"/>
+    <w:uiPriority w:val="9"/>
+    <w:rsid w:val="00AA7775"/>
+    <w:rPr>
+      <w:rFonts w:asciiTheme="majorHAnsi" w:eastAsiaTheme="majorEastAsia" w:hAnsiTheme="majorHAnsi" w:cstheme="majorBidi"/>
+      <w:i/>
+      <w:iCs/>
+      <w:color w:val="2F5496" w:themeColor="accent1" w:themeShade="BF"/>
     </w:rPr>
   </w:style>
 </w:styles>

</xml_diff>

<commit_message>
Continue polishing paper work
</commit_message>
<xml_diff>
--- a/paperworks/商业计划书.docx
+++ b/paperworks/商业计划书.docx
@@ -71,7 +71,7 @@
           <w:r>
             <w:fldChar w:fldCharType="separate"/>
           </w:r>
-          <w:hyperlink w:anchor="_Toc132397027" w:history="1">
+          <w:hyperlink w:anchor="_Toc132397171" w:history="1">
             <w:r>
               <w:rPr>
                 <w:rStyle w:val="Hyperlink"/>
@@ -99,7 +99,7 @@
                 <w:noProof/>
                 <w:webHidden/>
               </w:rPr>
-              <w:instrText xml:space="preserve"> PAGEREF _Toc132397027 \h </w:instrText>
+              <w:instrText xml:space="preserve"> PAGEREF _Toc132397171 \h </w:instrText>
             </w:r>
             <w:r>
               <w:rPr>
@@ -142,7 +142,7 @@
               <w14:ligatures w14:val="none"/>
             </w:rPr>
           </w:pPr>
-          <w:hyperlink w:anchor="_Toc132397028" w:history="1">
+          <w:hyperlink w:anchor="_Toc132397172" w:history="1">
             <w:r>
               <w:rPr>
                 <w:rStyle w:val="Hyperlink"/>
@@ -170,7 +170,7 @@
                 <w:noProof/>
                 <w:webHidden/>
               </w:rPr>
-              <w:instrText xml:space="preserve"> PAGEREF _Toc132397028 \h </w:instrText>
+              <w:instrText xml:space="preserve"> PAGEREF _Toc132397172 \h </w:instrText>
             </w:r>
             <w:r>
               <w:rPr>
@@ -213,7 +213,7 @@
               <w14:ligatures w14:val="none"/>
             </w:rPr>
           </w:pPr>
-          <w:hyperlink w:anchor="_Toc132397029" w:history="1">
+          <w:hyperlink w:anchor="_Toc132397173" w:history="1">
             <w:r>
               <w:rPr>
                 <w:rStyle w:val="Hyperlink"/>
@@ -241,7 +241,7 @@
                 <w:noProof/>
                 <w:webHidden/>
               </w:rPr>
-              <w:instrText xml:space="preserve"> PAGEREF _Toc132397029 \h </w:instrText>
+              <w:instrText xml:space="preserve"> PAGEREF _Toc132397173 \h </w:instrText>
             </w:r>
             <w:r>
               <w:rPr>
@@ -284,7 +284,7 @@
               <w14:ligatures w14:val="none"/>
             </w:rPr>
           </w:pPr>
-          <w:hyperlink w:anchor="_Toc132397030" w:history="1">
+          <w:hyperlink w:anchor="_Toc132397174" w:history="1">
             <w:r>
               <w:rPr>
                 <w:rStyle w:val="Hyperlink"/>
@@ -312,7 +312,7 @@
                 <w:noProof/>
                 <w:webHidden/>
               </w:rPr>
-              <w:instrText xml:space="preserve"> PAGEREF _Toc132397030 \h </w:instrText>
+              <w:instrText xml:space="preserve"> PAGEREF _Toc132397174 \h </w:instrText>
             </w:r>
             <w:r>
               <w:rPr>
@@ -355,7 +355,7 @@
               <w14:ligatures w14:val="none"/>
             </w:rPr>
           </w:pPr>
-          <w:hyperlink w:anchor="_Toc132397031" w:history="1">
+          <w:hyperlink w:anchor="_Toc132397175" w:history="1">
             <w:r>
               <w:rPr>
                 <w:rStyle w:val="Hyperlink"/>
@@ -383,7 +383,7 @@
                 <w:noProof/>
                 <w:webHidden/>
               </w:rPr>
-              <w:instrText xml:space="preserve"> PAGEREF _Toc132397031 \h </w:instrText>
+              <w:instrText xml:space="preserve"> PAGEREF _Toc132397175 \h </w:instrText>
             </w:r>
             <w:r>
               <w:rPr>
@@ -426,7 +426,7 @@
               <w14:ligatures w14:val="none"/>
             </w:rPr>
           </w:pPr>
-          <w:hyperlink w:anchor="_Toc132397032" w:history="1">
+          <w:hyperlink w:anchor="_Toc132397176" w:history="1">
             <w:r>
               <w:rPr>
                 <w:rStyle w:val="Hyperlink"/>
@@ -454,7 +454,7 @@
                 <w:noProof/>
                 <w:webHidden/>
               </w:rPr>
-              <w:instrText xml:space="preserve"> PAGEREF _Toc132397032 \h </w:instrText>
+              <w:instrText xml:space="preserve"> PAGEREF _Toc132397176 \h </w:instrText>
             </w:r>
             <w:r>
               <w:rPr>
@@ -497,7 +497,7 @@
               <w14:ligatures w14:val="none"/>
             </w:rPr>
           </w:pPr>
-          <w:hyperlink w:anchor="_Toc132397033" w:history="1">
+          <w:hyperlink w:anchor="_Toc132397177" w:history="1">
             <w:r>
               <w:rPr>
                 <w:rStyle w:val="Hyperlink"/>
@@ -525,7 +525,7 @@
                 <w:noProof/>
                 <w:webHidden/>
               </w:rPr>
-              <w:instrText xml:space="preserve"> PAGEREF _Toc132397033 \h </w:instrText>
+              <w:instrText xml:space="preserve"> PAGEREF _Toc132397177 \h </w:instrText>
             </w:r>
             <w:r>
               <w:rPr>
@@ -568,7 +568,7 @@
               <w14:ligatures w14:val="none"/>
             </w:rPr>
           </w:pPr>
-          <w:hyperlink w:anchor="_Toc132397034" w:history="1">
+          <w:hyperlink w:anchor="_Toc132397178" w:history="1">
             <w:r>
               <w:rPr>
                 <w:rStyle w:val="Hyperlink"/>
@@ -596,7 +596,7 @@
                 <w:noProof/>
                 <w:webHidden/>
               </w:rPr>
-              <w:instrText xml:space="preserve"> PAGEREF _Toc132397034 \h </w:instrText>
+              <w:instrText xml:space="preserve"> PAGEREF _Toc132397178 \h </w:instrText>
             </w:r>
             <w:r>
               <w:rPr>
@@ -639,7 +639,7 @@
               <w14:ligatures w14:val="none"/>
             </w:rPr>
           </w:pPr>
-          <w:hyperlink w:anchor="_Toc132397035" w:history="1">
+          <w:hyperlink w:anchor="_Toc132397179" w:history="1">
             <w:r>
               <w:rPr>
                 <w:rStyle w:val="Hyperlink"/>
@@ -667,7 +667,7 @@
                 <w:noProof/>
                 <w:webHidden/>
               </w:rPr>
-              <w:instrText xml:space="preserve"> PAGEREF _Toc132397035 \h </w:instrText>
+              <w:instrText xml:space="preserve"> PAGEREF _Toc132397179 \h </w:instrText>
             </w:r>
             <w:r>
               <w:rPr>
@@ -710,7 +710,7 @@
               <w14:ligatures w14:val="none"/>
             </w:rPr>
           </w:pPr>
-          <w:hyperlink w:anchor="_Toc132397036" w:history="1">
+          <w:hyperlink w:anchor="_Toc132397180" w:history="1">
             <w:r>
               <w:rPr>
                 <w:rStyle w:val="Hyperlink"/>
@@ -738,7 +738,7 @@
                 <w:noProof/>
                 <w:webHidden/>
               </w:rPr>
-              <w:instrText xml:space="preserve"> PAGEREF _Toc132397036 \h </w:instrText>
+              <w:instrText xml:space="preserve"> PAGEREF _Toc132397180 \h </w:instrText>
             </w:r>
             <w:r>
               <w:rPr>
@@ -781,7 +781,7 @@
               <w14:ligatures w14:val="none"/>
             </w:rPr>
           </w:pPr>
-          <w:hyperlink w:anchor="_Toc132397037" w:history="1">
+          <w:hyperlink w:anchor="_Toc132397181" w:history="1">
             <w:r>
               <w:rPr>
                 <w:rStyle w:val="Hyperlink"/>
@@ -809,7 +809,7 @@
                 <w:noProof/>
                 <w:webHidden/>
               </w:rPr>
-              <w:instrText xml:space="preserve"> PAGEREF _Toc132397037 \h </w:instrText>
+              <w:instrText xml:space="preserve"> PAGEREF _Toc132397181 \h </w:instrText>
             </w:r>
             <w:r>
               <w:rPr>
@@ -852,7 +852,7 @@
               <w14:ligatures w14:val="none"/>
             </w:rPr>
           </w:pPr>
-          <w:hyperlink w:anchor="_Toc132397038" w:history="1">
+          <w:hyperlink w:anchor="_Toc132397182" w:history="1">
             <w:r>
               <w:rPr>
                 <w:rStyle w:val="Hyperlink"/>
@@ -880,7 +880,7 @@
                 <w:noProof/>
                 <w:webHidden/>
               </w:rPr>
-              <w:instrText xml:space="preserve"> PAGEREF _Toc132397038 \h </w:instrText>
+              <w:instrText xml:space="preserve"> PAGEREF _Toc132397182 \h </w:instrText>
             </w:r>
             <w:r>
               <w:rPr>
@@ -923,7 +923,7 @@
               <w14:ligatures w14:val="none"/>
             </w:rPr>
           </w:pPr>
-          <w:hyperlink w:anchor="_Toc132397039" w:history="1">
+          <w:hyperlink w:anchor="_Toc132397183" w:history="1">
             <w:r>
               <w:rPr>
                 <w:rStyle w:val="Hyperlink"/>
@@ -951,7 +951,7 @@
                 <w:noProof/>
                 <w:webHidden/>
               </w:rPr>
-              <w:instrText xml:space="preserve"> PAGEREF _Toc132397039 \h </w:instrText>
+              <w:instrText xml:space="preserve"> PAGEREF _Toc132397183 \h </w:instrText>
             </w:r>
             <w:r>
               <w:rPr>
@@ -994,7 +994,7 @@
               <w14:ligatures w14:val="none"/>
             </w:rPr>
           </w:pPr>
-          <w:hyperlink w:anchor="_Toc132397040" w:history="1">
+          <w:hyperlink w:anchor="_Toc132397184" w:history="1">
             <w:r>
               <w:rPr>
                 <w:rStyle w:val="Hyperlink"/>
@@ -1022,7 +1022,7 @@
                 <w:noProof/>
                 <w:webHidden/>
               </w:rPr>
-              <w:instrText xml:space="preserve"> PAGEREF _Toc132397040 \h </w:instrText>
+              <w:instrText xml:space="preserve"> PAGEREF _Toc132397184 \h </w:instrText>
             </w:r>
             <w:r>
               <w:rPr>
@@ -1065,7 +1065,7 @@
               <w14:ligatures w14:val="none"/>
             </w:rPr>
           </w:pPr>
-          <w:hyperlink w:anchor="_Toc132397041" w:history="1">
+          <w:hyperlink w:anchor="_Toc132397185" w:history="1">
             <w:r>
               <w:rPr>
                 <w:rStyle w:val="Hyperlink"/>
@@ -1093,7 +1093,7 @@
                 <w:noProof/>
                 <w:webHidden/>
               </w:rPr>
-              <w:instrText xml:space="preserve"> PAGEREF _Toc132397041 \h </w:instrText>
+              <w:instrText xml:space="preserve"> PAGEREF _Toc132397185 \h </w:instrText>
             </w:r>
             <w:r>
               <w:rPr>
@@ -1136,7 +1136,7 @@
               <w14:ligatures w14:val="none"/>
             </w:rPr>
           </w:pPr>
-          <w:hyperlink w:anchor="_Toc132397042" w:history="1">
+          <w:hyperlink w:anchor="_Toc132397186" w:history="1">
             <w:r>
               <w:rPr>
                 <w:rStyle w:val="Hyperlink"/>
@@ -1164,7 +1164,7 @@
                 <w:noProof/>
                 <w:webHidden/>
               </w:rPr>
-              <w:instrText xml:space="preserve"> PAGEREF _Toc132397042 \h </w:instrText>
+              <w:instrText xml:space="preserve"> PAGEREF _Toc132397186 \h </w:instrText>
             </w:r>
             <w:r>
               <w:rPr>
@@ -1207,7 +1207,7 @@
               <w14:ligatures w14:val="none"/>
             </w:rPr>
           </w:pPr>
-          <w:hyperlink w:anchor="_Toc132397043" w:history="1">
+          <w:hyperlink w:anchor="_Toc132397187" w:history="1">
             <w:r>
               <w:rPr>
                 <w:rStyle w:val="Hyperlink"/>
@@ -1235,7 +1235,7 @@
                 <w:noProof/>
                 <w:webHidden/>
               </w:rPr>
-              <w:instrText xml:space="preserve"> PAGEREF _Toc132397043 \h </w:instrText>
+              <w:instrText xml:space="preserve"> PAGEREF _Toc132397187 \h </w:instrText>
             </w:r>
             <w:r>
               <w:rPr>
@@ -1278,7 +1278,7 @@
               <w14:ligatures w14:val="none"/>
             </w:rPr>
           </w:pPr>
-          <w:hyperlink w:anchor="_Toc132397044" w:history="1">
+          <w:hyperlink w:anchor="_Toc132397188" w:history="1">
             <w:r>
               <w:rPr>
                 <w:rStyle w:val="Hyperlink"/>
@@ -1306,7 +1306,7 @@
                 <w:noProof/>
                 <w:webHidden/>
               </w:rPr>
-              <w:instrText xml:space="preserve"> PAGEREF _Toc132397044 \h </w:instrText>
+              <w:instrText xml:space="preserve"> PAGEREF _Toc132397188 \h </w:instrText>
             </w:r>
             <w:r>
               <w:rPr>
@@ -1349,7 +1349,7 @@
               <w14:ligatures w14:val="none"/>
             </w:rPr>
           </w:pPr>
-          <w:hyperlink w:anchor="_Toc132397045" w:history="1">
+          <w:hyperlink w:anchor="_Toc132397189" w:history="1">
             <w:r>
               <w:rPr>
                 <w:rStyle w:val="Hyperlink"/>
@@ -1377,7 +1377,7 @@
                 <w:noProof/>
                 <w:webHidden/>
               </w:rPr>
-              <w:instrText xml:space="preserve"> PAGEREF _Toc132397045 \h </w:instrText>
+              <w:instrText xml:space="preserve"> PAGEREF _Toc132397189 \h </w:instrText>
             </w:r>
             <w:r>
               <w:rPr>
@@ -1420,7 +1420,7 @@
               <w14:ligatures w14:val="none"/>
             </w:rPr>
           </w:pPr>
-          <w:hyperlink w:anchor="_Toc132397046" w:history="1">
+          <w:hyperlink w:anchor="_Toc132397190" w:history="1">
             <w:r>
               <w:rPr>
                 <w:rStyle w:val="Hyperlink"/>
@@ -1448,7 +1448,7 @@
                 <w:noProof/>
                 <w:webHidden/>
               </w:rPr>
-              <w:instrText xml:space="preserve"> PAGEREF _Toc132397046 \h </w:instrText>
+              <w:instrText xml:space="preserve"> PAGEREF _Toc132397190 \h </w:instrText>
             </w:r>
             <w:r>
               <w:rPr>
@@ -1491,7 +1491,7 @@
               <w14:ligatures w14:val="none"/>
             </w:rPr>
           </w:pPr>
-          <w:hyperlink w:anchor="_Toc132397047" w:history="1">
+          <w:hyperlink w:anchor="_Toc132397191" w:history="1">
             <w:r>
               <w:rPr>
                 <w:rStyle w:val="Hyperlink"/>
@@ -1519,7 +1519,7 @@
                 <w:noProof/>
                 <w:webHidden/>
               </w:rPr>
-              <w:instrText xml:space="preserve"> PAGEREF _Toc132397047 \h </w:instrText>
+              <w:instrText xml:space="preserve"> PAGEREF _Toc132397191 \h </w:instrText>
             </w:r>
             <w:r>
               <w:rPr>
@@ -1562,7 +1562,7 @@
               <w14:ligatures w14:val="none"/>
             </w:rPr>
           </w:pPr>
-          <w:hyperlink w:anchor="_Toc132397048" w:history="1">
+          <w:hyperlink w:anchor="_Toc132397192" w:history="1">
             <w:r>
               <w:rPr>
                 <w:rStyle w:val="Hyperlink"/>
@@ -1590,7 +1590,7 @@
                 <w:noProof/>
                 <w:webHidden/>
               </w:rPr>
-              <w:instrText xml:space="preserve"> PAGEREF _Toc132397048 \h </w:instrText>
+              <w:instrText xml:space="preserve"> PAGEREF _Toc132397192 \h </w:instrText>
             </w:r>
             <w:r>
               <w:rPr>
@@ -1633,7 +1633,7 @@
               <w14:ligatures w14:val="none"/>
             </w:rPr>
           </w:pPr>
-          <w:hyperlink w:anchor="_Toc132397049" w:history="1">
+          <w:hyperlink w:anchor="_Toc132397193" w:history="1">
             <w:r>
               <w:rPr>
                 <w:rStyle w:val="Hyperlink"/>
@@ -1661,7 +1661,7 @@
                 <w:noProof/>
                 <w:webHidden/>
               </w:rPr>
-              <w:instrText xml:space="preserve"> PAGEREF _Toc132397049 \h </w:instrText>
+              <w:instrText xml:space="preserve"> PAGEREF _Toc132397193 \h </w:instrText>
             </w:r>
             <w:r>
               <w:rPr>
@@ -1704,7 +1704,7 @@
               <w14:ligatures w14:val="none"/>
             </w:rPr>
           </w:pPr>
-          <w:hyperlink w:anchor="_Toc132397050" w:history="1">
+          <w:hyperlink w:anchor="_Toc132397194" w:history="1">
             <w:r>
               <w:rPr>
                 <w:rStyle w:val="Hyperlink"/>
@@ -1732,7 +1732,7 @@
                 <w:noProof/>
                 <w:webHidden/>
               </w:rPr>
-              <w:instrText xml:space="preserve"> PAGEREF _Toc132397050 \h </w:instrText>
+              <w:instrText xml:space="preserve"> PAGEREF _Toc132397194 \h </w:instrText>
             </w:r>
             <w:r>
               <w:rPr>
@@ -1775,7 +1775,7 @@
               <w14:ligatures w14:val="none"/>
             </w:rPr>
           </w:pPr>
-          <w:hyperlink w:anchor="_Toc132397051" w:history="1">
+          <w:hyperlink w:anchor="_Toc132397195" w:history="1">
             <w:r>
               <w:rPr>
                 <w:rStyle w:val="Hyperlink"/>
@@ -1803,7 +1803,7 @@
                 <w:noProof/>
                 <w:webHidden/>
               </w:rPr>
-              <w:instrText xml:space="preserve"> PAGEREF _Toc132397051 \h </w:instrText>
+              <w:instrText xml:space="preserve"> PAGEREF _Toc132397195 \h </w:instrText>
             </w:r>
             <w:r>
               <w:rPr>
@@ -1846,7 +1846,7 @@
               <w14:ligatures w14:val="none"/>
             </w:rPr>
           </w:pPr>
-          <w:hyperlink w:anchor="_Toc132397052" w:history="1">
+          <w:hyperlink w:anchor="_Toc132397196" w:history="1">
             <w:r>
               <w:rPr>
                 <w:rStyle w:val="Hyperlink"/>
@@ -1874,7 +1874,7 @@
                 <w:noProof/>
                 <w:webHidden/>
               </w:rPr>
-              <w:instrText xml:space="preserve"> PAGEREF _Toc132397052 \h </w:instrText>
+              <w:instrText xml:space="preserve"> PAGEREF _Toc132397196 \h </w:instrText>
             </w:r>
             <w:r>
               <w:rPr>
@@ -1917,7 +1917,7 @@
               <w14:ligatures w14:val="none"/>
             </w:rPr>
           </w:pPr>
-          <w:hyperlink w:anchor="_Toc132397053" w:history="1">
+          <w:hyperlink w:anchor="_Toc132397197" w:history="1">
             <w:r>
               <w:rPr>
                 <w:rStyle w:val="Hyperlink"/>
@@ -1945,7 +1945,7 @@
                 <w:noProof/>
                 <w:webHidden/>
               </w:rPr>
-              <w:instrText xml:space="preserve"> PAGEREF _Toc132397053 \h </w:instrText>
+              <w:instrText xml:space="preserve"> PAGEREF _Toc132397197 \h </w:instrText>
             </w:r>
             <w:r>
               <w:rPr>
@@ -1988,7 +1988,7 @@
               <w14:ligatures w14:val="none"/>
             </w:rPr>
           </w:pPr>
-          <w:hyperlink w:anchor="_Toc132397054" w:history="1">
+          <w:hyperlink w:anchor="_Toc132397198" w:history="1">
             <w:r>
               <w:rPr>
                 <w:rStyle w:val="Hyperlink"/>
@@ -2016,7 +2016,7 @@
                 <w:noProof/>
                 <w:webHidden/>
               </w:rPr>
-              <w:instrText xml:space="preserve"> PAGEREF _Toc132397054 \h </w:instrText>
+              <w:instrText xml:space="preserve"> PAGEREF _Toc132397198 \h </w:instrText>
             </w:r>
             <w:r>
               <w:rPr>
@@ -2059,7 +2059,7 @@
               <w14:ligatures w14:val="none"/>
             </w:rPr>
           </w:pPr>
-          <w:hyperlink w:anchor="_Toc132397055" w:history="1">
+          <w:hyperlink w:anchor="_Toc132397199" w:history="1">
             <w:r>
               <w:rPr>
                 <w:rStyle w:val="Hyperlink"/>
@@ -2094,7 +2094,7 @@
                 <w:noProof/>
                 <w:webHidden/>
               </w:rPr>
-              <w:instrText xml:space="preserve"> PAGEREF _Toc132397055 \h </w:instrText>
+              <w:instrText xml:space="preserve"> PAGEREF _Toc132397199 \h </w:instrText>
             </w:r>
             <w:r>
               <w:rPr>
@@ -2137,7 +2137,7 @@
               <w14:ligatures w14:val="none"/>
             </w:rPr>
           </w:pPr>
-          <w:hyperlink w:anchor="_Toc132397056" w:history="1">
+          <w:hyperlink w:anchor="_Toc132397200" w:history="1">
             <w:r>
               <w:rPr>
                 <w:rStyle w:val="Hyperlink"/>
@@ -2165,7 +2165,7 @@
                 <w:noProof/>
                 <w:webHidden/>
               </w:rPr>
-              <w:instrText xml:space="preserve"> PAGEREF _Toc132397056 \h </w:instrText>
+              <w:instrText xml:space="preserve"> PAGEREF _Toc132397200 \h </w:instrText>
             </w:r>
             <w:r>
               <w:rPr>
@@ -2208,7 +2208,7 @@
               <w14:ligatures w14:val="none"/>
             </w:rPr>
           </w:pPr>
-          <w:hyperlink w:anchor="_Toc132397057" w:history="1">
+          <w:hyperlink w:anchor="_Toc132397201" w:history="1">
             <w:r>
               <w:rPr>
                 <w:rStyle w:val="Hyperlink"/>
@@ -2235,7 +2235,7 @@
                 <w:noProof/>
                 <w:webHidden/>
               </w:rPr>
-              <w:instrText xml:space="preserve"> PAGEREF _Toc132397057 \h </w:instrText>
+              <w:instrText xml:space="preserve"> PAGEREF _Toc132397201 \h </w:instrText>
             </w:r>
             <w:r>
               <w:rPr>
@@ -2278,7 +2278,7 @@
               <w14:ligatures w14:val="none"/>
             </w:rPr>
           </w:pPr>
-          <w:hyperlink w:anchor="_Toc132397058" w:history="1">
+          <w:hyperlink w:anchor="_Toc132397202" w:history="1">
             <w:r>
               <w:rPr>
                 <w:rStyle w:val="Hyperlink"/>
@@ -2306,7 +2306,7 @@
                 <w:noProof/>
                 <w:webHidden/>
               </w:rPr>
-              <w:instrText xml:space="preserve"> PAGEREF _Toc132397058 \h </w:instrText>
+              <w:instrText xml:space="preserve"> PAGEREF _Toc132397202 \h </w:instrText>
             </w:r>
             <w:r>
               <w:rPr>
@@ -2349,7 +2349,7 @@
               <w14:ligatures w14:val="none"/>
             </w:rPr>
           </w:pPr>
-          <w:hyperlink w:anchor="_Toc132397059" w:history="1">
+          <w:hyperlink w:anchor="_Toc132397203" w:history="1">
             <w:r>
               <w:rPr>
                 <w:rStyle w:val="Hyperlink"/>
@@ -2377,7 +2377,7 @@
                 <w:noProof/>
                 <w:webHidden/>
               </w:rPr>
-              <w:instrText xml:space="preserve"> PAGEREF _Toc132397059 \h </w:instrText>
+              <w:instrText xml:space="preserve"> PAGEREF _Toc132397203 \h </w:instrText>
             </w:r>
             <w:r>
               <w:rPr>
@@ -2420,7 +2420,7 @@
               <w14:ligatures w14:val="none"/>
             </w:rPr>
           </w:pPr>
-          <w:hyperlink w:anchor="_Toc132397060" w:history="1">
+          <w:hyperlink w:anchor="_Toc132397204" w:history="1">
             <w:r>
               <w:rPr>
                 <w:rStyle w:val="Hyperlink"/>
@@ -2448,7 +2448,7 @@
                 <w:noProof/>
                 <w:webHidden/>
               </w:rPr>
-              <w:instrText xml:space="preserve"> PAGEREF _Toc132397060 \h </w:instrText>
+              <w:instrText xml:space="preserve"> PAGEREF _Toc132397204 \h </w:instrText>
             </w:r>
             <w:r>
               <w:rPr>
@@ -2491,7 +2491,7 @@
               <w14:ligatures w14:val="none"/>
             </w:rPr>
           </w:pPr>
-          <w:hyperlink w:anchor="_Toc132397061" w:history="1">
+          <w:hyperlink w:anchor="_Toc132397205" w:history="1">
             <w:r>
               <w:rPr>
                 <w:rStyle w:val="Hyperlink"/>
@@ -2519,7 +2519,7 @@
                 <w:noProof/>
                 <w:webHidden/>
               </w:rPr>
-              <w:instrText xml:space="preserve"> PAGEREF _Toc132397061 \h </w:instrText>
+              <w:instrText xml:space="preserve"> PAGEREF _Toc132397205 \h </w:instrText>
             </w:r>
             <w:r>
               <w:rPr>
@@ -2577,7 +2577,7 @@
       <w:pPr>
         <w:pStyle w:val="Heading1"/>
       </w:pPr>
-      <w:bookmarkStart w:id="0" w:name="_Toc132397027"/>
+      <w:bookmarkStart w:id="0" w:name="_Toc132397171"/>
       <w:r>
         <w:rPr>
           <w:rFonts w:hint="eastAsia"/>
@@ -2590,7 +2590,7 @@
       <w:pPr>
         <w:pStyle w:val="Heading2"/>
       </w:pPr>
-      <w:bookmarkStart w:id="1" w:name="_Toc132397028"/>
+      <w:bookmarkStart w:id="1" w:name="_Toc132397172"/>
       <w:r>
         <w:rPr>
           <w:rFonts w:hint="eastAsia"/>
@@ -2884,7 +2884,7 @@
       <w:pPr>
         <w:pStyle w:val="Heading2"/>
       </w:pPr>
-      <w:bookmarkStart w:id="2" w:name="_Toc132397029"/>
+      <w:bookmarkStart w:id="2" w:name="_Toc132397173"/>
       <w:r>
         <w:rPr>
           <w:rFonts w:hint="eastAsia"/>
@@ -2897,7 +2897,7 @@
       <w:pPr>
         <w:pStyle w:val="Heading3"/>
       </w:pPr>
-      <w:bookmarkStart w:id="3" w:name="_Toc132397030"/>
+      <w:bookmarkStart w:id="3" w:name="_Toc132397174"/>
       <w:r>
         <w:rPr>
           <w:rFonts w:hint="eastAsia"/>
@@ -3970,7 +3970,7 @@
       <w:pPr>
         <w:pStyle w:val="Heading3"/>
       </w:pPr>
-      <w:bookmarkStart w:id="4" w:name="_Toc132397031"/>
+      <w:bookmarkStart w:id="4" w:name="_Toc132397175"/>
       <w:r>
         <w:rPr>
           <w:rFonts w:hint="eastAsia"/>
@@ -5211,7 +5211,7 @@
       <w:pPr>
         <w:pStyle w:val="Heading3"/>
       </w:pPr>
-      <w:bookmarkStart w:id="5" w:name="_Toc132397032"/>
+      <w:bookmarkStart w:id="5" w:name="_Toc132397176"/>
       <w:r>
         <w:rPr>
           <w:rFonts w:hint="eastAsia"/>
@@ -5364,7 +5364,7 @@
       <w:pPr>
         <w:pStyle w:val="Heading3"/>
       </w:pPr>
-      <w:bookmarkStart w:id="6" w:name="_Toc132397033"/>
+      <w:bookmarkStart w:id="6" w:name="_Toc132397177"/>
       <w:r>
         <w:rPr>
           <w:rFonts w:hint="eastAsia"/>
@@ -5957,7 +5957,7 @@
       <w:pPr>
         <w:pStyle w:val="Heading1"/>
       </w:pPr>
-      <w:bookmarkStart w:id="7" w:name="_Toc132397034"/>
+      <w:bookmarkStart w:id="7" w:name="_Toc132397178"/>
       <w:r>
         <w:rPr>
           <w:rFonts w:hint="eastAsia"/>
@@ -5971,7 +5971,7 @@
       <w:pPr>
         <w:pStyle w:val="Heading2"/>
       </w:pPr>
-      <w:bookmarkStart w:id="8" w:name="_Toc132397035"/>
+      <w:bookmarkStart w:id="8" w:name="_Toc132397179"/>
       <w:r>
         <w:rPr>
           <w:rFonts w:hint="eastAsia"/>
@@ -6319,7 +6319,7 @@
       <w:pPr>
         <w:pStyle w:val="Heading2"/>
       </w:pPr>
-      <w:bookmarkStart w:id="9" w:name="_Toc132397036"/>
+      <w:bookmarkStart w:id="9" w:name="_Toc132397180"/>
       <w:r>
         <w:rPr>
           <w:rFonts w:hint="eastAsia"/>
@@ -6895,7 +6895,7 @@
       <w:pPr>
         <w:pStyle w:val="Heading2"/>
       </w:pPr>
-      <w:bookmarkStart w:id="10" w:name="_Toc132397037"/>
+      <w:bookmarkStart w:id="10" w:name="_Toc132397181"/>
       <w:r>
         <w:rPr>
           <w:rFonts w:hint="eastAsia"/>
@@ -8356,7 +8356,7 @@
       <w:pPr>
         <w:pStyle w:val="Heading2"/>
       </w:pPr>
-      <w:bookmarkStart w:id="11" w:name="_Toc132397038"/>
+      <w:bookmarkStart w:id="11" w:name="_Toc132397182"/>
       <w:r>
         <w:rPr>
           <w:rFonts w:hint="eastAsia"/>
@@ -9684,7 +9684,7 @@
       <w:pPr>
         <w:pStyle w:val="Heading1"/>
       </w:pPr>
-      <w:bookmarkStart w:id="12" w:name="_Toc132397039"/>
+      <w:bookmarkStart w:id="12" w:name="_Toc132397183"/>
       <w:r>
         <w:rPr>
           <w:rFonts w:hint="eastAsia"/>
@@ -9699,7 +9699,7 @@
       <w:pPr>
         <w:pStyle w:val="Heading2"/>
       </w:pPr>
-      <w:bookmarkStart w:id="13" w:name="_Toc132397040"/>
+      <w:bookmarkStart w:id="13" w:name="_Toc132397184"/>
       <w:r>
         <w:rPr>
           <w:rFonts w:hint="eastAsia"/>
@@ -9721,7 +9721,7 @@
       <w:bookmarkEnd w:id="13"/>
     </w:p>
     <w:p>
-      <w:bookmarkStart w:id="14" w:name="_Toc132397041"/>
+      <w:bookmarkStart w:id="14" w:name="_Toc132397185"/>
       <w:r>
         <w:rPr>
           <w:rStyle w:val="Heading3Char"/>
@@ -9789,7 +9789,7 @@
       <w:pPr>
         <w:pStyle w:val="Heading3"/>
       </w:pPr>
-      <w:bookmarkStart w:id="15" w:name="_Toc132397042"/>
+      <w:bookmarkStart w:id="15" w:name="_Toc132397186"/>
       <w:r>
         <w:rPr>
           <w:rFonts w:hint="eastAsia"/>
@@ -10659,7 +10659,7 @@
       <w:pPr>
         <w:pStyle w:val="Heading3"/>
       </w:pPr>
-      <w:bookmarkStart w:id="16" w:name="_Toc132397043"/>
+      <w:bookmarkStart w:id="16" w:name="_Toc132397187"/>
       <w:r>
         <w:rPr>
           <w:rFonts w:hint="eastAsia"/>
@@ -11079,7 +11079,7 @@
       <w:pPr>
         <w:pStyle w:val="Heading2"/>
       </w:pPr>
-      <w:bookmarkStart w:id="17" w:name="_Toc132397044"/>
+      <w:bookmarkStart w:id="17" w:name="_Toc132397188"/>
       <w:r>
         <w:rPr>
           <w:rFonts w:hint="eastAsia"/>
@@ -11112,7 +11112,7 @@
       <w:pPr>
         <w:pStyle w:val="Heading2"/>
       </w:pPr>
-      <w:bookmarkStart w:id="18" w:name="_Toc132397045"/>
+      <w:bookmarkStart w:id="18" w:name="_Toc132397189"/>
       <w:r>
         <w:rPr>
           <w:rFonts w:hint="eastAsia"/>
@@ -11125,7 +11125,7 @@
       <w:pPr>
         <w:pStyle w:val="Heading3"/>
       </w:pPr>
-      <w:bookmarkStart w:id="19" w:name="_Toc132397046"/>
+      <w:bookmarkStart w:id="19" w:name="_Toc132397190"/>
       <w:r>
         <w:rPr>
           <w:rFonts w:hint="eastAsia"/>
@@ -11377,7 +11377,7 @@
       <w:pPr>
         <w:pStyle w:val="Heading3"/>
       </w:pPr>
-      <w:bookmarkStart w:id="20" w:name="_Toc132397047"/>
+      <w:bookmarkStart w:id="20" w:name="_Toc132397191"/>
       <w:r>
         <w:rPr>
           <w:rFonts w:hint="eastAsia"/>
@@ -11476,7 +11476,7 @@
       <w:pPr>
         <w:pStyle w:val="Heading3"/>
       </w:pPr>
-      <w:bookmarkStart w:id="21" w:name="_Toc132397048"/>
+      <w:bookmarkStart w:id="21" w:name="_Toc132397192"/>
       <w:r>
         <w:rPr>
           <w:rFonts w:hint="eastAsia"/>
@@ -11581,7 +11581,7 @@
       <w:pPr>
         <w:pStyle w:val="Heading3"/>
       </w:pPr>
-      <w:bookmarkStart w:id="22" w:name="_Toc132397049"/>
+      <w:bookmarkStart w:id="22" w:name="_Toc132397193"/>
       <w:r>
         <w:rPr>
           <w:rFonts w:hint="eastAsia"/>
@@ -11717,7 +11717,7 @@
       <w:pPr>
         <w:pStyle w:val="Heading3"/>
       </w:pPr>
-      <w:bookmarkStart w:id="23" w:name="_Toc132397050"/>
+      <w:bookmarkStart w:id="23" w:name="_Toc132397194"/>
       <w:r>
         <w:rPr>
           <w:rFonts w:hint="eastAsia"/>
@@ -11928,7 +11928,7 @@
       <w:pPr>
         <w:pStyle w:val="Heading2"/>
       </w:pPr>
-      <w:bookmarkStart w:id="24" w:name="_Toc132397051"/>
+      <w:bookmarkStart w:id="24" w:name="_Toc132397195"/>
       <w:r>
         <w:rPr>
           <w:rFonts w:hint="eastAsia"/>
@@ -12223,7 +12223,7 @@
       <w:pPr>
         <w:pStyle w:val="Heading1"/>
       </w:pPr>
-      <w:bookmarkStart w:id="25" w:name="_Toc132397052"/>
+      <w:bookmarkStart w:id="25" w:name="_Toc132397196"/>
       <w:r>
         <w:rPr>
           <w:rFonts w:hint="eastAsia"/>
@@ -12248,7 +12248,7 @@
       <w:pPr>
         <w:pStyle w:val="Heading2"/>
       </w:pPr>
-      <w:bookmarkStart w:id="26" w:name="_Toc132397053"/>
+      <w:bookmarkStart w:id="26" w:name="_Toc132397197"/>
       <w:r>
         <w:rPr>
           <w:rFonts w:hint="eastAsia"/>
@@ -12316,7 +12316,7 @@
       <w:pPr>
         <w:pStyle w:val="Heading2"/>
       </w:pPr>
-      <w:bookmarkStart w:id="27" w:name="_Toc132397054"/>
+      <w:bookmarkStart w:id="27" w:name="_Toc132397198"/>
       <w:r>
         <w:rPr>
           <w:rFonts w:hint="eastAsia"/>
@@ -12447,7 +12447,7 @@
       <w:pPr>
         <w:pStyle w:val="Heading2"/>
       </w:pPr>
-      <w:bookmarkStart w:id="28" w:name="_Toc132397055"/>
+      <w:bookmarkStart w:id="28" w:name="_Toc132397199"/>
       <w:r>
         <w:rPr>
           <w:rFonts w:hint="eastAsia"/>
@@ -12497,7 +12497,7 @@
       <w:pPr>
         <w:pStyle w:val="Heading2"/>
       </w:pPr>
-      <w:bookmarkStart w:id="29" w:name="_Toc132397056"/>
+      <w:bookmarkStart w:id="29" w:name="_Toc132397200"/>
       <w:r>
         <w:rPr>
           <w:rFonts w:hint="eastAsia"/>
@@ -12595,7 +12595,7 @@
       <w:pPr>
         <w:pStyle w:val="Heading1"/>
       </w:pPr>
-      <w:bookmarkStart w:id="30" w:name="_Toc132397057"/>
+      <w:bookmarkStart w:id="30" w:name="_Toc132397201"/>
       <w:r>
         <w:lastRenderedPageBreak/>
         <w:t>Q&amp;A</w:t>
@@ -12606,7 +12606,7 @@
       <w:pPr>
         <w:pStyle w:val="Heading2"/>
       </w:pPr>
-      <w:bookmarkStart w:id="31" w:name="_Toc132397058"/>
+      <w:bookmarkStart w:id="31" w:name="_Toc132397202"/>
       <w:r>
         <w:rPr>
           <w:rFonts w:hint="eastAsia"/>
@@ -12747,7 +12747,7 @@
       <w:pPr>
         <w:pStyle w:val="Heading2"/>
       </w:pPr>
-      <w:bookmarkStart w:id="32" w:name="_Toc132397059"/>
+      <w:bookmarkStart w:id="32" w:name="_Toc132397203"/>
       <w:r>
         <w:rPr>
           <w:rFonts w:hint="eastAsia"/>
@@ -12827,7 +12827,7 @@
       <w:pPr>
         <w:pStyle w:val="Heading2"/>
       </w:pPr>
-      <w:bookmarkStart w:id="33" w:name="_Toc132397060"/>
+      <w:bookmarkStart w:id="33" w:name="_Toc132397204"/>
       <w:r>
         <w:rPr>
           <w:rFonts w:hint="eastAsia"/>
@@ -12941,7 +12941,7 @@
       <w:pPr>
         <w:pStyle w:val="Heading2"/>
       </w:pPr>
-      <w:bookmarkStart w:id="34" w:name="_Toc132397061"/>
+      <w:bookmarkStart w:id="34" w:name="_Toc132397205"/>
       <w:r>
         <w:rPr>
           <w:rFonts w:hint="eastAsia"/>

</xml_diff>